<commit_message>
Them vao thong tin nhom vao file tuan 1,2 va thoi gian thuc hien project
</commit_message>
<xml_diff>
--- a/Nhom17_1_ApplicationDevelopment_First Plan.docx
+++ b/Nhom17_1_ApplicationDevelopment_First Plan.docx
@@ -1,6 +1,6 @@
 
 <file path=word/document.xml><?xml version="1.0" encoding="utf-8"?>
-<w:document xmlns:wpc="http://schemas.microsoft.com/office/word/2010/wordprocessingCanvas" xmlns:cx="http://schemas.microsoft.com/office/drawing/2014/chartex" xmlns:cx1="http://schemas.microsoft.com/office/drawing/2015/9/8/chartex" xmlns:cx2="http://schemas.microsoft.com/office/drawing/2015/10/21/chartex" xmlns:cx3="http://schemas.microsoft.com/office/drawing/2016/5/9/chartex" xmlns:cx4="http://schemas.microsoft.com/office/drawing/2016/5/10/chartex" xmlns:cx5="http://schemas.microsoft.com/office/drawing/2016/5/11/chartex" xmlns:cx6="http://schemas.microsoft.com/office/drawing/2016/5/12/chartex" xmlns:cx7="http://schemas.microsoft.com/office/drawing/2016/5/13/chartex" xmlns:cx8="http://schemas.microsoft.com/office/drawing/2016/5/14/chartex" xmlns:mc="http://schemas.openxmlformats.org/markup-compatibility/2006" xmlns:aink="http://schemas.microsoft.com/office/drawing/2016/ink" xmlns:am3d="http://schemas.microsoft.com/office/drawing/2017/model3d" xmlns:o="urn:schemas-microsoft-com:office:office" xmlns:r="http://schemas.openxmlformats.org/officeDocument/2006/relationships" xmlns:m="http://schemas.openxmlformats.org/officeDocument/2006/math" xmlns:v="urn:schemas-microsoft-com:vml" xmlns:wp14="http://schemas.microsoft.com/office/word/2010/wordprocessingDrawing" xmlns:wp="http://schemas.openxmlformats.org/drawingml/2006/wordprocessingDrawing" xmlns:w10="urn:schemas-microsoft-com:office:word" xmlns:w="http://schemas.openxmlformats.org/wordprocessingml/2006/main" xmlns:w14="http://schemas.microsoft.com/office/word/2010/wordml" xmlns:w15="http://schemas.microsoft.com/office/word/2012/wordml" xmlns:w16cid="http://schemas.microsoft.com/office/word/2016/wordml/cid" xmlns:w16se="http://schemas.microsoft.com/office/word/2015/wordml/symex" xmlns:wpg="http://schemas.microsoft.com/office/word/2010/wordprocessingGroup" xmlns:wpi="http://schemas.microsoft.com/office/word/2010/wordprocessingInk" xmlns:wne="http://schemas.microsoft.com/office/word/2006/wordml" xmlns:wps="http://schemas.microsoft.com/office/word/2010/wordprocessingShape" mc:Ignorable="w14 w15 w16se w16cid wp14">
+<w:document xmlns:wpc="http://schemas.microsoft.com/office/word/2010/wordprocessingCanvas" xmlns:cx="http://schemas.microsoft.com/office/drawing/2014/chartex" xmlns:cx1="http://schemas.microsoft.com/office/drawing/2015/9/8/chartex" xmlns:cx2="http://schemas.microsoft.com/office/drawing/2015/10/21/chartex" xmlns:cx3="http://schemas.microsoft.com/office/drawing/2016/5/9/chartex" xmlns:cx4="http://schemas.microsoft.com/office/drawing/2016/5/10/chartex" xmlns:cx5="http://schemas.microsoft.com/office/drawing/2016/5/11/chartex" xmlns:cx6="http://schemas.microsoft.com/office/drawing/2016/5/12/chartex" xmlns:cx7="http://schemas.microsoft.com/office/drawing/2016/5/13/chartex" xmlns:cx8="http://schemas.microsoft.com/office/drawing/2016/5/14/chartex" xmlns:mc="http://schemas.openxmlformats.org/markup-compatibility/2006" xmlns:aink="http://schemas.microsoft.com/office/drawing/2016/ink" xmlns:am3d="http://schemas.microsoft.com/office/drawing/2017/model3d" xmlns:o="urn:schemas-microsoft-com:office:office" xmlns:oel="http://schemas.microsoft.com/office/2019/extlst" xmlns:r="http://schemas.openxmlformats.org/officeDocument/2006/relationships" xmlns:m="http://schemas.openxmlformats.org/officeDocument/2006/math" xmlns:v="urn:schemas-microsoft-com:vml" xmlns:wp14="http://schemas.microsoft.com/office/word/2010/wordprocessingDrawing" xmlns:wp="http://schemas.openxmlformats.org/drawingml/2006/wordprocessingDrawing" xmlns:w10="urn:schemas-microsoft-com:office:word" xmlns:w="http://schemas.openxmlformats.org/wordprocessingml/2006/main" xmlns:w14="http://schemas.microsoft.com/office/word/2010/wordml" xmlns:w15="http://schemas.microsoft.com/office/word/2012/wordml" xmlns:w16cex="http://schemas.microsoft.com/office/word/2018/wordml/cex" xmlns:w16cid="http://schemas.microsoft.com/office/word/2016/wordml/cid" xmlns:w16="http://schemas.microsoft.com/office/word/2018/wordml" xmlns:w16sdtdh="http://schemas.microsoft.com/office/word/2020/wordml/sdtdatahash" xmlns:w16se="http://schemas.microsoft.com/office/word/2015/wordml/symex" xmlns:wpg="http://schemas.microsoft.com/office/word/2010/wordprocessingGroup" xmlns:wpi="http://schemas.microsoft.com/office/word/2010/wordprocessingInk" xmlns:wne="http://schemas.microsoft.com/office/word/2006/wordml" xmlns:wps="http://schemas.microsoft.com/office/word/2010/wordprocessingShape" mc:Ignorable="w14 w15 w16se w16cid w16 w16cex w16sdtdh wp14">
   <w:body>
     <w:p>
       <w:pPr>
@@ -79,16 +79,31 @@
           <w:sz w:val="26"/>
           <w:szCs w:val="26"/>
         </w:rPr>
-        <w:t xml:space="preserve">Nhóm </w:t>
+        <w:t>Nhóm</w:t>
       </w:r>
       <w:r>
         <w:rPr>
           <w:rFonts w:ascii="Times New Roman" w:hAnsi="Times New Roman" w:cs="Times New Roman"/>
-          <w:color w:val="FF0000"/>
           <w:sz w:val="26"/>
           <w:szCs w:val="26"/>
         </w:rPr>
-        <w:t xml:space="preserve">XX </w:t>
+        <w:t xml:space="preserve"> </w:t>
+      </w:r>
+      <w:r>
+        <w:rPr>
+          <w:rFonts w:ascii="Times New Roman" w:hAnsi="Times New Roman" w:cs="Times New Roman"/>
+          <w:sz w:val="26"/>
+          <w:szCs w:val="26"/>
+        </w:rPr>
+        <w:t>17</w:t>
+      </w:r>
+      <w:r>
+        <w:rPr>
+          <w:rFonts w:ascii="Times New Roman" w:hAnsi="Times New Roman" w:cs="Times New Roman"/>
+          <w:sz w:val="26"/>
+          <w:szCs w:val="26"/>
+        </w:rPr>
+        <w:t xml:space="preserve"> </w:t>
       </w:r>
       <w:r>
         <w:rPr>
@@ -104,34 +119,7 @@
           <w:sz w:val="26"/>
           <w:szCs w:val="26"/>
         </w:rPr>
-        <w:t xml:space="preserve">Thành viên nhóm </w:t>
-      </w:r>
-      <w:r>
-        <w:rPr>
-          <w:rFonts w:ascii="Times New Roman" w:hAnsi="Times New Roman" w:cs="Times New Roman"/>
-          <w:color w:val="FF0000"/>
-          <w:sz w:val="26"/>
-          <w:szCs w:val="26"/>
-        </w:rPr>
-        <w:t>(</w:t>
-      </w:r>
-      <w:r>
-        <w:rPr>
-          <w:rFonts w:ascii="Times New Roman" w:hAnsi="Times New Roman" w:cs="Times New Roman"/>
-          <w:color w:val="FF0000"/>
-          <w:sz w:val="26"/>
-          <w:szCs w:val="26"/>
-        </w:rPr>
-        <w:t xml:space="preserve">XX là số thứ tự của nhóm theo từng lớp - </w:t>
-      </w:r>
-      <w:r>
-        <w:rPr>
-          <w:rFonts w:ascii="Times New Roman" w:hAnsi="Times New Roman" w:cs="Times New Roman"/>
-          <w:color w:val="FF0000"/>
-          <w:sz w:val="26"/>
-          <w:szCs w:val="26"/>
-        </w:rPr>
-        <w:t>Nhóm tối thiểu 2 SV, tối đa 3 SV)</w:t>
+        <w:t>Thành viên nhóm</w:t>
       </w:r>
     </w:p>
     <w:p>
@@ -145,7 +133,6 @@
         <w:jc w:val="both"/>
         <w:rPr>
           <w:rFonts w:ascii="Times New Roman" w:hAnsi="Times New Roman" w:cs="Times New Roman"/>
-          <w:color w:val="FF0000"/>
           <w:sz w:val="26"/>
           <w:szCs w:val="26"/>
         </w:rPr>
@@ -153,11 +140,18 @@
       <w:r>
         <w:rPr>
           <w:rFonts w:ascii="Times New Roman" w:hAnsi="Times New Roman" w:cs="Times New Roman"/>
-          <w:color w:val="FF0000"/>
           <w:sz w:val="26"/>
           <w:szCs w:val="26"/>
         </w:rPr>
-        <w:t>Nguyễn Văn A (Nhóm trưởng)</w:t>
+        <w:t xml:space="preserve">Trần Ngọc Phát </w:t>
+      </w:r>
+      <w:r>
+        <w:rPr>
+          <w:rFonts w:ascii="Times New Roman" w:hAnsi="Times New Roman" w:cs="Times New Roman"/>
+          <w:sz w:val="26"/>
+          <w:szCs w:val="26"/>
+        </w:rPr>
+        <w:t>(Nhóm trưởng)</w:t>
       </w:r>
     </w:p>
     <w:p>
@@ -171,7 +165,6 @@
         <w:jc w:val="both"/>
         <w:rPr>
           <w:rFonts w:ascii="Times New Roman" w:hAnsi="Times New Roman" w:cs="Times New Roman"/>
-          <w:color w:val="FF0000"/>
           <w:sz w:val="26"/>
           <w:szCs w:val="26"/>
         </w:rPr>
@@ -179,20 +172,10 @@
       <w:r>
         <w:rPr>
           <w:rFonts w:ascii="Times New Roman" w:hAnsi="Times New Roman" w:cs="Times New Roman"/>
-          <w:color w:val="FF0000"/>
           <w:sz w:val="26"/>
           <w:szCs w:val="26"/>
         </w:rPr>
-        <w:t>Nguyễn Thị</w:t>
-      </w:r>
-      <w:r>
-        <w:rPr>
-          <w:rFonts w:ascii="Times New Roman" w:hAnsi="Times New Roman" w:cs="Times New Roman"/>
-          <w:color w:val="FF0000"/>
-          <w:sz w:val="26"/>
-          <w:szCs w:val="26"/>
-        </w:rPr>
-        <w:t xml:space="preserve"> B </w:t>
+        <w:t>Mai Nhật Hào</w:t>
       </w:r>
     </w:p>
     <w:p>
@@ -206,7 +189,6 @@
         <w:jc w:val="both"/>
         <w:rPr>
           <w:rFonts w:ascii="Times New Roman" w:hAnsi="Times New Roman" w:cs="Times New Roman"/>
-          <w:color w:val="FF0000"/>
           <w:sz w:val="26"/>
           <w:szCs w:val="26"/>
         </w:rPr>
@@ -214,21 +196,45 @@
       <w:r>
         <w:rPr>
           <w:rFonts w:ascii="Times New Roman" w:hAnsi="Times New Roman" w:cs="Times New Roman"/>
-          <w:color w:val="FF0000"/>
           <w:sz w:val="26"/>
           <w:szCs w:val="26"/>
         </w:rPr>
-        <w:t>Trầ</w:t>
+        <w:t>Trần Nguyên Vũ</w:t>
       </w:r>
+    </w:p>
+    <w:p>
+      <w:pPr>
+        <w:pStyle w:val="ListParagraph"/>
+        <w:numPr>
+          <w:ilvl w:val="0"/>
+          <w:numId w:val="1"/>
+        </w:numPr>
+        <w:spacing w:after="120" w:line="240" w:lineRule="auto"/>
+        <w:jc w:val="both"/>
+        <w:rPr>
+          <w:rFonts w:ascii="Times New Roman" w:hAnsi="Times New Roman" w:cs="Times New Roman"/>
+          <w:sz w:val="26"/>
+          <w:szCs w:val="26"/>
+        </w:rPr>
+      </w:pPr>
       <w:r>
         <w:rPr>
           <w:rFonts w:ascii="Times New Roman" w:hAnsi="Times New Roman" w:cs="Times New Roman"/>
-          <w:color w:val="FF0000"/>
           <w:sz w:val="26"/>
           <w:szCs w:val="26"/>
         </w:rPr>
-        <w:t>n Văn C</w:t>
+        <w:t xml:space="preserve">Trần Thanh </w:t>
       </w:r>
+      <w:proofErr w:type="spellStart"/>
+      <w:r>
+        <w:rPr>
+          <w:rFonts w:ascii="Times New Roman" w:hAnsi="Times New Roman" w:cs="Times New Roman"/>
+          <w:sz w:val="26"/>
+          <w:szCs w:val="26"/>
+        </w:rPr>
+        <w:t>Vy</w:t>
+      </w:r>
+      <w:proofErr w:type="spellEnd"/>
     </w:p>
     <w:p>
       <w:pPr>
@@ -297,7 +303,7 @@
           <w:sz w:val="26"/>
           <w:szCs w:val="26"/>
         </w:rPr>
-        <w:t xml:space="preserve"> ../..</w:t>
+        <w:t xml:space="preserve"> </w:t>
       </w:r>
       <w:r>
         <w:rPr>
@@ -305,7 +311,7 @@
           <w:sz w:val="26"/>
           <w:szCs w:val="26"/>
         </w:rPr>
-        <w:t>/201</w:t>
+        <w:t>15</w:t>
       </w:r>
       <w:r>
         <w:rPr>
@@ -313,7 +319,31 @@
           <w:sz w:val="26"/>
           <w:szCs w:val="26"/>
         </w:rPr>
-        <w:t>8</w:t>
+        <w:t>/</w:t>
+      </w:r>
+      <w:r>
+        <w:rPr>
+          <w:rFonts w:ascii="Times New Roman" w:hAnsi="Times New Roman" w:cs="Times New Roman"/>
+          <w:sz w:val="26"/>
+          <w:szCs w:val="26"/>
+        </w:rPr>
+        <w:t>08</w:t>
+      </w:r>
+      <w:r>
+        <w:rPr>
+          <w:rFonts w:ascii="Times New Roman" w:hAnsi="Times New Roman" w:cs="Times New Roman"/>
+          <w:sz w:val="26"/>
+          <w:szCs w:val="26"/>
+        </w:rPr>
+        <w:t>/</w:t>
+      </w:r>
+      <w:r>
+        <w:rPr>
+          <w:rFonts w:ascii="Times New Roman" w:hAnsi="Times New Roman" w:cs="Times New Roman"/>
+          <w:sz w:val="26"/>
+          <w:szCs w:val="26"/>
+        </w:rPr>
+        <w:t>2023</w:t>
       </w:r>
       <w:r>
         <w:rPr>
@@ -329,7 +359,7 @@
           <w:sz w:val="26"/>
           <w:szCs w:val="26"/>
         </w:rPr>
-        <w:t>../..</w:t>
+        <w:t>06</w:t>
       </w:r>
       <w:r>
         <w:rPr>
@@ -337,7 +367,7 @@
           <w:sz w:val="26"/>
           <w:szCs w:val="26"/>
         </w:rPr>
-        <w:t>/201</w:t>
+        <w:t>/</w:t>
       </w:r>
       <w:r>
         <w:rPr>
@@ -345,7 +375,39 @@
           <w:sz w:val="26"/>
           <w:szCs w:val="26"/>
         </w:rPr>
-        <w:t>8 (15</w:t>
+        <w:t>11</w:t>
+      </w:r>
+      <w:r>
+        <w:rPr>
+          <w:rFonts w:ascii="Times New Roman" w:hAnsi="Times New Roman" w:cs="Times New Roman"/>
+          <w:sz w:val="26"/>
+          <w:szCs w:val="26"/>
+        </w:rPr>
+        <w:t>/</w:t>
+      </w:r>
+      <w:r>
+        <w:rPr>
+          <w:rFonts w:ascii="Times New Roman" w:hAnsi="Times New Roman" w:cs="Times New Roman"/>
+          <w:sz w:val="26"/>
+          <w:szCs w:val="26"/>
+        </w:rPr>
+        <w:t>2023</w:t>
+      </w:r>
+      <w:r>
+        <w:rPr>
+          <w:rFonts w:ascii="Times New Roman" w:hAnsi="Times New Roman" w:cs="Times New Roman"/>
+          <w:sz w:val="26"/>
+          <w:szCs w:val="26"/>
+        </w:rPr>
+        <w:t xml:space="preserve"> (1</w:t>
+      </w:r>
+      <w:r>
+        <w:rPr>
+          <w:rFonts w:ascii="Times New Roman" w:hAnsi="Times New Roman" w:cs="Times New Roman"/>
+          <w:sz w:val="26"/>
+          <w:szCs w:val="26"/>
+        </w:rPr>
+        <w:t>2</w:t>
       </w:r>
       <w:r>
         <w:rPr>
@@ -565,33 +627,77 @@
                 <w:sz w:val="26"/>
                 <w:szCs w:val="26"/>
               </w:rPr>
-              <w:t>:  ../../2018</w:t>
-            </w:r>
-          </w:p>
-          <w:p>
-            <w:pPr>
-              <w:rPr>
-                <w:rFonts w:ascii="Times New Roman" w:hAnsi="Times New Roman" w:cs="Times New Roman"/>
-                <w:b/>
-                <w:sz w:val="26"/>
-                <w:szCs w:val="26"/>
-              </w:rPr>
-            </w:pPr>
-            <w:r>
-              <w:rPr>
-                <w:rFonts w:ascii="Times New Roman" w:hAnsi="Times New Roman" w:cs="Times New Roman"/>
-                <w:sz w:val="26"/>
-                <w:szCs w:val="26"/>
-              </w:rPr>
-              <w:t xml:space="preserve">Đến:  </w:t>
-            </w:r>
-            <w:r>
-              <w:rPr>
-                <w:rFonts w:ascii="Times New Roman" w:hAnsi="Times New Roman" w:cs="Times New Roman"/>
-                <w:sz w:val="26"/>
-                <w:szCs w:val="26"/>
-              </w:rPr>
-              <w:t>../../2018</w:t>
+              <w:t xml:space="preserve">: </w:t>
+            </w:r>
+            <w:proofErr w:type="gramStart"/>
+            <w:r>
+              <w:rPr>
+                <w:rFonts w:ascii="Times New Roman" w:hAnsi="Times New Roman" w:cs="Times New Roman"/>
+                <w:sz w:val="26"/>
+                <w:szCs w:val="26"/>
+              </w:rPr>
+              <w:t xml:space="preserve"> </w:t>
+            </w:r>
+            <w:r>
+              <w:rPr>
+                <w:rFonts w:ascii="Times New Roman" w:hAnsi="Times New Roman" w:cs="Times New Roman"/>
+                <w:sz w:val="26"/>
+                <w:szCs w:val="26"/>
+              </w:rPr>
+              <w:t>..</w:t>
+            </w:r>
+            <w:proofErr w:type="gramEnd"/>
+            <w:r>
+              <w:rPr>
+                <w:rFonts w:ascii="Times New Roman" w:hAnsi="Times New Roman" w:cs="Times New Roman"/>
+                <w:sz w:val="26"/>
+                <w:szCs w:val="26"/>
+              </w:rPr>
+              <w:t>/../2018</w:t>
+            </w:r>
+          </w:p>
+          <w:p>
+            <w:pPr>
+              <w:rPr>
+                <w:rFonts w:ascii="Times New Roman" w:hAnsi="Times New Roman" w:cs="Times New Roman"/>
+                <w:b/>
+                <w:sz w:val="26"/>
+                <w:szCs w:val="26"/>
+              </w:rPr>
+            </w:pPr>
+            <w:r>
+              <w:rPr>
+                <w:rFonts w:ascii="Times New Roman" w:hAnsi="Times New Roman" w:cs="Times New Roman"/>
+                <w:sz w:val="26"/>
+                <w:szCs w:val="26"/>
+              </w:rPr>
+              <w:t xml:space="preserve">Đến: </w:t>
+            </w:r>
+            <w:proofErr w:type="gramStart"/>
+            <w:r>
+              <w:rPr>
+                <w:rFonts w:ascii="Times New Roman" w:hAnsi="Times New Roman" w:cs="Times New Roman"/>
+                <w:sz w:val="26"/>
+                <w:szCs w:val="26"/>
+              </w:rPr>
+              <w:t xml:space="preserve"> </w:t>
+            </w:r>
+            <w:r>
+              <w:rPr>
+                <w:rFonts w:ascii="Times New Roman" w:hAnsi="Times New Roman" w:cs="Times New Roman"/>
+                <w:sz w:val="26"/>
+                <w:szCs w:val="26"/>
+              </w:rPr>
+              <w:t>..</w:t>
+            </w:r>
+            <w:proofErr w:type="gramEnd"/>
+            <w:r>
+              <w:rPr>
+                <w:rFonts w:ascii="Times New Roman" w:hAnsi="Times New Roman" w:cs="Times New Roman"/>
+                <w:sz w:val="26"/>
+                <w:szCs w:val="26"/>
+              </w:rPr>
+              <w:t>/../2018</w:t>
             </w:r>
             <w:r>
               <w:rPr>
@@ -1038,32 +1144,68 @@
                 <w:sz w:val="26"/>
                 <w:szCs w:val="26"/>
               </w:rPr>
-              <w:t>:  ../../2018</w:t>
-            </w:r>
-          </w:p>
-          <w:p>
-            <w:pPr>
-              <w:rPr>
-                <w:rFonts w:ascii="Times New Roman" w:hAnsi="Times New Roman" w:cs="Times New Roman"/>
-                <w:sz w:val="26"/>
-                <w:szCs w:val="26"/>
-              </w:rPr>
-            </w:pPr>
-            <w:r>
-              <w:rPr>
-                <w:rFonts w:ascii="Times New Roman" w:hAnsi="Times New Roman" w:cs="Times New Roman"/>
-                <w:sz w:val="26"/>
-                <w:szCs w:val="26"/>
-              </w:rPr>
-              <w:t xml:space="preserve">Đến:  </w:t>
-            </w:r>
-            <w:r>
-              <w:rPr>
-                <w:rFonts w:ascii="Times New Roman" w:hAnsi="Times New Roman" w:cs="Times New Roman"/>
-                <w:sz w:val="26"/>
-                <w:szCs w:val="26"/>
-              </w:rPr>
-              <w:t>../../2018</w:t>
+              <w:t xml:space="preserve">: </w:t>
+            </w:r>
+            <w:proofErr w:type="gramStart"/>
+            <w:r>
+              <w:rPr>
+                <w:rFonts w:ascii="Times New Roman" w:hAnsi="Times New Roman" w:cs="Times New Roman"/>
+                <w:sz w:val="26"/>
+                <w:szCs w:val="26"/>
+              </w:rPr>
+              <w:t xml:space="preserve"> ..</w:t>
+            </w:r>
+            <w:proofErr w:type="gramEnd"/>
+            <w:r>
+              <w:rPr>
+                <w:rFonts w:ascii="Times New Roman" w:hAnsi="Times New Roman" w:cs="Times New Roman"/>
+                <w:sz w:val="26"/>
+                <w:szCs w:val="26"/>
+              </w:rPr>
+              <w:t>/../2018</w:t>
+            </w:r>
+          </w:p>
+          <w:p>
+            <w:pPr>
+              <w:rPr>
+                <w:rFonts w:ascii="Times New Roman" w:hAnsi="Times New Roman" w:cs="Times New Roman"/>
+                <w:sz w:val="26"/>
+                <w:szCs w:val="26"/>
+              </w:rPr>
+            </w:pPr>
+            <w:r>
+              <w:rPr>
+                <w:rFonts w:ascii="Times New Roman" w:hAnsi="Times New Roman" w:cs="Times New Roman"/>
+                <w:sz w:val="26"/>
+                <w:szCs w:val="26"/>
+              </w:rPr>
+              <w:t xml:space="preserve">Đến: </w:t>
+            </w:r>
+            <w:proofErr w:type="gramStart"/>
+            <w:r>
+              <w:rPr>
+                <w:rFonts w:ascii="Times New Roman" w:hAnsi="Times New Roman" w:cs="Times New Roman"/>
+                <w:sz w:val="26"/>
+                <w:szCs w:val="26"/>
+              </w:rPr>
+              <w:t xml:space="preserve"> </w:t>
+            </w:r>
+            <w:r>
+              <w:rPr>
+                <w:rFonts w:ascii="Times New Roman" w:hAnsi="Times New Roman" w:cs="Times New Roman"/>
+                <w:sz w:val="26"/>
+                <w:szCs w:val="26"/>
+              </w:rPr>
+              <w:t>..</w:t>
+            </w:r>
+            <w:proofErr w:type="gramEnd"/>
+            <w:r>
+              <w:rPr>
+                <w:rFonts w:ascii="Times New Roman" w:hAnsi="Times New Roman" w:cs="Times New Roman"/>
+                <w:sz w:val="26"/>
+                <w:szCs w:val="26"/>
+              </w:rPr>
+              <w:t>/../2018</w:t>
             </w:r>
             <w:r>
               <w:rPr>
@@ -1499,32 +1641,68 @@
                 <w:sz w:val="26"/>
                 <w:szCs w:val="26"/>
               </w:rPr>
-              <w:t>:  ../../2018</w:t>
-            </w:r>
-          </w:p>
-          <w:p>
-            <w:pPr>
-              <w:rPr>
-                <w:rFonts w:ascii="Times New Roman" w:hAnsi="Times New Roman" w:cs="Times New Roman"/>
-                <w:sz w:val="26"/>
-                <w:szCs w:val="26"/>
-              </w:rPr>
-            </w:pPr>
-            <w:r>
-              <w:rPr>
-                <w:rFonts w:ascii="Times New Roman" w:hAnsi="Times New Roman" w:cs="Times New Roman"/>
-                <w:sz w:val="26"/>
-                <w:szCs w:val="26"/>
-              </w:rPr>
-              <w:t xml:space="preserve">Đến:  </w:t>
-            </w:r>
-            <w:r>
-              <w:rPr>
-                <w:rFonts w:ascii="Times New Roman" w:hAnsi="Times New Roman" w:cs="Times New Roman"/>
-                <w:sz w:val="26"/>
-                <w:szCs w:val="26"/>
-              </w:rPr>
-              <w:t>../../2018</w:t>
+              <w:t xml:space="preserve">: </w:t>
+            </w:r>
+            <w:proofErr w:type="gramStart"/>
+            <w:r>
+              <w:rPr>
+                <w:rFonts w:ascii="Times New Roman" w:hAnsi="Times New Roman" w:cs="Times New Roman"/>
+                <w:sz w:val="26"/>
+                <w:szCs w:val="26"/>
+              </w:rPr>
+              <w:t xml:space="preserve"> ..</w:t>
+            </w:r>
+            <w:proofErr w:type="gramEnd"/>
+            <w:r>
+              <w:rPr>
+                <w:rFonts w:ascii="Times New Roman" w:hAnsi="Times New Roman" w:cs="Times New Roman"/>
+                <w:sz w:val="26"/>
+                <w:szCs w:val="26"/>
+              </w:rPr>
+              <w:t>/../2018</w:t>
+            </w:r>
+          </w:p>
+          <w:p>
+            <w:pPr>
+              <w:rPr>
+                <w:rFonts w:ascii="Times New Roman" w:hAnsi="Times New Roman" w:cs="Times New Roman"/>
+                <w:sz w:val="26"/>
+                <w:szCs w:val="26"/>
+              </w:rPr>
+            </w:pPr>
+            <w:r>
+              <w:rPr>
+                <w:rFonts w:ascii="Times New Roman" w:hAnsi="Times New Roman" w:cs="Times New Roman"/>
+                <w:sz w:val="26"/>
+                <w:szCs w:val="26"/>
+              </w:rPr>
+              <w:t xml:space="preserve">Đến: </w:t>
+            </w:r>
+            <w:proofErr w:type="gramStart"/>
+            <w:r>
+              <w:rPr>
+                <w:rFonts w:ascii="Times New Roman" w:hAnsi="Times New Roman" w:cs="Times New Roman"/>
+                <w:sz w:val="26"/>
+                <w:szCs w:val="26"/>
+              </w:rPr>
+              <w:t xml:space="preserve"> </w:t>
+            </w:r>
+            <w:r>
+              <w:rPr>
+                <w:rFonts w:ascii="Times New Roman" w:hAnsi="Times New Roman" w:cs="Times New Roman"/>
+                <w:sz w:val="26"/>
+                <w:szCs w:val="26"/>
+              </w:rPr>
+              <w:t>..</w:t>
+            </w:r>
+            <w:proofErr w:type="gramEnd"/>
+            <w:r>
+              <w:rPr>
+                <w:rFonts w:ascii="Times New Roman" w:hAnsi="Times New Roman" w:cs="Times New Roman"/>
+                <w:sz w:val="26"/>
+                <w:szCs w:val="26"/>
+              </w:rPr>
+              <w:t>/../2018</w:t>
             </w:r>
             <w:r>
               <w:rPr>
@@ -1960,32 +2138,68 @@
                 <w:sz w:val="26"/>
                 <w:szCs w:val="26"/>
               </w:rPr>
-              <w:t>:  ../../2018</w:t>
-            </w:r>
-          </w:p>
-          <w:p>
-            <w:pPr>
-              <w:rPr>
-                <w:rFonts w:ascii="Times New Roman" w:hAnsi="Times New Roman" w:cs="Times New Roman"/>
-                <w:sz w:val="26"/>
-                <w:szCs w:val="26"/>
-              </w:rPr>
-            </w:pPr>
-            <w:r>
-              <w:rPr>
-                <w:rFonts w:ascii="Times New Roman" w:hAnsi="Times New Roman" w:cs="Times New Roman"/>
-                <w:sz w:val="26"/>
-                <w:szCs w:val="26"/>
-              </w:rPr>
-              <w:t xml:space="preserve">Đến:  </w:t>
-            </w:r>
-            <w:r>
-              <w:rPr>
-                <w:rFonts w:ascii="Times New Roman" w:hAnsi="Times New Roman" w:cs="Times New Roman"/>
-                <w:sz w:val="26"/>
-                <w:szCs w:val="26"/>
-              </w:rPr>
-              <w:t>../../2018</w:t>
+              <w:t xml:space="preserve">: </w:t>
+            </w:r>
+            <w:proofErr w:type="gramStart"/>
+            <w:r>
+              <w:rPr>
+                <w:rFonts w:ascii="Times New Roman" w:hAnsi="Times New Roman" w:cs="Times New Roman"/>
+                <w:sz w:val="26"/>
+                <w:szCs w:val="26"/>
+              </w:rPr>
+              <w:t xml:space="preserve"> ..</w:t>
+            </w:r>
+            <w:proofErr w:type="gramEnd"/>
+            <w:r>
+              <w:rPr>
+                <w:rFonts w:ascii="Times New Roman" w:hAnsi="Times New Roman" w:cs="Times New Roman"/>
+                <w:sz w:val="26"/>
+                <w:szCs w:val="26"/>
+              </w:rPr>
+              <w:t>/../2018</w:t>
+            </w:r>
+          </w:p>
+          <w:p>
+            <w:pPr>
+              <w:rPr>
+                <w:rFonts w:ascii="Times New Roman" w:hAnsi="Times New Roman" w:cs="Times New Roman"/>
+                <w:sz w:val="26"/>
+                <w:szCs w:val="26"/>
+              </w:rPr>
+            </w:pPr>
+            <w:r>
+              <w:rPr>
+                <w:rFonts w:ascii="Times New Roman" w:hAnsi="Times New Roman" w:cs="Times New Roman"/>
+                <w:sz w:val="26"/>
+                <w:szCs w:val="26"/>
+              </w:rPr>
+              <w:t xml:space="preserve">Đến: </w:t>
+            </w:r>
+            <w:proofErr w:type="gramStart"/>
+            <w:r>
+              <w:rPr>
+                <w:rFonts w:ascii="Times New Roman" w:hAnsi="Times New Roman" w:cs="Times New Roman"/>
+                <w:sz w:val="26"/>
+                <w:szCs w:val="26"/>
+              </w:rPr>
+              <w:t xml:space="preserve"> </w:t>
+            </w:r>
+            <w:r>
+              <w:rPr>
+                <w:rFonts w:ascii="Times New Roman" w:hAnsi="Times New Roman" w:cs="Times New Roman"/>
+                <w:sz w:val="26"/>
+                <w:szCs w:val="26"/>
+              </w:rPr>
+              <w:t>..</w:t>
+            </w:r>
+            <w:proofErr w:type="gramEnd"/>
+            <w:r>
+              <w:rPr>
+                <w:rFonts w:ascii="Times New Roman" w:hAnsi="Times New Roman" w:cs="Times New Roman"/>
+                <w:sz w:val="26"/>
+                <w:szCs w:val="26"/>
+              </w:rPr>
+              <w:t>/../2018</w:t>
             </w:r>
             <w:r>
               <w:rPr>
@@ -2421,32 +2635,68 @@
                 <w:sz w:val="26"/>
                 <w:szCs w:val="26"/>
               </w:rPr>
-              <w:t>:  ../../2018</w:t>
-            </w:r>
-          </w:p>
-          <w:p>
-            <w:pPr>
-              <w:rPr>
-                <w:rFonts w:ascii="Times New Roman" w:hAnsi="Times New Roman" w:cs="Times New Roman"/>
-                <w:sz w:val="26"/>
-                <w:szCs w:val="26"/>
-              </w:rPr>
-            </w:pPr>
-            <w:r>
-              <w:rPr>
-                <w:rFonts w:ascii="Times New Roman" w:hAnsi="Times New Roman" w:cs="Times New Roman"/>
-                <w:sz w:val="26"/>
-                <w:szCs w:val="26"/>
-              </w:rPr>
-              <w:t xml:space="preserve">Đến:  </w:t>
-            </w:r>
-            <w:r>
-              <w:rPr>
-                <w:rFonts w:ascii="Times New Roman" w:hAnsi="Times New Roman" w:cs="Times New Roman"/>
-                <w:sz w:val="26"/>
-                <w:szCs w:val="26"/>
-              </w:rPr>
-              <w:t>../../2018</w:t>
+              <w:t xml:space="preserve">: </w:t>
+            </w:r>
+            <w:proofErr w:type="gramStart"/>
+            <w:r>
+              <w:rPr>
+                <w:rFonts w:ascii="Times New Roman" w:hAnsi="Times New Roman" w:cs="Times New Roman"/>
+                <w:sz w:val="26"/>
+                <w:szCs w:val="26"/>
+              </w:rPr>
+              <w:t xml:space="preserve"> ..</w:t>
+            </w:r>
+            <w:proofErr w:type="gramEnd"/>
+            <w:r>
+              <w:rPr>
+                <w:rFonts w:ascii="Times New Roman" w:hAnsi="Times New Roman" w:cs="Times New Roman"/>
+                <w:sz w:val="26"/>
+                <w:szCs w:val="26"/>
+              </w:rPr>
+              <w:t>/../2018</w:t>
+            </w:r>
+          </w:p>
+          <w:p>
+            <w:pPr>
+              <w:rPr>
+                <w:rFonts w:ascii="Times New Roman" w:hAnsi="Times New Roman" w:cs="Times New Roman"/>
+                <w:sz w:val="26"/>
+                <w:szCs w:val="26"/>
+              </w:rPr>
+            </w:pPr>
+            <w:r>
+              <w:rPr>
+                <w:rFonts w:ascii="Times New Roman" w:hAnsi="Times New Roman" w:cs="Times New Roman"/>
+                <w:sz w:val="26"/>
+                <w:szCs w:val="26"/>
+              </w:rPr>
+              <w:t xml:space="preserve">Đến: </w:t>
+            </w:r>
+            <w:proofErr w:type="gramStart"/>
+            <w:r>
+              <w:rPr>
+                <w:rFonts w:ascii="Times New Roman" w:hAnsi="Times New Roman" w:cs="Times New Roman"/>
+                <w:sz w:val="26"/>
+                <w:szCs w:val="26"/>
+              </w:rPr>
+              <w:t xml:space="preserve"> </w:t>
+            </w:r>
+            <w:r>
+              <w:rPr>
+                <w:rFonts w:ascii="Times New Roman" w:hAnsi="Times New Roman" w:cs="Times New Roman"/>
+                <w:sz w:val="26"/>
+                <w:szCs w:val="26"/>
+              </w:rPr>
+              <w:t>..</w:t>
+            </w:r>
+            <w:proofErr w:type="gramEnd"/>
+            <w:r>
+              <w:rPr>
+                <w:rFonts w:ascii="Times New Roman" w:hAnsi="Times New Roman" w:cs="Times New Roman"/>
+                <w:sz w:val="26"/>
+                <w:szCs w:val="26"/>
+              </w:rPr>
+              <w:t>/../2018</w:t>
             </w:r>
             <w:r>
               <w:rPr>
@@ -2961,32 +3211,68 @@
                 <w:sz w:val="26"/>
                 <w:szCs w:val="26"/>
               </w:rPr>
-              <w:t>:  ../../2018</w:t>
-            </w:r>
-          </w:p>
-          <w:p>
-            <w:pPr>
-              <w:rPr>
-                <w:rFonts w:ascii="Times New Roman" w:hAnsi="Times New Roman" w:cs="Times New Roman"/>
-                <w:sz w:val="26"/>
-                <w:szCs w:val="26"/>
-              </w:rPr>
-            </w:pPr>
-            <w:r>
-              <w:rPr>
-                <w:rFonts w:ascii="Times New Roman" w:hAnsi="Times New Roman" w:cs="Times New Roman"/>
-                <w:sz w:val="26"/>
-                <w:szCs w:val="26"/>
-              </w:rPr>
-              <w:t xml:space="preserve">Đến:  </w:t>
-            </w:r>
-            <w:r>
-              <w:rPr>
-                <w:rFonts w:ascii="Times New Roman" w:hAnsi="Times New Roman" w:cs="Times New Roman"/>
-                <w:sz w:val="26"/>
-                <w:szCs w:val="26"/>
-              </w:rPr>
-              <w:t>../../2018</w:t>
+              <w:t xml:space="preserve">: </w:t>
+            </w:r>
+            <w:proofErr w:type="gramStart"/>
+            <w:r>
+              <w:rPr>
+                <w:rFonts w:ascii="Times New Roman" w:hAnsi="Times New Roman" w:cs="Times New Roman"/>
+                <w:sz w:val="26"/>
+                <w:szCs w:val="26"/>
+              </w:rPr>
+              <w:t xml:space="preserve"> ..</w:t>
+            </w:r>
+            <w:proofErr w:type="gramEnd"/>
+            <w:r>
+              <w:rPr>
+                <w:rFonts w:ascii="Times New Roman" w:hAnsi="Times New Roman" w:cs="Times New Roman"/>
+                <w:sz w:val="26"/>
+                <w:szCs w:val="26"/>
+              </w:rPr>
+              <w:t>/../2018</w:t>
+            </w:r>
+          </w:p>
+          <w:p>
+            <w:pPr>
+              <w:rPr>
+                <w:rFonts w:ascii="Times New Roman" w:hAnsi="Times New Roman" w:cs="Times New Roman"/>
+                <w:sz w:val="26"/>
+                <w:szCs w:val="26"/>
+              </w:rPr>
+            </w:pPr>
+            <w:r>
+              <w:rPr>
+                <w:rFonts w:ascii="Times New Roman" w:hAnsi="Times New Roman" w:cs="Times New Roman"/>
+                <w:sz w:val="26"/>
+                <w:szCs w:val="26"/>
+              </w:rPr>
+              <w:t xml:space="preserve">Đến: </w:t>
+            </w:r>
+            <w:proofErr w:type="gramStart"/>
+            <w:r>
+              <w:rPr>
+                <w:rFonts w:ascii="Times New Roman" w:hAnsi="Times New Roman" w:cs="Times New Roman"/>
+                <w:sz w:val="26"/>
+                <w:szCs w:val="26"/>
+              </w:rPr>
+              <w:t xml:space="preserve"> </w:t>
+            </w:r>
+            <w:r>
+              <w:rPr>
+                <w:rFonts w:ascii="Times New Roman" w:hAnsi="Times New Roman" w:cs="Times New Roman"/>
+                <w:sz w:val="26"/>
+                <w:szCs w:val="26"/>
+              </w:rPr>
+              <w:t>..</w:t>
+            </w:r>
+            <w:proofErr w:type="gramEnd"/>
+            <w:r>
+              <w:rPr>
+                <w:rFonts w:ascii="Times New Roman" w:hAnsi="Times New Roman" w:cs="Times New Roman"/>
+                <w:sz w:val="26"/>
+                <w:szCs w:val="26"/>
+              </w:rPr>
+              <w:t>/../2018</w:t>
             </w:r>
             <w:r>
               <w:rPr>
@@ -3419,32 +3705,68 @@
                 <w:sz w:val="26"/>
                 <w:szCs w:val="26"/>
               </w:rPr>
-              <w:t>:  ../../2018</w:t>
-            </w:r>
-          </w:p>
-          <w:p>
-            <w:pPr>
-              <w:rPr>
-                <w:rFonts w:ascii="Times New Roman" w:hAnsi="Times New Roman" w:cs="Times New Roman"/>
-                <w:sz w:val="26"/>
-                <w:szCs w:val="26"/>
-              </w:rPr>
-            </w:pPr>
-            <w:r>
-              <w:rPr>
-                <w:rFonts w:ascii="Times New Roman" w:hAnsi="Times New Roman" w:cs="Times New Roman"/>
-                <w:sz w:val="26"/>
-                <w:szCs w:val="26"/>
-              </w:rPr>
-              <w:t xml:space="preserve">Đến:  </w:t>
-            </w:r>
-            <w:r>
-              <w:rPr>
-                <w:rFonts w:ascii="Times New Roman" w:hAnsi="Times New Roman" w:cs="Times New Roman"/>
-                <w:sz w:val="26"/>
-                <w:szCs w:val="26"/>
-              </w:rPr>
-              <w:t>../../2018</w:t>
+              <w:t xml:space="preserve">: </w:t>
+            </w:r>
+            <w:proofErr w:type="gramStart"/>
+            <w:r>
+              <w:rPr>
+                <w:rFonts w:ascii="Times New Roman" w:hAnsi="Times New Roman" w:cs="Times New Roman"/>
+                <w:sz w:val="26"/>
+                <w:szCs w:val="26"/>
+              </w:rPr>
+              <w:t xml:space="preserve"> ..</w:t>
+            </w:r>
+            <w:proofErr w:type="gramEnd"/>
+            <w:r>
+              <w:rPr>
+                <w:rFonts w:ascii="Times New Roman" w:hAnsi="Times New Roman" w:cs="Times New Roman"/>
+                <w:sz w:val="26"/>
+                <w:szCs w:val="26"/>
+              </w:rPr>
+              <w:t>/../2018</w:t>
+            </w:r>
+          </w:p>
+          <w:p>
+            <w:pPr>
+              <w:rPr>
+                <w:rFonts w:ascii="Times New Roman" w:hAnsi="Times New Roman" w:cs="Times New Roman"/>
+                <w:sz w:val="26"/>
+                <w:szCs w:val="26"/>
+              </w:rPr>
+            </w:pPr>
+            <w:r>
+              <w:rPr>
+                <w:rFonts w:ascii="Times New Roman" w:hAnsi="Times New Roman" w:cs="Times New Roman"/>
+                <w:sz w:val="26"/>
+                <w:szCs w:val="26"/>
+              </w:rPr>
+              <w:t xml:space="preserve">Đến: </w:t>
+            </w:r>
+            <w:proofErr w:type="gramStart"/>
+            <w:r>
+              <w:rPr>
+                <w:rFonts w:ascii="Times New Roman" w:hAnsi="Times New Roman" w:cs="Times New Roman"/>
+                <w:sz w:val="26"/>
+                <w:szCs w:val="26"/>
+              </w:rPr>
+              <w:t xml:space="preserve"> </w:t>
+            </w:r>
+            <w:r>
+              <w:rPr>
+                <w:rFonts w:ascii="Times New Roman" w:hAnsi="Times New Roman" w:cs="Times New Roman"/>
+                <w:sz w:val="26"/>
+                <w:szCs w:val="26"/>
+              </w:rPr>
+              <w:t>..</w:t>
+            </w:r>
+            <w:proofErr w:type="gramEnd"/>
+            <w:r>
+              <w:rPr>
+                <w:rFonts w:ascii="Times New Roman" w:hAnsi="Times New Roman" w:cs="Times New Roman"/>
+                <w:sz w:val="26"/>
+                <w:szCs w:val="26"/>
+              </w:rPr>
+              <w:t>/../2018</w:t>
             </w:r>
             <w:r>
               <w:rPr>
@@ -3880,32 +4202,68 @@
                 <w:sz w:val="26"/>
                 <w:szCs w:val="26"/>
               </w:rPr>
-              <w:t>:  ../../2018</w:t>
-            </w:r>
-          </w:p>
-          <w:p>
-            <w:pPr>
-              <w:rPr>
-                <w:rFonts w:ascii="Times New Roman" w:hAnsi="Times New Roman" w:cs="Times New Roman"/>
-                <w:sz w:val="26"/>
-                <w:szCs w:val="26"/>
-              </w:rPr>
-            </w:pPr>
-            <w:r>
-              <w:rPr>
-                <w:rFonts w:ascii="Times New Roman" w:hAnsi="Times New Roman" w:cs="Times New Roman"/>
-                <w:sz w:val="26"/>
-                <w:szCs w:val="26"/>
-              </w:rPr>
-              <w:t xml:space="preserve">Đến:  </w:t>
-            </w:r>
-            <w:r>
-              <w:rPr>
-                <w:rFonts w:ascii="Times New Roman" w:hAnsi="Times New Roman" w:cs="Times New Roman"/>
-                <w:sz w:val="26"/>
-                <w:szCs w:val="26"/>
-              </w:rPr>
-              <w:t>../../2018</w:t>
+              <w:t xml:space="preserve">: </w:t>
+            </w:r>
+            <w:proofErr w:type="gramStart"/>
+            <w:r>
+              <w:rPr>
+                <w:rFonts w:ascii="Times New Roman" w:hAnsi="Times New Roman" w:cs="Times New Roman"/>
+                <w:sz w:val="26"/>
+                <w:szCs w:val="26"/>
+              </w:rPr>
+              <w:t xml:space="preserve"> ..</w:t>
+            </w:r>
+            <w:proofErr w:type="gramEnd"/>
+            <w:r>
+              <w:rPr>
+                <w:rFonts w:ascii="Times New Roman" w:hAnsi="Times New Roman" w:cs="Times New Roman"/>
+                <w:sz w:val="26"/>
+                <w:szCs w:val="26"/>
+              </w:rPr>
+              <w:t>/../2018</w:t>
+            </w:r>
+          </w:p>
+          <w:p>
+            <w:pPr>
+              <w:rPr>
+                <w:rFonts w:ascii="Times New Roman" w:hAnsi="Times New Roman" w:cs="Times New Roman"/>
+                <w:sz w:val="26"/>
+                <w:szCs w:val="26"/>
+              </w:rPr>
+            </w:pPr>
+            <w:r>
+              <w:rPr>
+                <w:rFonts w:ascii="Times New Roman" w:hAnsi="Times New Roman" w:cs="Times New Roman"/>
+                <w:sz w:val="26"/>
+                <w:szCs w:val="26"/>
+              </w:rPr>
+              <w:t xml:space="preserve">Đến: </w:t>
+            </w:r>
+            <w:proofErr w:type="gramStart"/>
+            <w:r>
+              <w:rPr>
+                <w:rFonts w:ascii="Times New Roman" w:hAnsi="Times New Roman" w:cs="Times New Roman"/>
+                <w:sz w:val="26"/>
+                <w:szCs w:val="26"/>
+              </w:rPr>
+              <w:t xml:space="preserve"> </w:t>
+            </w:r>
+            <w:r>
+              <w:rPr>
+                <w:rFonts w:ascii="Times New Roman" w:hAnsi="Times New Roman" w:cs="Times New Roman"/>
+                <w:sz w:val="26"/>
+                <w:szCs w:val="26"/>
+              </w:rPr>
+              <w:t>..</w:t>
+            </w:r>
+            <w:proofErr w:type="gramEnd"/>
+            <w:r>
+              <w:rPr>
+                <w:rFonts w:ascii="Times New Roman" w:hAnsi="Times New Roman" w:cs="Times New Roman"/>
+                <w:sz w:val="26"/>
+                <w:szCs w:val="26"/>
+              </w:rPr>
+              <w:t>/../2018</w:t>
             </w:r>
             <w:r>
               <w:rPr>
@@ -4341,32 +4699,68 @@
                 <w:sz w:val="26"/>
                 <w:szCs w:val="26"/>
               </w:rPr>
-              <w:t>:  ../../2018</w:t>
-            </w:r>
-          </w:p>
-          <w:p>
-            <w:pPr>
-              <w:rPr>
-                <w:rFonts w:ascii="Times New Roman" w:hAnsi="Times New Roman" w:cs="Times New Roman"/>
-                <w:sz w:val="26"/>
-                <w:szCs w:val="26"/>
-              </w:rPr>
-            </w:pPr>
-            <w:r>
-              <w:rPr>
-                <w:rFonts w:ascii="Times New Roman" w:hAnsi="Times New Roman" w:cs="Times New Roman"/>
-                <w:sz w:val="26"/>
-                <w:szCs w:val="26"/>
-              </w:rPr>
-              <w:t xml:space="preserve">Đến:  </w:t>
-            </w:r>
-            <w:r>
-              <w:rPr>
-                <w:rFonts w:ascii="Times New Roman" w:hAnsi="Times New Roman" w:cs="Times New Roman"/>
-                <w:sz w:val="26"/>
-                <w:szCs w:val="26"/>
-              </w:rPr>
-              <w:t>../../2018</w:t>
+              <w:t xml:space="preserve">: </w:t>
+            </w:r>
+            <w:proofErr w:type="gramStart"/>
+            <w:r>
+              <w:rPr>
+                <w:rFonts w:ascii="Times New Roman" w:hAnsi="Times New Roman" w:cs="Times New Roman"/>
+                <w:sz w:val="26"/>
+                <w:szCs w:val="26"/>
+              </w:rPr>
+              <w:t xml:space="preserve"> ..</w:t>
+            </w:r>
+            <w:proofErr w:type="gramEnd"/>
+            <w:r>
+              <w:rPr>
+                <w:rFonts w:ascii="Times New Roman" w:hAnsi="Times New Roman" w:cs="Times New Roman"/>
+                <w:sz w:val="26"/>
+                <w:szCs w:val="26"/>
+              </w:rPr>
+              <w:t>/../2018</w:t>
+            </w:r>
+          </w:p>
+          <w:p>
+            <w:pPr>
+              <w:rPr>
+                <w:rFonts w:ascii="Times New Roman" w:hAnsi="Times New Roman" w:cs="Times New Roman"/>
+                <w:sz w:val="26"/>
+                <w:szCs w:val="26"/>
+              </w:rPr>
+            </w:pPr>
+            <w:r>
+              <w:rPr>
+                <w:rFonts w:ascii="Times New Roman" w:hAnsi="Times New Roman" w:cs="Times New Roman"/>
+                <w:sz w:val="26"/>
+                <w:szCs w:val="26"/>
+              </w:rPr>
+              <w:t xml:space="preserve">Đến: </w:t>
+            </w:r>
+            <w:proofErr w:type="gramStart"/>
+            <w:r>
+              <w:rPr>
+                <w:rFonts w:ascii="Times New Roman" w:hAnsi="Times New Roman" w:cs="Times New Roman"/>
+                <w:sz w:val="26"/>
+                <w:szCs w:val="26"/>
+              </w:rPr>
+              <w:t xml:space="preserve"> </w:t>
+            </w:r>
+            <w:r>
+              <w:rPr>
+                <w:rFonts w:ascii="Times New Roman" w:hAnsi="Times New Roman" w:cs="Times New Roman"/>
+                <w:sz w:val="26"/>
+                <w:szCs w:val="26"/>
+              </w:rPr>
+              <w:t>..</w:t>
+            </w:r>
+            <w:proofErr w:type="gramEnd"/>
+            <w:r>
+              <w:rPr>
+                <w:rFonts w:ascii="Times New Roman" w:hAnsi="Times New Roman" w:cs="Times New Roman"/>
+                <w:sz w:val="26"/>
+                <w:szCs w:val="26"/>
+              </w:rPr>
+              <w:t>/../2018</w:t>
             </w:r>
             <w:r>
               <w:rPr>
@@ -4802,32 +5196,68 @@
                 <w:sz w:val="26"/>
                 <w:szCs w:val="26"/>
               </w:rPr>
-              <w:t>:  ../../2018</w:t>
-            </w:r>
-          </w:p>
-          <w:p>
-            <w:pPr>
-              <w:rPr>
-                <w:rFonts w:ascii="Times New Roman" w:hAnsi="Times New Roman" w:cs="Times New Roman"/>
-                <w:sz w:val="26"/>
-                <w:szCs w:val="26"/>
-              </w:rPr>
-            </w:pPr>
-            <w:r>
-              <w:rPr>
-                <w:rFonts w:ascii="Times New Roman" w:hAnsi="Times New Roman" w:cs="Times New Roman"/>
-                <w:sz w:val="26"/>
-                <w:szCs w:val="26"/>
-              </w:rPr>
-              <w:t xml:space="preserve">Đến:  </w:t>
-            </w:r>
-            <w:r>
-              <w:rPr>
-                <w:rFonts w:ascii="Times New Roman" w:hAnsi="Times New Roman" w:cs="Times New Roman"/>
-                <w:sz w:val="26"/>
-                <w:szCs w:val="26"/>
-              </w:rPr>
-              <w:t>../../2018</w:t>
+              <w:t xml:space="preserve">: </w:t>
+            </w:r>
+            <w:proofErr w:type="gramStart"/>
+            <w:r>
+              <w:rPr>
+                <w:rFonts w:ascii="Times New Roman" w:hAnsi="Times New Roman" w:cs="Times New Roman"/>
+                <w:sz w:val="26"/>
+                <w:szCs w:val="26"/>
+              </w:rPr>
+              <w:t xml:space="preserve"> ..</w:t>
+            </w:r>
+            <w:proofErr w:type="gramEnd"/>
+            <w:r>
+              <w:rPr>
+                <w:rFonts w:ascii="Times New Roman" w:hAnsi="Times New Roman" w:cs="Times New Roman"/>
+                <w:sz w:val="26"/>
+                <w:szCs w:val="26"/>
+              </w:rPr>
+              <w:t>/../2018</w:t>
+            </w:r>
+          </w:p>
+          <w:p>
+            <w:pPr>
+              <w:rPr>
+                <w:rFonts w:ascii="Times New Roman" w:hAnsi="Times New Roman" w:cs="Times New Roman"/>
+                <w:sz w:val="26"/>
+                <w:szCs w:val="26"/>
+              </w:rPr>
+            </w:pPr>
+            <w:r>
+              <w:rPr>
+                <w:rFonts w:ascii="Times New Roman" w:hAnsi="Times New Roman" w:cs="Times New Roman"/>
+                <w:sz w:val="26"/>
+                <w:szCs w:val="26"/>
+              </w:rPr>
+              <w:t xml:space="preserve">Đến: </w:t>
+            </w:r>
+            <w:proofErr w:type="gramStart"/>
+            <w:r>
+              <w:rPr>
+                <w:rFonts w:ascii="Times New Roman" w:hAnsi="Times New Roman" w:cs="Times New Roman"/>
+                <w:sz w:val="26"/>
+                <w:szCs w:val="26"/>
+              </w:rPr>
+              <w:t xml:space="preserve"> </w:t>
+            </w:r>
+            <w:r>
+              <w:rPr>
+                <w:rFonts w:ascii="Times New Roman" w:hAnsi="Times New Roman" w:cs="Times New Roman"/>
+                <w:sz w:val="26"/>
+                <w:szCs w:val="26"/>
+              </w:rPr>
+              <w:t>..</w:t>
+            </w:r>
+            <w:proofErr w:type="gramEnd"/>
+            <w:r>
+              <w:rPr>
+                <w:rFonts w:ascii="Times New Roman" w:hAnsi="Times New Roman" w:cs="Times New Roman"/>
+                <w:sz w:val="26"/>
+                <w:szCs w:val="26"/>
+              </w:rPr>
+              <w:t>/../2018</w:t>
             </w:r>
             <w:r>
               <w:rPr>
@@ -5256,32 +5686,68 @@
                 <w:sz w:val="26"/>
                 <w:szCs w:val="26"/>
               </w:rPr>
-              <w:t>:  ../../2018</w:t>
-            </w:r>
-          </w:p>
-          <w:p>
-            <w:pPr>
-              <w:rPr>
-                <w:rFonts w:ascii="Times New Roman" w:hAnsi="Times New Roman" w:cs="Times New Roman"/>
-                <w:sz w:val="26"/>
-                <w:szCs w:val="26"/>
-              </w:rPr>
-            </w:pPr>
-            <w:r>
-              <w:rPr>
-                <w:rFonts w:ascii="Times New Roman" w:hAnsi="Times New Roman" w:cs="Times New Roman"/>
-                <w:sz w:val="26"/>
-                <w:szCs w:val="26"/>
-              </w:rPr>
-              <w:t xml:space="preserve">Đến:  </w:t>
-            </w:r>
-            <w:r>
-              <w:rPr>
-                <w:rFonts w:ascii="Times New Roman" w:hAnsi="Times New Roman" w:cs="Times New Roman"/>
-                <w:sz w:val="26"/>
-                <w:szCs w:val="26"/>
-              </w:rPr>
-              <w:t>../../2018</w:t>
+              <w:t xml:space="preserve">: </w:t>
+            </w:r>
+            <w:proofErr w:type="gramStart"/>
+            <w:r>
+              <w:rPr>
+                <w:rFonts w:ascii="Times New Roman" w:hAnsi="Times New Roman" w:cs="Times New Roman"/>
+                <w:sz w:val="26"/>
+                <w:szCs w:val="26"/>
+              </w:rPr>
+              <w:t xml:space="preserve"> ..</w:t>
+            </w:r>
+            <w:proofErr w:type="gramEnd"/>
+            <w:r>
+              <w:rPr>
+                <w:rFonts w:ascii="Times New Roman" w:hAnsi="Times New Roman" w:cs="Times New Roman"/>
+                <w:sz w:val="26"/>
+                <w:szCs w:val="26"/>
+              </w:rPr>
+              <w:t>/../2018</w:t>
+            </w:r>
+          </w:p>
+          <w:p>
+            <w:pPr>
+              <w:rPr>
+                <w:rFonts w:ascii="Times New Roman" w:hAnsi="Times New Roman" w:cs="Times New Roman"/>
+                <w:sz w:val="26"/>
+                <w:szCs w:val="26"/>
+              </w:rPr>
+            </w:pPr>
+            <w:r>
+              <w:rPr>
+                <w:rFonts w:ascii="Times New Roman" w:hAnsi="Times New Roman" w:cs="Times New Roman"/>
+                <w:sz w:val="26"/>
+                <w:szCs w:val="26"/>
+              </w:rPr>
+              <w:t xml:space="preserve">Đến: </w:t>
+            </w:r>
+            <w:proofErr w:type="gramStart"/>
+            <w:r>
+              <w:rPr>
+                <w:rFonts w:ascii="Times New Roman" w:hAnsi="Times New Roman" w:cs="Times New Roman"/>
+                <w:sz w:val="26"/>
+                <w:szCs w:val="26"/>
+              </w:rPr>
+              <w:t xml:space="preserve"> </w:t>
+            </w:r>
+            <w:r>
+              <w:rPr>
+                <w:rFonts w:ascii="Times New Roman" w:hAnsi="Times New Roman" w:cs="Times New Roman"/>
+                <w:sz w:val="26"/>
+                <w:szCs w:val="26"/>
+              </w:rPr>
+              <w:t>..</w:t>
+            </w:r>
+            <w:proofErr w:type="gramEnd"/>
+            <w:r>
+              <w:rPr>
+                <w:rFonts w:ascii="Times New Roman" w:hAnsi="Times New Roman" w:cs="Times New Roman"/>
+                <w:sz w:val="26"/>
+                <w:szCs w:val="26"/>
+              </w:rPr>
+              <w:t>/../2018</w:t>
             </w:r>
             <w:r>
               <w:rPr>
@@ -5725,32 +6191,68 @@
                 <w:sz w:val="26"/>
                 <w:szCs w:val="26"/>
               </w:rPr>
-              <w:t>:  ../../2018</w:t>
-            </w:r>
-          </w:p>
-          <w:p>
-            <w:pPr>
-              <w:rPr>
-                <w:rFonts w:ascii="Times New Roman" w:hAnsi="Times New Roman" w:cs="Times New Roman"/>
-                <w:sz w:val="26"/>
-                <w:szCs w:val="26"/>
-              </w:rPr>
-            </w:pPr>
-            <w:r>
-              <w:rPr>
-                <w:rFonts w:ascii="Times New Roman" w:hAnsi="Times New Roman" w:cs="Times New Roman"/>
-                <w:sz w:val="26"/>
-                <w:szCs w:val="26"/>
-              </w:rPr>
-              <w:t xml:space="preserve">Đến:  </w:t>
-            </w:r>
-            <w:r>
-              <w:rPr>
-                <w:rFonts w:ascii="Times New Roman" w:hAnsi="Times New Roman" w:cs="Times New Roman"/>
-                <w:sz w:val="26"/>
-                <w:szCs w:val="26"/>
-              </w:rPr>
-              <w:t>../../2018</w:t>
+              <w:t xml:space="preserve">: </w:t>
+            </w:r>
+            <w:proofErr w:type="gramStart"/>
+            <w:r>
+              <w:rPr>
+                <w:rFonts w:ascii="Times New Roman" w:hAnsi="Times New Roman" w:cs="Times New Roman"/>
+                <w:sz w:val="26"/>
+                <w:szCs w:val="26"/>
+              </w:rPr>
+              <w:t xml:space="preserve"> ..</w:t>
+            </w:r>
+            <w:proofErr w:type="gramEnd"/>
+            <w:r>
+              <w:rPr>
+                <w:rFonts w:ascii="Times New Roman" w:hAnsi="Times New Roman" w:cs="Times New Roman"/>
+                <w:sz w:val="26"/>
+                <w:szCs w:val="26"/>
+              </w:rPr>
+              <w:t>/../2018</w:t>
+            </w:r>
+          </w:p>
+          <w:p>
+            <w:pPr>
+              <w:rPr>
+                <w:rFonts w:ascii="Times New Roman" w:hAnsi="Times New Roman" w:cs="Times New Roman"/>
+                <w:sz w:val="26"/>
+                <w:szCs w:val="26"/>
+              </w:rPr>
+            </w:pPr>
+            <w:r>
+              <w:rPr>
+                <w:rFonts w:ascii="Times New Roman" w:hAnsi="Times New Roman" w:cs="Times New Roman"/>
+                <w:sz w:val="26"/>
+                <w:szCs w:val="26"/>
+              </w:rPr>
+              <w:t xml:space="preserve">Đến: </w:t>
+            </w:r>
+            <w:proofErr w:type="gramStart"/>
+            <w:r>
+              <w:rPr>
+                <w:rFonts w:ascii="Times New Roman" w:hAnsi="Times New Roman" w:cs="Times New Roman"/>
+                <w:sz w:val="26"/>
+                <w:szCs w:val="26"/>
+              </w:rPr>
+              <w:t xml:space="preserve"> </w:t>
+            </w:r>
+            <w:r>
+              <w:rPr>
+                <w:rFonts w:ascii="Times New Roman" w:hAnsi="Times New Roman" w:cs="Times New Roman"/>
+                <w:sz w:val="26"/>
+                <w:szCs w:val="26"/>
+              </w:rPr>
+              <w:t>..</w:t>
+            </w:r>
+            <w:proofErr w:type="gramEnd"/>
+            <w:r>
+              <w:rPr>
+                <w:rFonts w:ascii="Times New Roman" w:hAnsi="Times New Roman" w:cs="Times New Roman"/>
+                <w:sz w:val="26"/>
+                <w:szCs w:val="26"/>
+              </w:rPr>
+              <w:t>/../2018</w:t>
             </w:r>
             <w:r>
               <w:rPr>
@@ -6188,32 +6690,68 @@
                 <w:sz w:val="26"/>
                 <w:szCs w:val="26"/>
               </w:rPr>
-              <w:t>:  ../../2018</w:t>
-            </w:r>
-          </w:p>
-          <w:p>
-            <w:pPr>
-              <w:rPr>
-                <w:rFonts w:ascii="Times New Roman" w:hAnsi="Times New Roman" w:cs="Times New Roman"/>
-                <w:sz w:val="26"/>
-                <w:szCs w:val="26"/>
-              </w:rPr>
-            </w:pPr>
-            <w:r>
-              <w:rPr>
-                <w:rFonts w:ascii="Times New Roman" w:hAnsi="Times New Roman" w:cs="Times New Roman"/>
-                <w:sz w:val="26"/>
-                <w:szCs w:val="26"/>
-              </w:rPr>
-              <w:t xml:space="preserve">Đến:  </w:t>
-            </w:r>
-            <w:r>
-              <w:rPr>
-                <w:rFonts w:ascii="Times New Roman" w:hAnsi="Times New Roman" w:cs="Times New Roman"/>
-                <w:sz w:val="26"/>
-                <w:szCs w:val="26"/>
-              </w:rPr>
-              <w:t>../../2018</w:t>
+              <w:t xml:space="preserve">: </w:t>
+            </w:r>
+            <w:proofErr w:type="gramStart"/>
+            <w:r>
+              <w:rPr>
+                <w:rFonts w:ascii="Times New Roman" w:hAnsi="Times New Roman" w:cs="Times New Roman"/>
+                <w:sz w:val="26"/>
+                <w:szCs w:val="26"/>
+              </w:rPr>
+              <w:t xml:space="preserve"> ..</w:t>
+            </w:r>
+            <w:proofErr w:type="gramEnd"/>
+            <w:r>
+              <w:rPr>
+                <w:rFonts w:ascii="Times New Roman" w:hAnsi="Times New Roman" w:cs="Times New Roman"/>
+                <w:sz w:val="26"/>
+                <w:szCs w:val="26"/>
+              </w:rPr>
+              <w:t>/../2018</w:t>
+            </w:r>
+          </w:p>
+          <w:p>
+            <w:pPr>
+              <w:rPr>
+                <w:rFonts w:ascii="Times New Roman" w:hAnsi="Times New Roman" w:cs="Times New Roman"/>
+                <w:sz w:val="26"/>
+                <w:szCs w:val="26"/>
+              </w:rPr>
+            </w:pPr>
+            <w:r>
+              <w:rPr>
+                <w:rFonts w:ascii="Times New Roman" w:hAnsi="Times New Roman" w:cs="Times New Roman"/>
+                <w:sz w:val="26"/>
+                <w:szCs w:val="26"/>
+              </w:rPr>
+              <w:t xml:space="preserve">Đến: </w:t>
+            </w:r>
+            <w:proofErr w:type="gramStart"/>
+            <w:r>
+              <w:rPr>
+                <w:rFonts w:ascii="Times New Roman" w:hAnsi="Times New Roman" w:cs="Times New Roman"/>
+                <w:sz w:val="26"/>
+                <w:szCs w:val="26"/>
+              </w:rPr>
+              <w:t xml:space="preserve"> </w:t>
+            </w:r>
+            <w:r>
+              <w:rPr>
+                <w:rFonts w:ascii="Times New Roman" w:hAnsi="Times New Roman" w:cs="Times New Roman"/>
+                <w:sz w:val="26"/>
+                <w:szCs w:val="26"/>
+              </w:rPr>
+              <w:t>..</w:t>
+            </w:r>
+            <w:proofErr w:type="gramEnd"/>
+            <w:r>
+              <w:rPr>
+                <w:rFonts w:ascii="Times New Roman" w:hAnsi="Times New Roman" w:cs="Times New Roman"/>
+                <w:sz w:val="26"/>
+                <w:szCs w:val="26"/>
+              </w:rPr>
+              <w:t>/../2018</w:t>
             </w:r>
             <w:r>
               <w:rPr>
@@ -6658,32 +7196,68 @@
                 <w:sz w:val="26"/>
                 <w:szCs w:val="26"/>
               </w:rPr>
-              <w:t>:  ../../2018</w:t>
-            </w:r>
-          </w:p>
-          <w:p>
-            <w:pPr>
-              <w:rPr>
-                <w:rFonts w:ascii="Times New Roman" w:hAnsi="Times New Roman" w:cs="Times New Roman"/>
-                <w:sz w:val="26"/>
-                <w:szCs w:val="26"/>
-              </w:rPr>
-            </w:pPr>
-            <w:r>
-              <w:rPr>
-                <w:rFonts w:ascii="Times New Roman" w:hAnsi="Times New Roman" w:cs="Times New Roman"/>
-                <w:sz w:val="26"/>
-                <w:szCs w:val="26"/>
-              </w:rPr>
-              <w:t xml:space="preserve">Đến:  </w:t>
-            </w:r>
-            <w:r>
-              <w:rPr>
-                <w:rFonts w:ascii="Times New Roman" w:hAnsi="Times New Roman" w:cs="Times New Roman"/>
-                <w:sz w:val="26"/>
-                <w:szCs w:val="26"/>
-              </w:rPr>
-              <w:t>../../2018</w:t>
+              <w:t xml:space="preserve">: </w:t>
+            </w:r>
+            <w:proofErr w:type="gramStart"/>
+            <w:r>
+              <w:rPr>
+                <w:rFonts w:ascii="Times New Roman" w:hAnsi="Times New Roman" w:cs="Times New Roman"/>
+                <w:sz w:val="26"/>
+                <w:szCs w:val="26"/>
+              </w:rPr>
+              <w:t xml:space="preserve"> ..</w:t>
+            </w:r>
+            <w:proofErr w:type="gramEnd"/>
+            <w:r>
+              <w:rPr>
+                <w:rFonts w:ascii="Times New Roman" w:hAnsi="Times New Roman" w:cs="Times New Roman"/>
+                <w:sz w:val="26"/>
+                <w:szCs w:val="26"/>
+              </w:rPr>
+              <w:t>/../2018</w:t>
+            </w:r>
+          </w:p>
+          <w:p>
+            <w:pPr>
+              <w:rPr>
+                <w:rFonts w:ascii="Times New Roman" w:hAnsi="Times New Roman" w:cs="Times New Roman"/>
+                <w:sz w:val="26"/>
+                <w:szCs w:val="26"/>
+              </w:rPr>
+            </w:pPr>
+            <w:r>
+              <w:rPr>
+                <w:rFonts w:ascii="Times New Roman" w:hAnsi="Times New Roman" w:cs="Times New Roman"/>
+                <w:sz w:val="26"/>
+                <w:szCs w:val="26"/>
+              </w:rPr>
+              <w:t xml:space="preserve">Đến: </w:t>
+            </w:r>
+            <w:proofErr w:type="gramStart"/>
+            <w:r>
+              <w:rPr>
+                <w:rFonts w:ascii="Times New Roman" w:hAnsi="Times New Roman" w:cs="Times New Roman"/>
+                <w:sz w:val="26"/>
+                <w:szCs w:val="26"/>
+              </w:rPr>
+              <w:t xml:space="preserve"> </w:t>
+            </w:r>
+            <w:r>
+              <w:rPr>
+                <w:rFonts w:ascii="Times New Roman" w:hAnsi="Times New Roman" w:cs="Times New Roman"/>
+                <w:sz w:val="26"/>
+                <w:szCs w:val="26"/>
+              </w:rPr>
+              <w:t>..</w:t>
+            </w:r>
+            <w:proofErr w:type="gramEnd"/>
+            <w:r>
+              <w:rPr>
+                <w:rFonts w:ascii="Times New Roman" w:hAnsi="Times New Roman" w:cs="Times New Roman"/>
+                <w:sz w:val="26"/>
+                <w:szCs w:val="26"/>
+              </w:rPr>
+              <w:t>/../2018</w:t>
             </w:r>
             <w:r>
               <w:rPr>
@@ -7118,32 +7692,68 @@
                 <w:sz w:val="26"/>
                 <w:szCs w:val="26"/>
               </w:rPr>
-              <w:t>:  ../../2018</w:t>
-            </w:r>
-          </w:p>
-          <w:p>
-            <w:pPr>
-              <w:rPr>
-                <w:rFonts w:ascii="Times New Roman" w:hAnsi="Times New Roman" w:cs="Times New Roman"/>
-                <w:sz w:val="26"/>
-                <w:szCs w:val="26"/>
-              </w:rPr>
-            </w:pPr>
-            <w:r>
-              <w:rPr>
-                <w:rFonts w:ascii="Times New Roman" w:hAnsi="Times New Roman" w:cs="Times New Roman"/>
-                <w:sz w:val="26"/>
-                <w:szCs w:val="26"/>
-              </w:rPr>
-              <w:t xml:space="preserve">Đến:  </w:t>
-            </w:r>
-            <w:r>
-              <w:rPr>
-                <w:rFonts w:ascii="Times New Roman" w:hAnsi="Times New Roman" w:cs="Times New Roman"/>
-                <w:sz w:val="26"/>
-                <w:szCs w:val="26"/>
-              </w:rPr>
-              <w:t>../../2018</w:t>
+              <w:t xml:space="preserve">: </w:t>
+            </w:r>
+            <w:proofErr w:type="gramStart"/>
+            <w:r>
+              <w:rPr>
+                <w:rFonts w:ascii="Times New Roman" w:hAnsi="Times New Roman" w:cs="Times New Roman"/>
+                <w:sz w:val="26"/>
+                <w:szCs w:val="26"/>
+              </w:rPr>
+              <w:t xml:space="preserve"> ..</w:t>
+            </w:r>
+            <w:proofErr w:type="gramEnd"/>
+            <w:r>
+              <w:rPr>
+                <w:rFonts w:ascii="Times New Roman" w:hAnsi="Times New Roman" w:cs="Times New Roman"/>
+                <w:sz w:val="26"/>
+                <w:szCs w:val="26"/>
+              </w:rPr>
+              <w:t>/../2018</w:t>
+            </w:r>
+          </w:p>
+          <w:p>
+            <w:pPr>
+              <w:rPr>
+                <w:rFonts w:ascii="Times New Roman" w:hAnsi="Times New Roman" w:cs="Times New Roman"/>
+                <w:sz w:val="26"/>
+                <w:szCs w:val="26"/>
+              </w:rPr>
+            </w:pPr>
+            <w:r>
+              <w:rPr>
+                <w:rFonts w:ascii="Times New Roman" w:hAnsi="Times New Roman" w:cs="Times New Roman"/>
+                <w:sz w:val="26"/>
+                <w:szCs w:val="26"/>
+              </w:rPr>
+              <w:t xml:space="preserve">Đến: </w:t>
+            </w:r>
+            <w:proofErr w:type="gramStart"/>
+            <w:r>
+              <w:rPr>
+                <w:rFonts w:ascii="Times New Roman" w:hAnsi="Times New Roman" w:cs="Times New Roman"/>
+                <w:sz w:val="26"/>
+                <w:szCs w:val="26"/>
+              </w:rPr>
+              <w:t xml:space="preserve"> </w:t>
+            </w:r>
+            <w:r>
+              <w:rPr>
+                <w:rFonts w:ascii="Times New Roman" w:hAnsi="Times New Roman" w:cs="Times New Roman"/>
+                <w:sz w:val="26"/>
+                <w:szCs w:val="26"/>
+              </w:rPr>
+              <w:t>..</w:t>
+            </w:r>
+            <w:proofErr w:type="gramEnd"/>
+            <w:r>
+              <w:rPr>
+                <w:rFonts w:ascii="Times New Roman" w:hAnsi="Times New Roman" w:cs="Times New Roman"/>
+                <w:sz w:val="26"/>
+                <w:szCs w:val="26"/>
+              </w:rPr>
+              <w:t>/../2018</w:t>
             </w:r>
             <w:r>
               <w:rPr>
@@ -7603,8 +8213,6 @@
           <w:szCs w:val="26"/>
         </w:rPr>
       </w:pPr>
-      <w:bookmarkStart w:id="0" w:name="_GoBack"/>
-      <w:bookmarkEnd w:id="0"/>
     </w:p>
     <w:p>
       <w:pPr>
@@ -7630,7 +8238,16 @@
           <w:sz w:val="26"/>
           <w:szCs w:val="26"/>
         </w:rPr>
-        <w:t>DHKTPM13ATT</w:t>
+        <w:t>DHKTPM13</w:t>
+      </w:r>
+      <w:proofErr w:type="gramStart"/>
+      <w:r>
+        <w:rPr>
+          <w:rFonts w:ascii="Times New Roman" w:hAnsi="Times New Roman" w:cs="Times New Roman"/>
+          <w:sz w:val="26"/>
+          <w:szCs w:val="26"/>
+        </w:rPr>
+        <w:t>ATT</w:t>
       </w:r>
       <w:r>
         <w:rPr>
@@ -7640,6 +8257,7 @@
         </w:rPr>
         <w:t>][</w:t>
       </w:r>
+      <w:proofErr w:type="gramEnd"/>
       <w:r>
         <w:rPr>
           <w:rFonts w:ascii="Times New Roman" w:hAnsi="Times New Roman" w:cs="Times New Roman"/>
@@ -7656,6 +8274,7 @@
         </w:rPr>
         <w:t>]_</w:t>
       </w:r>
+      <w:proofErr w:type="spellStart"/>
       <w:r>
         <w:rPr>
           <w:rFonts w:ascii="Times New Roman" w:hAnsi="Times New Roman" w:cs="Times New Roman"/>
@@ -7665,6 +8284,7 @@
         </w:rPr>
         <w:t>KeHoachThucHien</w:t>
       </w:r>
+      <w:proofErr w:type="spellEnd"/>
     </w:p>
     <w:p>
       <w:pPr>
@@ -7682,7 +8302,16 @@
           <w:sz w:val="26"/>
           <w:szCs w:val="26"/>
         </w:rPr>
-        <w:t>File: Nhom</w:t>
+        <w:t xml:space="preserve">File: </w:t>
+      </w:r>
+      <w:proofErr w:type="spellStart"/>
+      <w:r>
+        <w:rPr>
+          <w:rFonts w:ascii="Times New Roman" w:hAnsi="Times New Roman" w:cs="Times New Roman"/>
+          <w:sz w:val="26"/>
+          <w:szCs w:val="26"/>
+        </w:rPr>
+        <w:t>Nhom</w:t>
       </w:r>
       <w:r>
         <w:rPr>
@@ -7710,6 +8339,7 @@
         </w:rPr>
         <w:t>X</w:t>
       </w:r>
+      <w:proofErr w:type="spellEnd"/>
     </w:p>
     <w:sectPr>
       <w:footerReference w:type="default" r:id="rId7"/>
@@ -7723,7 +8353,7 @@
 </file>
 
 <file path=word/endnotes.xml><?xml version="1.0" encoding="utf-8"?>
-<w:endnotes xmlns:wpc="http://schemas.microsoft.com/office/word/2010/wordprocessingCanvas" xmlns:cx="http://schemas.microsoft.com/office/drawing/2014/chartex" xmlns:cx1="http://schemas.microsoft.com/office/drawing/2015/9/8/chartex" xmlns:cx2="http://schemas.microsoft.com/office/drawing/2015/10/21/chartex" xmlns:cx3="http://schemas.microsoft.com/office/drawing/2016/5/9/chartex" xmlns:cx4="http://schemas.microsoft.com/office/drawing/2016/5/10/chartex" xmlns:cx5="http://schemas.microsoft.com/office/drawing/2016/5/11/chartex" xmlns:cx6="http://schemas.microsoft.com/office/drawing/2016/5/12/chartex" xmlns:cx7="http://schemas.microsoft.com/office/drawing/2016/5/13/chartex" xmlns:cx8="http://schemas.microsoft.com/office/drawing/2016/5/14/chartex" xmlns:mc="http://schemas.openxmlformats.org/markup-compatibility/2006" xmlns:aink="http://schemas.microsoft.com/office/drawing/2016/ink" xmlns:am3d="http://schemas.microsoft.com/office/drawing/2017/model3d" xmlns:o="urn:schemas-microsoft-com:office:office" xmlns:r="http://schemas.openxmlformats.org/officeDocument/2006/relationships" xmlns:m="http://schemas.openxmlformats.org/officeDocument/2006/math" xmlns:v="urn:schemas-microsoft-com:vml" xmlns:wp14="http://schemas.microsoft.com/office/word/2010/wordprocessingDrawing" xmlns:wp="http://schemas.openxmlformats.org/drawingml/2006/wordprocessingDrawing" xmlns:w10="urn:schemas-microsoft-com:office:word" xmlns:w="http://schemas.openxmlformats.org/wordprocessingml/2006/main" xmlns:w14="http://schemas.microsoft.com/office/word/2010/wordml" xmlns:w15="http://schemas.microsoft.com/office/word/2012/wordml" xmlns:w16cid="http://schemas.microsoft.com/office/word/2016/wordml/cid" xmlns:w16se="http://schemas.microsoft.com/office/word/2015/wordml/symex" xmlns:wpg="http://schemas.microsoft.com/office/word/2010/wordprocessingGroup" xmlns:wpi="http://schemas.microsoft.com/office/word/2010/wordprocessingInk" xmlns:wne="http://schemas.microsoft.com/office/word/2006/wordml" xmlns:wps="http://schemas.microsoft.com/office/word/2010/wordprocessingShape" mc:Ignorable="w14 w15 w16se w16cid wp14">
+<w:endnotes xmlns:wpc="http://schemas.microsoft.com/office/word/2010/wordprocessingCanvas" xmlns:cx="http://schemas.microsoft.com/office/drawing/2014/chartex" xmlns:cx1="http://schemas.microsoft.com/office/drawing/2015/9/8/chartex" xmlns:cx2="http://schemas.microsoft.com/office/drawing/2015/10/21/chartex" xmlns:cx3="http://schemas.microsoft.com/office/drawing/2016/5/9/chartex" xmlns:cx4="http://schemas.microsoft.com/office/drawing/2016/5/10/chartex" xmlns:cx5="http://schemas.microsoft.com/office/drawing/2016/5/11/chartex" xmlns:cx6="http://schemas.microsoft.com/office/drawing/2016/5/12/chartex" xmlns:cx7="http://schemas.microsoft.com/office/drawing/2016/5/13/chartex" xmlns:cx8="http://schemas.microsoft.com/office/drawing/2016/5/14/chartex" xmlns:mc="http://schemas.openxmlformats.org/markup-compatibility/2006" xmlns:aink="http://schemas.microsoft.com/office/drawing/2016/ink" xmlns:am3d="http://schemas.microsoft.com/office/drawing/2017/model3d" xmlns:o="urn:schemas-microsoft-com:office:office" xmlns:oel="http://schemas.microsoft.com/office/2019/extlst" xmlns:r="http://schemas.openxmlformats.org/officeDocument/2006/relationships" xmlns:m="http://schemas.openxmlformats.org/officeDocument/2006/math" xmlns:v="urn:schemas-microsoft-com:vml" xmlns:wp14="http://schemas.microsoft.com/office/word/2010/wordprocessingDrawing" xmlns:wp="http://schemas.openxmlformats.org/drawingml/2006/wordprocessingDrawing" xmlns:w10="urn:schemas-microsoft-com:office:word" xmlns:w="http://schemas.openxmlformats.org/wordprocessingml/2006/main" xmlns:w14="http://schemas.microsoft.com/office/word/2010/wordml" xmlns:w15="http://schemas.microsoft.com/office/word/2012/wordml" xmlns:w16cex="http://schemas.microsoft.com/office/word/2018/wordml/cex" xmlns:w16cid="http://schemas.microsoft.com/office/word/2016/wordml/cid" xmlns:w16="http://schemas.microsoft.com/office/word/2018/wordml" xmlns:w16sdtdh="http://schemas.microsoft.com/office/word/2020/wordml/sdtdatahash" xmlns:w16se="http://schemas.microsoft.com/office/word/2015/wordml/symex" xmlns:wpg="http://schemas.microsoft.com/office/word/2010/wordprocessingGroup" xmlns:wpi="http://schemas.microsoft.com/office/word/2010/wordprocessingInk" xmlns:wne="http://schemas.microsoft.com/office/word/2006/wordml" xmlns:wps="http://schemas.microsoft.com/office/word/2010/wordprocessingShape" mc:Ignorable="w14 w15 w16se w16cid w16 w16cex w16sdtdh wp14">
   <w:endnote w:type="separator" w:id="-1">
     <w:p>
       <w:pPr>
@@ -7748,7 +8378,7 @@
 </file>
 
 <file path=word/footer1.xml><?xml version="1.0" encoding="utf-8"?>
-<w:ftr xmlns:wpc="http://schemas.microsoft.com/office/word/2010/wordprocessingCanvas" xmlns:cx="http://schemas.microsoft.com/office/drawing/2014/chartex" xmlns:cx1="http://schemas.microsoft.com/office/drawing/2015/9/8/chartex" xmlns:cx2="http://schemas.microsoft.com/office/drawing/2015/10/21/chartex" xmlns:cx3="http://schemas.microsoft.com/office/drawing/2016/5/9/chartex" xmlns:cx4="http://schemas.microsoft.com/office/drawing/2016/5/10/chartex" xmlns:cx5="http://schemas.microsoft.com/office/drawing/2016/5/11/chartex" xmlns:cx6="http://schemas.microsoft.com/office/drawing/2016/5/12/chartex" xmlns:cx7="http://schemas.microsoft.com/office/drawing/2016/5/13/chartex" xmlns:cx8="http://schemas.microsoft.com/office/drawing/2016/5/14/chartex" xmlns:mc="http://schemas.openxmlformats.org/markup-compatibility/2006" xmlns:aink="http://schemas.microsoft.com/office/drawing/2016/ink" xmlns:am3d="http://schemas.microsoft.com/office/drawing/2017/model3d" xmlns:o="urn:schemas-microsoft-com:office:office" xmlns:r="http://schemas.openxmlformats.org/officeDocument/2006/relationships" xmlns:m="http://schemas.openxmlformats.org/officeDocument/2006/math" xmlns:v="urn:schemas-microsoft-com:vml" xmlns:wp14="http://schemas.microsoft.com/office/word/2010/wordprocessingDrawing" xmlns:wp="http://schemas.openxmlformats.org/drawingml/2006/wordprocessingDrawing" xmlns:w10="urn:schemas-microsoft-com:office:word" xmlns:w="http://schemas.openxmlformats.org/wordprocessingml/2006/main" xmlns:w14="http://schemas.microsoft.com/office/word/2010/wordml" xmlns:w15="http://schemas.microsoft.com/office/word/2012/wordml" xmlns:w16cid="http://schemas.microsoft.com/office/word/2016/wordml/cid" xmlns:w16se="http://schemas.microsoft.com/office/word/2015/wordml/symex" xmlns:wpg="http://schemas.microsoft.com/office/word/2010/wordprocessingGroup" xmlns:wpi="http://schemas.microsoft.com/office/word/2010/wordprocessingInk" xmlns:wne="http://schemas.microsoft.com/office/word/2006/wordml" xmlns:wps="http://schemas.microsoft.com/office/word/2010/wordprocessingShape" mc:Ignorable="w14 w15 w16se w16cid wp14">
+<w:ftr xmlns:wpc="http://schemas.microsoft.com/office/word/2010/wordprocessingCanvas" xmlns:cx="http://schemas.microsoft.com/office/drawing/2014/chartex" xmlns:cx1="http://schemas.microsoft.com/office/drawing/2015/9/8/chartex" xmlns:cx2="http://schemas.microsoft.com/office/drawing/2015/10/21/chartex" xmlns:cx3="http://schemas.microsoft.com/office/drawing/2016/5/9/chartex" xmlns:cx4="http://schemas.microsoft.com/office/drawing/2016/5/10/chartex" xmlns:cx5="http://schemas.microsoft.com/office/drawing/2016/5/11/chartex" xmlns:cx6="http://schemas.microsoft.com/office/drawing/2016/5/12/chartex" xmlns:cx7="http://schemas.microsoft.com/office/drawing/2016/5/13/chartex" xmlns:cx8="http://schemas.microsoft.com/office/drawing/2016/5/14/chartex" xmlns:mc="http://schemas.openxmlformats.org/markup-compatibility/2006" xmlns:aink="http://schemas.microsoft.com/office/drawing/2016/ink" xmlns:am3d="http://schemas.microsoft.com/office/drawing/2017/model3d" xmlns:o="urn:schemas-microsoft-com:office:office" xmlns:oel="http://schemas.microsoft.com/office/2019/extlst" xmlns:r="http://schemas.openxmlformats.org/officeDocument/2006/relationships" xmlns:m="http://schemas.openxmlformats.org/officeDocument/2006/math" xmlns:v="urn:schemas-microsoft-com:vml" xmlns:wp14="http://schemas.microsoft.com/office/word/2010/wordprocessingDrawing" xmlns:wp="http://schemas.openxmlformats.org/drawingml/2006/wordprocessingDrawing" xmlns:w10="urn:schemas-microsoft-com:office:word" xmlns:w="http://schemas.openxmlformats.org/wordprocessingml/2006/main" xmlns:w14="http://schemas.microsoft.com/office/word/2010/wordml" xmlns:w15="http://schemas.microsoft.com/office/word/2012/wordml" xmlns:w16cex="http://schemas.microsoft.com/office/word/2018/wordml/cex" xmlns:w16cid="http://schemas.microsoft.com/office/word/2016/wordml/cid" xmlns:w16="http://schemas.microsoft.com/office/word/2018/wordml" xmlns:w16sdtdh="http://schemas.microsoft.com/office/word/2020/wordml/sdtdatahash" xmlns:w16se="http://schemas.microsoft.com/office/word/2015/wordml/symex" xmlns:wpg="http://schemas.microsoft.com/office/word/2010/wordprocessingGroup" xmlns:wpi="http://schemas.microsoft.com/office/word/2010/wordprocessingInk" xmlns:wne="http://schemas.microsoft.com/office/word/2006/wordml" xmlns:wps="http://schemas.microsoft.com/office/word/2010/wordprocessingShape" mc:Ignorable="w14 w15 w16se w16cid w16 w16cex w16sdtdh wp14">
   <w:sdt>
     <w:sdtPr>
       <w:rPr>
@@ -7790,7 +8420,7 @@
           <mc:AlternateContent>
             <mc:Choice Requires="wps">
               <w:drawing>
-                <wp:anchor distT="0" distB="0" distL="114300" distR="114300" simplePos="0" relativeHeight="251659264" behindDoc="0" locked="0" layoutInCell="1" allowOverlap="1" wp14:anchorId="43D5BD2F" wp14:editId="79C79B52">
+                <wp:anchor distT="0" distB="0" distL="114300" distR="114300" simplePos="0" relativeHeight="251659264" behindDoc="0" locked="0" layoutInCell="1" allowOverlap="1" wp14:anchorId="4C27EBA3" wp14:editId="3287B364">
                   <wp:simplePos x="0" y="0"/>
                   <wp:positionH relativeFrom="column">
                     <wp:posOffset>10795</wp:posOffset>
@@ -8027,7 +8657,7 @@
 </file>
 
 <file path=word/footnotes.xml><?xml version="1.0" encoding="utf-8"?>
-<w:footnotes xmlns:wpc="http://schemas.microsoft.com/office/word/2010/wordprocessingCanvas" xmlns:cx="http://schemas.microsoft.com/office/drawing/2014/chartex" xmlns:cx1="http://schemas.microsoft.com/office/drawing/2015/9/8/chartex" xmlns:cx2="http://schemas.microsoft.com/office/drawing/2015/10/21/chartex" xmlns:cx3="http://schemas.microsoft.com/office/drawing/2016/5/9/chartex" xmlns:cx4="http://schemas.microsoft.com/office/drawing/2016/5/10/chartex" xmlns:cx5="http://schemas.microsoft.com/office/drawing/2016/5/11/chartex" xmlns:cx6="http://schemas.microsoft.com/office/drawing/2016/5/12/chartex" xmlns:cx7="http://schemas.microsoft.com/office/drawing/2016/5/13/chartex" xmlns:cx8="http://schemas.microsoft.com/office/drawing/2016/5/14/chartex" xmlns:mc="http://schemas.openxmlformats.org/markup-compatibility/2006" xmlns:aink="http://schemas.microsoft.com/office/drawing/2016/ink" xmlns:am3d="http://schemas.microsoft.com/office/drawing/2017/model3d" xmlns:o="urn:schemas-microsoft-com:office:office" xmlns:r="http://schemas.openxmlformats.org/officeDocument/2006/relationships" xmlns:m="http://schemas.openxmlformats.org/officeDocument/2006/math" xmlns:v="urn:schemas-microsoft-com:vml" xmlns:wp14="http://schemas.microsoft.com/office/word/2010/wordprocessingDrawing" xmlns:wp="http://schemas.openxmlformats.org/drawingml/2006/wordprocessingDrawing" xmlns:w10="urn:schemas-microsoft-com:office:word" xmlns:w="http://schemas.openxmlformats.org/wordprocessingml/2006/main" xmlns:w14="http://schemas.microsoft.com/office/word/2010/wordml" xmlns:w15="http://schemas.microsoft.com/office/word/2012/wordml" xmlns:w16cid="http://schemas.microsoft.com/office/word/2016/wordml/cid" xmlns:w16se="http://schemas.microsoft.com/office/word/2015/wordml/symex" xmlns:wpg="http://schemas.microsoft.com/office/word/2010/wordprocessingGroup" xmlns:wpi="http://schemas.microsoft.com/office/word/2010/wordprocessingInk" xmlns:wne="http://schemas.microsoft.com/office/word/2006/wordml" xmlns:wps="http://schemas.microsoft.com/office/word/2010/wordprocessingShape" mc:Ignorable="w14 w15 w16se w16cid wp14">
+<w:footnotes xmlns:wpc="http://schemas.microsoft.com/office/word/2010/wordprocessingCanvas" xmlns:cx="http://schemas.microsoft.com/office/drawing/2014/chartex" xmlns:cx1="http://schemas.microsoft.com/office/drawing/2015/9/8/chartex" xmlns:cx2="http://schemas.microsoft.com/office/drawing/2015/10/21/chartex" xmlns:cx3="http://schemas.microsoft.com/office/drawing/2016/5/9/chartex" xmlns:cx4="http://schemas.microsoft.com/office/drawing/2016/5/10/chartex" xmlns:cx5="http://schemas.microsoft.com/office/drawing/2016/5/11/chartex" xmlns:cx6="http://schemas.microsoft.com/office/drawing/2016/5/12/chartex" xmlns:cx7="http://schemas.microsoft.com/office/drawing/2016/5/13/chartex" xmlns:cx8="http://schemas.microsoft.com/office/drawing/2016/5/14/chartex" xmlns:mc="http://schemas.openxmlformats.org/markup-compatibility/2006" xmlns:aink="http://schemas.microsoft.com/office/drawing/2016/ink" xmlns:am3d="http://schemas.microsoft.com/office/drawing/2017/model3d" xmlns:o="urn:schemas-microsoft-com:office:office" xmlns:oel="http://schemas.microsoft.com/office/2019/extlst" xmlns:r="http://schemas.openxmlformats.org/officeDocument/2006/relationships" xmlns:m="http://schemas.openxmlformats.org/officeDocument/2006/math" xmlns:v="urn:schemas-microsoft-com:vml" xmlns:wp14="http://schemas.microsoft.com/office/word/2010/wordprocessingDrawing" xmlns:wp="http://schemas.openxmlformats.org/drawingml/2006/wordprocessingDrawing" xmlns:w10="urn:schemas-microsoft-com:office:word" xmlns:w="http://schemas.openxmlformats.org/wordprocessingml/2006/main" xmlns:w14="http://schemas.microsoft.com/office/word/2010/wordml" xmlns:w15="http://schemas.microsoft.com/office/word/2012/wordml" xmlns:w16cex="http://schemas.microsoft.com/office/word/2018/wordml/cex" xmlns:w16cid="http://schemas.microsoft.com/office/word/2016/wordml/cid" xmlns:w16="http://schemas.microsoft.com/office/word/2018/wordml" xmlns:w16sdtdh="http://schemas.microsoft.com/office/word/2020/wordml/sdtdatahash" xmlns:w16se="http://schemas.microsoft.com/office/word/2015/wordml/symex" xmlns:wpg="http://schemas.microsoft.com/office/word/2010/wordprocessingGroup" xmlns:wpi="http://schemas.microsoft.com/office/word/2010/wordprocessingInk" xmlns:wne="http://schemas.microsoft.com/office/word/2006/wordml" xmlns:wps="http://schemas.microsoft.com/office/word/2010/wordprocessingShape" mc:Ignorable="w14 w15 w16se w16cid w16 w16cex w16sdtdh wp14">
   <w:footnote w:type="separator" w:id="-1">
     <w:p>
       <w:pPr>
@@ -8052,12 +8682,12 @@
 </file>
 
 <file path=word/numbering.xml><?xml version="1.0" encoding="utf-8"?>
-<w:numbering xmlns:wpc="http://schemas.microsoft.com/office/word/2010/wordprocessingCanvas" xmlns:cx="http://schemas.microsoft.com/office/drawing/2014/chartex" xmlns:cx1="http://schemas.microsoft.com/office/drawing/2015/9/8/chartex" xmlns:cx2="http://schemas.microsoft.com/office/drawing/2015/10/21/chartex" xmlns:cx3="http://schemas.microsoft.com/office/drawing/2016/5/9/chartex" xmlns:cx4="http://schemas.microsoft.com/office/drawing/2016/5/10/chartex" xmlns:cx5="http://schemas.microsoft.com/office/drawing/2016/5/11/chartex" xmlns:cx6="http://schemas.microsoft.com/office/drawing/2016/5/12/chartex" xmlns:cx7="http://schemas.microsoft.com/office/drawing/2016/5/13/chartex" xmlns:cx8="http://schemas.microsoft.com/office/drawing/2016/5/14/chartex" xmlns:mc="http://schemas.openxmlformats.org/markup-compatibility/2006" xmlns:aink="http://schemas.microsoft.com/office/drawing/2016/ink" xmlns:am3d="http://schemas.microsoft.com/office/drawing/2017/model3d" xmlns:o="urn:schemas-microsoft-com:office:office" xmlns:r="http://schemas.openxmlformats.org/officeDocument/2006/relationships" xmlns:m="http://schemas.openxmlformats.org/officeDocument/2006/math" xmlns:v="urn:schemas-microsoft-com:vml" xmlns:wp14="http://schemas.microsoft.com/office/word/2010/wordprocessingDrawing" xmlns:wp="http://schemas.openxmlformats.org/drawingml/2006/wordprocessingDrawing" xmlns:w10="urn:schemas-microsoft-com:office:word" xmlns:w="http://schemas.openxmlformats.org/wordprocessingml/2006/main" xmlns:w14="http://schemas.microsoft.com/office/word/2010/wordml" xmlns:w15="http://schemas.microsoft.com/office/word/2012/wordml" xmlns:w16cid="http://schemas.microsoft.com/office/word/2016/wordml/cid" xmlns:w16se="http://schemas.microsoft.com/office/word/2015/wordml/symex" xmlns:wpg="http://schemas.microsoft.com/office/word/2010/wordprocessingGroup" xmlns:wpi="http://schemas.microsoft.com/office/word/2010/wordprocessingInk" xmlns:wne="http://schemas.microsoft.com/office/word/2006/wordml" xmlns:wps="http://schemas.microsoft.com/office/word/2010/wordprocessingShape" mc:Ignorable="w14 w15 w16se w16cid wp14">
+<w:numbering xmlns:wpc="http://schemas.microsoft.com/office/word/2010/wordprocessingCanvas" xmlns:cx="http://schemas.microsoft.com/office/drawing/2014/chartex" xmlns:cx1="http://schemas.microsoft.com/office/drawing/2015/9/8/chartex" xmlns:cx2="http://schemas.microsoft.com/office/drawing/2015/10/21/chartex" xmlns:cx3="http://schemas.microsoft.com/office/drawing/2016/5/9/chartex" xmlns:cx4="http://schemas.microsoft.com/office/drawing/2016/5/10/chartex" xmlns:cx5="http://schemas.microsoft.com/office/drawing/2016/5/11/chartex" xmlns:cx6="http://schemas.microsoft.com/office/drawing/2016/5/12/chartex" xmlns:cx7="http://schemas.microsoft.com/office/drawing/2016/5/13/chartex" xmlns:cx8="http://schemas.microsoft.com/office/drawing/2016/5/14/chartex" xmlns:mc="http://schemas.openxmlformats.org/markup-compatibility/2006" xmlns:aink="http://schemas.microsoft.com/office/drawing/2016/ink" xmlns:am3d="http://schemas.microsoft.com/office/drawing/2017/model3d" xmlns:o="urn:schemas-microsoft-com:office:office" xmlns:oel="http://schemas.microsoft.com/office/2019/extlst" xmlns:r="http://schemas.openxmlformats.org/officeDocument/2006/relationships" xmlns:m="http://schemas.openxmlformats.org/officeDocument/2006/math" xmlns:v="urn:schemas-microsoft-com:vml" xmlns:wp14="http://schemas.microsoft.com/office/word/2010/wordprocessingDrawing" xmlns:wp="http://schemas.openxmlformats.org/drawingml/2006/wordprocessingDrawing" xmlns:w10="urn:schemas-microsoft-com:office:word" xmlns:w="http://schemas.openxmlformats.org/wordprocessingml/2006/main" xmlns:w14="http://schemas.microsoft.com/office/word/2010/wordml" xmlns:w15="http://schemas.microsoft.com/office/word/2012/wordml" xmlns:w16cex="http://schemas.microsoft.com/office/word/2018/wordml/cex" xmlns:w16cid="http://schemas.microsoft.com/office/word/2016/wordml/cid" xmlns:w16="http://schemas.microsoft.com/office/word/2018/wordml" xmlns:w16sdtdh="http://schemas.microsoft.com/office/word/2020/wordml/sdtdatahash" xmlns:w16se="http://schemas.microsoft.com/office/word/2015/wordml/symex" xmlns:wpg="http://schemas.microsoft.com/office/word/2010/wordprocessingGroup" xmlns:wpi="http://schemas.microsoft.com/office/word/2010/wordprocessingInk" xmlns:wne="http://schemas.microsoft.com/office/word/2006/wordml" xmlns:wps="http://schemas.microsoft.com/office/word/2010/wordprocessingShape" mc:Ignorable="w14 w15 w16se w16cid w16 w16cex w16sdtdh wp14">
   <w:abstractNum w:abstractNumId="0" w15:restartNumberingAfterBreak="0">
     <w:nsid w:val="79BF5A33"/>
     <w:multiLevelType w:val="hybridMultilevel"/>
-    <w:tmpl w:val="F466ABF6"/>
-    <w:lvl w:ilvl="0" w:tplc="0409000F">
+    <w:tmpl w:val="A322EDBA"/>
+    <w:lvl w:ilvl="0" w:tplc="B37899D0">
       <w:start w:val="1"/>
       <w:numFmt w:val="decimal"/>
       <w:lvlText w:val="%1."/>
@@ -8067,6 +8697,7 @@
       </w:pPr>
       <w:rPr>
         <w:rFonts w:hint="default"/>
+        <w:color w:val="auto"/>
       </w:rPr>
     </w:lvl>
     <w:lvl w:ilvl="1" w:tplc="04090019" w:tentative="1">
@@ -8142,14 +8773,14 @@
       </w:pPr>
     </w:lvl>
   </w:abstractNum>
-  <w:num w:numId="1">
+  <w:num w:numId="1" w16cid:durableId="2015498882">
     <w:abstractNumId w:val="0"/>
   </w:num>
 </w:numbering>
 </file>
 
 <file path=word/styles.xml><?xml version="1.0" encoding="utf-8"?>
-<w:styles xmlns:mc="http://schemas.openxmlformats.org/markup-compatibility/2006" xmlns:r="http://schemas.openxmlformats.org/officeDocument/2006/relationships" xmlns:w="http://schemas.openxmlformats.org/wordprocessingml/2006/main" xmlns:w14="http://schemas.microsoft.com/office/word/2010/wordml" xmlns:w15="http://schemas.microsoft.com/office/word/2012/wordml" xmlns:w16cid="http://schemas.microsoft.com/office/word/2016/wordml/cid" xmlns:w16se="http://schemas.microsoft.com/office/word/2015/wordml/symex" mc:Ignorable="w14 w15 w16se w16cid">
+<w:styles xmlns:mc="http://schemas.openxmlformats.org/markup-compatibility/2006" xmlns:r="http://schemas.openxmlformats.org/officeDocument/2006/relationships" xmlns:w="http://schemas.openxmlformats.org/wordprocessingml/2006/main" xmlns:w14="http://schemas.microsoft.com/office/word/2010/wordml" xmlns:w15="http://schemas.microsoft.com/office/word/2012/wordml" xmlns:w16cex="http://schemas.microsoft.com/office/word/2018/wordml/cex" xmlns:w16cid="http://schemas.microsoft.com/office/word/2016/wordml/cid" xmlns:w16="http://schemas.microsoft.com/office/word/2018/wordml" xmlns:w16sdtdh="http://schemas.microsoft.com/office/word/2020/wordml/sdtdatahash" xmlns:w16se="http://schemas.microsoft.com/office/word/2015/wordml/symex" mc:Ignorable="w14 w15 w16se w16cid w16 w16cex w16sdtdh">
   <w:docDefaults>
     <w:rPrDefault>
       <w:rPr>
@@ -8165,7 +8796,7 @@
       </w:pPr>
     </w:pPrDefault>
   </w:docDefaults>
-  <w:latentStyles w:defLockedState="0" w:defUIPriority="99" w:defSemiHidden="0" w:defUnhideWhenUsed="0" w:defQFormat="0" w:count="375">
+  <w:latentStyles w:defLockedState="0" w:defUIPriority="99" w:defSemiHidden="0" w:defUnhideWhenUsed="0" w:defQFormat="0" w:count="376">
     <w:lsdException w:name="Normal" w:uiPriority="0" w:qFormat="1"/>
     <w:lsdException w:name="heading 1" w:uiPriority="9" w:qFormat="1"/>
     <w:lsdException w:name="heading 2" w:semiHidden="1" w:uiPriority="9" w:unhideWhenUsed="1" w:qFormat="1"/>
@@ -8541,6 +9172,7 @@
     <w:lsdException w:name="Smart Hyperlink" w:semiHidden="1" w:unhideWhenUsed="1"/>
     <w:lsdException w:name="Hashtag" w:semiHidden="1" w:unhideWhenUsed="1"/>
     <w:lsdException w:name="Unresolved Mention" w:semiHidden="1" w:unhideWhenUsed="1"/>
+    <w:lsdException w:name="Smart Link" w:semiHidden="1" w:unhideWhenUsed="1"/>
   </w:latentStyles>
   <w:style w:type="paragraph" w:default="1" w:styleId="Normal">
     <w:name w:val="Normal"/>

</xml_diff>

<commit_message>
Kế hoạch tuần 1,2,3 + Cập nhật thông tin thành viên và tên ứng dụng
</commit_message>
<xml_diff>
--- a/Nhom17_1_ApplicationDevelopment_First Plan.docx
+++ b/Nhom17_1_ApplicationDevelopment_First Plan.docx
@@ -127,7 +127,7 @@
         <w:pStyle w:val="ListParagraph"/>
         <w:numPr>
           <w:ilvl w:val="0"/>
-          <w:numId w:val="1"/>
+          <w:numId w:val="7"/>
         </w:numPr>
         <w:spacing w:after="120" w:line="240" w:lineRule="auto"/>
         <w:jc w:val="both"/>
@@ -143,15 +143,7 @@
           <w:sz w:val="26"/>
           <w:szCs w:val="26"/>
         </w:rPr>
-        <w:t xml:space="preserve">Trần Ngọc Phát </w:t>
-      </w:r>
-      <w:r>
-        <w:rPr>
-          <w:rFonts w:ascii="Times New Roman" w:hAnsi="Times New Roman" w:cs="Times New Roman"/>
-          <w:sz w:val="26"/>
-          <w:szCs w:val="26"/>
-        </w:rPr>
-        <w:t>(Nhóm trưởng)</w:t>
+        <w:t>Trần Ngọc Phát (Leader)</w:t>
       </w:r>
     </w:p>
     <w:p>
@@ -159,7 +151,7 @@
         <w:pStyle w:val="ListParagraph"/>
         <w:numPr>
           <w:ilvl w:val="0"/>
-          <w:numId w:val="1"/>
+          <w:numId w:val="7"/>
         </w:numPr>
         <w:spacing w:after="120" w:line="240" w:lineRule="auto"/>
         <w:jc w:val="both"/>
@@ -175,7 +167,7 @@
           <w:sz w:val="26"/>
           <w:szCs w:val="26"/>
         </w:rPr>
-        <w:t>Mai Nhật Hào</w:t>
+        <w:t>Mai Nhật Hào (Recorder)</w:t>
       </w:r>
     </w:p>
     <w:p>
@@ -183,7 +175,7 @@
         <w:pStyle w:val="ListParagraph"/>
         <w:numPr>
           <w:ilvl w:val="0"/>
-          <w:numId w:val="1"/>
+          <w:numId w:val="7"/>
         </w:numPr>
         <w:spacing w:after="120" w:line="240" w:lineRule="auto"/>
         <w:jc w:val="both"/>
@@ -199,7 +191,7 @@
           <w:sz w:val="26"/>
           <w:szCs w:val="26"/>
         </w:rPr>
-        <w:t>Trần Nguyên Vũ</w:t>
+        <w:t>Trần Nguyên Vũ (Reporter)</w:t>
       </w:r>
     </w:p>
     <w:p>
@@ -207,7 +199,7 @@
         <w:pStyle w:val="ListParagraph"/>
         <w:numPr>
           <w:ilvl w:val="0"/>
-          <w:numId w:val="1"/>
+          <w:numId w:val="7"/>
         </w:numPr>
         <w:spacing w:after="120" w:line="240" w:lineRule="auto"/>
         <w:jc w:val="both"/>
@@ -235,6 +227,14 @@
         <w:t>Vy</w:t>
       </w:r>
       <w:proofErr w:type="spellEnd"/>
+      <w:r>
+        <w:rPr>
+          <w:rFonts w:ascii="Times New Roman" w:hAnsi="Times New Roman" w:cs="Times New Roman"/>
+          <w:sz w:val="26"/>
+          <w:szCs w:val="26"/>
+        </w:rPr>
+        <w:t xml:space="preserve"> (Note Taker)</w:t>
+      </w:r>
     </w:p>
     <w:p>
       <w:pPr>
@@ -243,6 +243,7 @@
         <w:rPr>
           <w:rFonts w:ascii="Times New Roman" w:hAnsi="Times New Roman" w:cs="Times New Roman"/>
           <w:b/>
+          <w:bCs/>
           <w:color w:val="FF0000"/>
           <w:sz w:val="26"/>
           <w:szCs w:val="26"/>
@@ -269,11 +270,11 @@
         <w:rPr>
           <w:rFonts w:ascii="Times New Roman" w:hAnsi="Times New Roman" w:cs="Times New Roman"/>
           <w:b/>
-          <w:color w:val="FF0000"/>
+          <w:bCs/>
           <w:sz w:val="26"/>
           <w:szCs w:val="26"/>
         </w:rPr>
-        <w:t>CHƯƠNG TRÌNH QUẢN LÝ HỆ THỐNG THƯ VIỆN</w:t>
+        <w:t>CHƯƠNG TRÌNH QUẢN LÝ KARAOKE NNICE</w:t>
       </w:r>
     </w:p>
     <w:p>
@@ -627,33 +628,47 @@
                 <w:sz w:val="26"/>
                 <w:szCs w:val="26"/>
               </w:rPr>
-              <w:t xml:space="preserve">: </w:t>
-            </w:r>
-            <w:proofErr w:type="gramStart"/>
-            <w:r>
-              <w:rPr>
-                <w:rFonts w:ascii="Times New Roman" w:hAnsi="Times New Roman" w:cs="Times New Roman"/>
-                <w:sz w:val="26"/>
-                <w:szCs w:val="26"/>
-              </w:rPr>
-              <w:t xml:space="preserve"> </w:t>
-            </w:r>
-            <w:r>
-              <w:rPr>
-                <w:rFonts w:ascii="Times New Roman" w:hAnsi="Times New Roman" w:cs="Times New Roman"/>
-                <w:sz w:val="26"/>
-                <w:szCs w:val="26"/>
-              </w:rPr>
-              <w:t>..</w:t>
-            </w:r>
-            <w:proofErr w:type="gramEnd"/>
-            <w:r>
-              <w:rPr>
-                <w:rFonts w:ascii="Times New Roman" w:hAnsi="Times New Roman" w:cs="Times New Roman"/>
-                <w:sz w:val="26"/>
-                <w:szCs w:val="26"/>
-              </w:rPr>
-              <w:t>/../2018</w:t>
+              <w:t xml:space="preserve">:  </w:t>
+            </w:r>
+            <w:r>
+              <w:rPr>
+                <w:rFonts w:ascii="Times New Roman" w:hAnsi="Times New Roman" w:cs="Times New Roman"/>
+                <w:sz w:val="26"/>
+                <w:szCs w:val="26"/>
+              </w:rPr>
+              <w:t>15</w:t>
+            </w:r>
+            <w:r>
+              <w:rPr>
+                <w:rFonts w:ascii="Times New Roman" w:hAnsi="Times New Roman" w:cs="Times New Roman"/>
+                <w:sz w:val="26"/>
+                <w:szCs w:val="26"/>
+              </w:rPr>
+              <w:t>/</w:t>
+            </w:r>
+            <w:r>
+              <w:rPr>
+                <w:rFonts w:ascii="Times New Roman" w:hAnsi="Times New Roman" w:cs="Times New Roman"/>
+                <w:sz w:val="26"/>
+                <w:szCs w:val="26"/>
+              </w:rPr>
+              <w:t>08</w:t>
+            </w:r>
+            <w:r>
+              <w:rPr>
+                <w:rFonts w:ascii="Times New Roman" w:hAnsi="Times New Roman" w:cs="Times New Roman"/>
+                <w:sz w:val="26"/>
+                <w:szCs w:val="26"/>
+              </w:rPr>
+              <w:t>/</w:t>
+            </w:r>
+            <w:r>
+              <w:rPr>
+                <w:rFonts w:ascii="Times New Roman" w:hAnsi="Times New Roman" w:cs="Times New Roman"/>
+                <w:sz w:val="26"/>
+                <w:szCs w:val="26"/>
+              </w:rPr>
+              <w:t>2023</w:t>
             </w:r>
           </w:p>
           <w:p>
@@ -671,33 +686,47 @@
                 <w:sz w:val="26"/>
                 <w:szCs w:val="26"/>
               </w:rPr>
-              <w:t xml:space="preserve">Đến: </w:t>
-            </w:r>
-            <w:proofErr w:type="gramStart"/>
-            <w:r>
-              <w:rPr>
-                <w:rFonts w:ascii="Times New Roman" w:hAnsi="Times New Roman" w:cs="Times New Roman"/>
-                <w:sz w:val="26"/>
-                <w:szCs w:val="26"/>
-              </w:rPr>
-              <w:t xml:space="preserve"> </w:t>
-            </w:r>
-            <w:r>
-              <w:rPr>
-                <w:rFonts w:ascii="Times New Roman" w:hAnsi="Times New Roman" w:cs="Times New Roman"/>
-                <w:sz w:val="26"/>
-                <w:szCs w:val="26"/>
-              </w:rPr>
-              <w:t>..</w:t>
-            </w:r>
-            <w:proofErr w:type="gramEnd"/>
-            <w:r>
-              <w:rPr>
-                <w:rFonts w:ascii="Times New Roman" w:hAnsi="Times New Roman" w:cs="Times New Roman"/>
-                <w:sz w:val="26"/>
-                <w:szCs w:val="26"/>
-              </w:rPr>
-              <w:t>/../2018</w:t>
+              <w:t xml:space="preserve">Đến:  </w:t>
+            </w:r>
+            <w:r>
+              <w:rPr>
+                <w:rFonts w:ascii="Times New Roman" w:hAnsi="Times New Roman" w:cs="Times New Roman"/>
+                <w:sz w:val="26"/>
+                <w:szCs w:val="26"/>
+              </w:rPr>
+              <w:t>21</w:t>
+            </w:r>
+            <w:r>
+              <w:rPr>
+                <w:rFonts w:ascii="Times New Roman" w:hAnsi="Times New Roman" w:cs="Times New Roman"/>
+                <w:sz w:val="26"/>
+                <w:szCs w:val="26"/>
+              </w:rPr>
+              <w:t>/</w:t>
+            </w:r>
+            <w:r>
+              <w:rPr>
+                <w:rFonts w:ascii="Times New Roman" w:hAnsi="Times New Roman" w:cs="Times New Roman"/>
+                <w:sz w:val="26"/>
+                <w:szCs w:val="26"/>
+              </w:rPr>
+              <w:t>08</w:t>
+            </w:r>
+            <w:r>
+              <w:rPr>
+                <w:rFonts w:ascii="Times New Roman" w:hAnsi="Times New Roman" w:cs="Times New Roman"/>
+                <w:sz w:val="26"/>
+                <w:szCs w:val="26"/>
+              </w:rPr>
+              <w:t>/</w:t>
+            </w:r>
+            <w:r>
+              <w:rPr>
+                <w:rFonts w:ascii="Times New Roman" w:hAnsi="Times New Roman" w:cs="Times New Roman"/>
+                <w:sz w:val="26"/>
+                <w:szCs w:val="26"/>
+              </w:rPr>
+              <w:t>2023</w:t>
             </w:r>
             <w:r>
               <w:rPr>
@@ -721,11 +750,38 @@
             <w:pPr>
               <w:rPr>
                 <w:rFonts w:ascii="Times New Roman" w:hAnsi="Times New Roman" w:cs="Times New Roman"/>
-                <w:b/>
-                <w:sz w:val="26"/>
-                <w:szCs w:val="26"/>
-              </w:rPr>
-            </w:pPr>
+                <w:bCs/>
+                <w:sz w:val="26"/>
+                <w:szCs w:val="26"/>
+              </w:rPr>
+            </w:pPr>
+            <w:r>
+              <w:rPr>
+                <w:rFonts w:ascii="Times New Roman" w:hAnsi="Times New Roman" w:cs="Times New Roman"/>
+                <w:bCs/>
+                <w:sz w:val="26"/>
+                <w:szCs w:val="26"/>
+              </w:rPr>
+              <w:t>1.</w:t>
+            </w:r>
+            <w:r>
+              <w:rPr>
+                <w:rFonts w:ascii="Times New Roman" w:hAnsi="Times New Roman" w:cs="Times New Roman"/>
+                <w:bCs/>
+                <w:sz w:val="26"/>
+                <w:szCs w:val="26"/>
+              </w:rPr>
+              <w:t>Nhận đề tài</w:t>
+            </w:r>
+            <w:r>
+              <w:rPr>
+                <w:rFonts w:ascii="Times New Roman" w:hAnsi="Times New Roman" w:cs="Times New Roman"/>
+                <w:bCs/>
+                <w:sz w:val="26"/>
+                <w:szCs w:val="26"/>
+              </w:rPr>
+              <w:t>.</w:t>
+            </w:r>
           </w:p>
         </w:tc>
         <w:tc>
@@ -740,11 +796,20 @@
             <w:pPr>
               <w:rPr>
                 <w:rFonts w:ascii="Times New Roman" w:hAnsi="Times New Roman" w:cs="Times New Roman"/>
-                <w:b/>
-                <w:sz w:val="26"/>
-                <w:szCs w:val="26"/>
-              </w:rPr>
-            </w:pPr>
+                <w:bCs/>
+                <w:sz w:val="26"/>
+                <w:szCs w:val="26"/>
+              </w:rPr>
+            </w:pPr>
+            <w:r>
+              <w:rPr>
+                <w:rFonts w:ascii="Times New Roman" w:hAnsi="Times New Roman" w:cs="Times New Roman"/>
+                <w:bCs/>
+                <w:sz w:val="26"/>
+                <w:szCs w:val="26"/>
+              </w:rPr>
+              <w:t>Tất cả thành viên</w:t>
+            </w:r>
           </w:p>
         </w:tc>
         <w:tc>
@@ -806,6 +871,22 @@
                 <w:szCs w:val="26"/>
               </w:rPr>
             </w:pPr>
+            <w:r>
+              <w:rPr>
+                <w:rFonts w:ascii="Times New Roman" w:hAnsi="Times New Roman" w:cs="Times New Roman"/>
+                <w:sz w:val="26"/>
+                <w:szCs w:val="26"/>
+              </w:rPr>
+              <w:t>2.Lên kế hoạch thực hiện ban đầu</w:t>
+            </w:r>
+            <w:r>
+              <w:rPr>
+                <w:rFonts w:ascii="Times New Roman" w:hAnsi="Times New Roman" w:cs="Times New Roman"/>
+                <w:sz w:val="26"/>
+                <w:szCs w:val="26"/>
+              </w:rPr>
+              <w:t>.</w:t>
+            </w:r>
           </w:p>
         </w:tc>
         <w:tc>
@@ -825,6 +906,14 @@
                 <w:szCs w:val="26"/>
               </w:rPr>
             </w:pPr>
+            <w:r>
+              <w:rPr>
+                <w:rFonts w:ascii="Times New Roman" w:hAnsi="Times New Roman" w:cs="Times New Roman"/>
+                <w:sz w:val="26"/>
+                <w:szCs w:val="26"/>
+              </w:rPr>
+              <w:t>Tất cả thành viên</w:t>
+            </w:r>
           </w:p>
         </w:tc>
         <w:tc>
@@ -886,6 +975,22 @@
                 <w:szCs w:val="26"/>
               </w:rPr>
             </w:pPr>
+            <w:r>
+              <w:rPr>
+                <w:rFonts w:ascii="Times New Roman" w:hAnsi="Times New Roman" w:cs="Times New Roman"/>
+                <w:sz w:val="26"/>
+                <w:szCs w:val="26"/>
+              </w:rPr>
+              <w:t>3.Phân chia công việc (Chi tiết các công việc)</w:t>
+            </w:r>
+            <w:r>
+              <w:rPr>
+                <w:rFonts w:ascii="Times New Roman" w:hAnsi="Times New Roman" w:cs="Times New Roman"/>
+                <w:sz w:val="26"/>
+                <w:szCs w:val="26"/>
+              </w:rPr>
+              <w:t>.</w:t>
+            </w:r>
           </w:p>
         </w:tc>
         <w:tc>
@@ -905,6 +1010,14 @@
                 <w:szCs w:val="26"/>
               </w:rPr>
             </w:pPr>
+            <w:r>
+              <w:rPr>
+                <w:rFonts w:ascii="Times New Roman" w:hAnsi="Times New Roman" w:cs="Times New Roman"/>
+                <w:sz w:val="26"/>
+                <w:szCs w:val="26"/>
+              </w:rPr>
+              <w:t>Trần Ngọc Phát</w:t>
+            </w:r>
           </w:p>
         </w:tc>
         <w:tc>
@@ -966,6 +1079,54 @@
                 <w:szCs w:val="26"/>
               </w:rPr>
             </w:pPr>
+            <w:r>
+              <w:rPr>
+                <w:rFonts w:ascii="Times New Roman" w:hAnsi="Times New Roman" w:cs="Times New Roman"/>
+                <w:sz w:val="26"/>
+                <w:szCs w:val="26"/>
+              </w:rPr>
+              <w:t>4.Tìm hiểu về các quy trình nghiệp vụ cần thiết (Tìm hiểu về các</w:t>
+            </w:r>
+            <w:r>
+              <w:rPr>
+                <w:rFonts w:ascii="Times New Roman" w:hAnsi="Times New Roman" w:cs="Times New Roman"/>
+                <w:sz w:val="26"/>
+                <w:szCs w:val="26"/>
+              </w:rPr>
+              <w:t xml:space="preserve"> hệ thống</w:t>
+            </w:r>
+            <w:r>
+              <w:rPr>
+                <w:rFonts w:ascii="Times New Roman" w:hAnsi="Times New Roman" w:cs="Times New Roman"/>
+                <w:sz w:val="26"/>
+                <w:szCs w:val="26"/>
+              </w:rPr>
+              <w:t xml:space="preserve"> ứng dụng </w:t>
+            </w:r>
+            <w:r>
+              <w:rPr>
+                <w:rFonts w:ascii="Times New Roman" w:hAnsi="Times New Roman" w:cs="Times New Roman"/>
+                <w:sz w:val="26"/>
+                <w:szCs w:val="26"/>
+              </w:rPr>
+              <w:t>thực tế</w:t>
+            </w:r>
+            <w:r>
+              <w:rPr>
+                <w:rFonts w:ascii="Times New Roman" w:hAnsi="Times New Roman" w:cs="Times New Roman"/>
+                <w:sz w:val="26"/>
+                <w:szCs w:val="26"/>
+              </w:rPr>
+              <w:t>)</w:t>
+            </w:r>
+            <w:r>
+              <w:rPr>
+                <w:rFonts w:ascii="Times New Roman" w:hAnsi="Times New Roman" w:cs="Times New Roman"/>
+                <w:sz w:val="26"/>
+                <w:szCs w:val="26"/>
+              </w:rPr>
+              <w:t>.</w:t>
+            </w:r>
           </w:p>
         </w:tc>
         <w:tc>
@@ -985,6 +1146,14 @@
                 <w:szCs w:val="26"/>
               </w:rPr>
             </w:pPr>
+            <w:r>
+              <w:rPr>
+                <w:rFonts w:ascii="Times New Roman" w:hAnsi="Times New Roman" w:cs="Times New Roman"/>
+                <w:sz w:val="26"/>
+                <w:szCs w:val="26"/>
+              </w:rPr>
+              <w:t xml:space="preserve">Tất cả thành viên </w:t>
+            </w:r>
           </w:p>
         </w:tc>
         <w:tc>
@@ -1144,68 +1313,112 @@
                 <w:sz w:val="26"/>
                 <w:szCs w:val="26"/>
               </w:rPr>
-              <w:t xml:space="preserve">: </w:t>
-            </w:r>
-            <w:proofErr w:type="gramStart"/>
-            <w:r>
-              <w:rPr>
-                <w:rFonts w:ascii="Times New Roman" w:hAnsi="Times New Roman" w:cs="Times New Roman"/>
-                <w:sz w:val="26"/>
-                <w:szCs w:val="26"/>
-              </w:rPr>
-              <w:t xml:space="preserve"> ..</w:t>
-            </w:r>
-            <w:proofErr w:type="gramEnd"/>
-            <w:r>
-              <w:rPr>
-                <w:rFonts w:ascii="Times New Roman" w:hAnsi="Times New Roman" w:cs="Times New Roman"/>
-                <w:sz w:val="26"/>
-                <w:szCs w:val="26"/>
-              </w:rPr>
-              <w:t>/../2018</w:t>
-            </w:r>
-          </w:p>
-          <w:p>
-            <w:pPr>
-              <w:rPr>
-                <w:rFonts w:ascii="Times New Roman" w:hAnsi="Times New Roman" w:cs="Times New Roman"/>
-                <w:sz w:val="26"/>
-                <w:szCs w:val="26"/>
-              </w:rPr>
-            </w:pPr>
-            <w:r>
-              <w:rPr>
-                <w:rFonts w:ascii="Times New Roman" w:hAnsi="Times New Roman" w:cs="Times New Roman"/>
-                <w:sz w:val="26"/>
-                <w:szCs w:val="26"/>
-              </w:rPr>
-              <w:t xml:space="preserve">Đến: </w:t>
-            </w:r>
-            <w:proofErr w:type="gramStart"/>
-            <w:r>
-              <w:rPr>
-                <w:rFonts w:ascii="Times New Roman" w:hAnsi="Times New Roman" w:cs="Times New Roman"/>
-                <w:sz w:val="26"/>
-                <w:szCs w:val="26"/>
-              </w:rPr>
-              <w:t xml:space="preserve"> </w:t>
-            </w:r>
-            <w:r>
-              <w:rPr>
-                <w:rFonts w:ascii="Times New Roman" w:hAnsi="Times New Roman" w:cs="Times New Roman"/>
-                <w:sz w:val="26"/>
-                <w:szCs w:val="26"/>
-              </w:rPr>
-              <w:t>..</w:t>
-            </w:r>
-            <w:proofErr w:type="gramEnd"/>
-            <w:r>
-              <w:rPr>
-                <w:rFonts w:ascii="Times New Roman" w:hAnsi="Times New Roman" w:cs="Times New Roman"/>
-                <w:sz w:val="26"/>
-                <w:szCs w:val="26"/>
-              </w:rPr>
-              <w:t>/../2018</w:t>
+              <w:t xml:space="preserve">:  </w:t>
+            </w:r>
+            <w:r>
+              <w:rPr>
+                <w:rFonts w:ascii="Times New Roman" w:hAnsi="Times New Roman" w:cs="Times New Roman"/>
+                <w:sz w:val="26"/>
+                <w:szCs w:val="26"/>
+              </w:rPr>
+              <w:t>22</w:t>
+            </w:r>
+            <w:r>
+              <w:rPr>
+                <w:rFonts w:ascii="Times New Roman" w:hAnsi="Times New Roman" w:cs="Times New Roman"/>
+                <w:sz w:val="26"/>
+                <w:szCs w:val="26"/>
+              </w:rPr>
+              <w:t>/</w:t>
+            </w:r>
+            <w:r>
+              <w:rPr>
+                <w:rFonts w:ascii="Times New Roman" w:hAnsi="Times New Roman" w:cs="Times New Roman"/>
+                <w:sz w:val="26"/>
+                <w:szCs w:val="26"/>
+              </w:rPr>
+              <w:t>08</w:t>
+            </w:r>
+            <w:r>
+              <w:rPr>
+                <w:rFonts w:ascii="Times New Roman" w:hAnsi="Times New Roman" w:cs="Times New Roman"/>
+                <w:sz w:val="26"/>
+                <w:szCs w:val="26"/>
+              </w:rPr>
+              <w:t>/</w:t>
+            </w:r>
+            <w:r>
+              <w:rPr>
+                <w:rFonts w:ascii="Times New Roman" w:hAnsi="Times New Roman" w:cs="Times New Roman"/>
+                <w:sz w:val="26"/>
+                <w:szCs w:val="26"/>
+              </w:rPr>
+              <w:t>2023</w:t>
+            </w:r>
+          </w:p>
+          <w:p>
+            <w:pPr>
+              <w:rPr>
+                <w:rFonts w:ascii="Times New Roman" w:hAnsi="Times New Roman" w:cs="Times New Roman"/>
+                <w:sz w:val="26"/>
+                <w:szCs w:val="26"/>
+              </w:rPr>
+            </w:pPr>
+            <w:r>
+              <w:rPr>
+                <w:rFonts w:ascii="Times New Roman" w:hAnsi="Times New Roman" w:cs="Times New Roman"/>
+                <w:sz w:val="26"/>
+                <w:szCs w:val="26"/>
+              </w:rPr>
+              <w:t>Đến:</w:t>
+            </w:r>
+            <w:r>
+              <w:rPr>
+                <w:rFonts w:ascii="Times New Roman" w:hAnsi="Times New Roman" w:cs="Times New Roman"/>
+                <w:sz w:val="26"/>
+                <w:szCs w:val="26"/>
+              </w:rPr>
+              <w:t xml:space="preserve"> 2</w:t>
+            </w:r>
+            <w:r>
+              <w:rPr>
+                <w:rFonts w:ascii="Times New Roman" w:hAnsi="Times New Roman" w:cs="Times New Roman"/>
+                <w:sz w:val="26"/>
+                <w:szCs w:val="26"/>
+              </w:rPr>
+              <w:t>8</w:t>
+            </w:r>
+            <w:r>
+              <w:rPr>
+                <w:rFonts w:ascii="Times New Roman" w:hAnsi="Times New Roman" w:cs="Times New Roman"/>
+                <w:sz w:val="26"/>
+                <w:szCs w:val="26"/>
+              </w:rPr>
+              <w:t>/</w:t>
+            </w:r>
+            <w:r>
+              <w:rPr>
+                <w:rFonts w:ascii="Times New Roman" w:hAnsi="Times New Roman" w:cs="Times New Roman"/>
+                <w:sz w:val="26"/>
+                <w:szCs w:val="26"/>
+              </w:rPr>
+              <w:t>08</w:t>
+            </w:r>
+            <w:r>
+              <w:rPr>
+                <w:rFonts w:ascii="Times New Roman" w:hAnsi="Times New Roman" w:cs="Times New Roman"/>
+                <w:sz w:val="26"/>
+                <w:szCs w:val="26"/>
+              </w:rPr>
+              <w:t>/</w:t>
+            </w:r>
+            <w:r>
+              <w:rPr>
+                <w:rFonts w:ascii="Times New Roman" w:hAnsi="Times New Roman" w:cs="Times New Roman"/>
+                <w:sz w:val="26"/>
+                <w:szCs w:val="26"/>
+              </w:rPr>
+              <w:t>2023</w:t>
             </w:r>
             <w:r>
               <w:rPr>
@@ -1233,6 +1446,38 @@
                 <w:szCs w:val="26"/>
               </w:rPr>
             </w:pPr>
+            <w:r>
+              <w:rPr>
+                <w:rFonts w:ascii="Times New Roman" w:hAnsi="Times New Roman" w:cs="Times New Roman"/>
+                <w:sz w:val="26"/>
+                <w:szCs w:val="26"/>
+              </w:rPr>
+              <w:t>1.Phân tích yêu cầu của đồ án</w:t>
+            </w:r>
+            <w:r>
+              <w:rPr>
+                <w:rFonts w:ascii="Times New Roman" w:hAnsi="Times New Roman" w:cs="Times New Roman"/>
+                <w:sz w:val="26"/>
+                <w:szCs w:val="26"/>
+              </w:rPr>
+              <w:t xml:space="preserve"> và đ</w:t>
+            </w:r>
+            <w:r>
+              <w:rPr>
+                <w:rFonts w:ascii="Times New Roman" w:hAnsi="Times New Roman" w:cs="Times New Roman"/>
+                <w:sz w:val="26"/>
+                <w:szCs w:val="26"/>
+              </w:rPr>
+              <w:t>ưa ra các mô hình cần vẽ</w:t>
+            </w:r>
+            <w:r>
+              <w:rPr>
+                <w:rFonts w:ascii="Times New Roman" w:hAnsi="Times New Roman" w:cs="Times New Roman"/>
+                <w:sz w:val="26"/>
+                <w:szCs w:val="26"/>
+              </w:rPr>
+              <w:t>.</w:t>
+            </w:r>
           </w:p>
         </w:tc>
         <w:tc>
@@ -1251,6 +1496,14 @@
                 <w:szCs w:val="26"/>
               </w:rPr>
             </w:pPr>
+            <w:r>
+              <w:rPr>
+                <w:rFonts w:ascii="Times New Roman" w:hAnsi="Times New Roman" w:cs="Times New Roman"/>
+                <w:sz w:val="26"/>
+                <w:szCs w:val="26"/>
+              </w:rPr>
+              <w:t>Mai Nhật Hào</w:t>
+            </w:r>
           </w:p>
         </w:tc>
         <w:tc>
@@ -1309,6 +1562,30 @@
                 <w:szCs w:val="26"/>
               </w:rPr>
             </w:pPr>
+            <w:r>
+              <w:rPr>
+                <w:rFonts w:ascii="Times New Roman" w:hAnsi="Times New Roman" w:cs="Times New Roman"/>
+                <w:sz w:val="26"/>
+                <w:szCs w:val="26"/>
+              </w:rPr>
+              <w:t>2.</w:t>
+            </w:r>
+            <w:r>
+              <w:rPr>
+                <w:rFonts w:ascii="Times New Roman" w:hAnsi="Times New Roman" w:cs="Times New Roman"/>
+                <w:sz w:val="26"/>
+                <w:szCs w:val="26"/>
+              </w:rPr>
+              <w:t>Giới hạn mục tiêu của đồ án</w:t>
+            </w:r>
+            <w:r>
+              <w:rPr>
+                <w:rFonts w:ascii="Times New Roman" w:hAnsi="Times New Roman" w:cs="Times New Roman"/>
+                <w:sz w:val="26"/>
+                <w:szCs w:val="26"/>
+              </w:rPr>
+              <w:t>.</w:t>
+            </w:r>
           </w:p>
         </w:tc>
         <w:tc>
@@ -1328,6 +1605,30 @@
                 <w:szCs w:val="26"/>
               </w:rPr>
             </w:pPr>
+            <w:r>
+              <w:rPr>
+                <w:rFonts w:ascii="Times New Roman" w:hAnsi="Times New Roman" w:cs="Times New Roman"/>
+                <w:sz w:val="26"/>
+                <w:szCs w:val="26"/>
+              </w:rPr>
+              <w:t>Tr</w:t>
+            </w:r>
+            <w:r>
+              <w:rPr>
+                <w:rFonts w:ascii="Times New Roman" w:hAnsi="Times New Roman" w:cs="Times New Roman"/>
+                <w:sz w:val="26"/>
+                <w:szCs w:val="26"/>
+              </w:rPr>
+              <w:t>ần</w:t>
+            </w:r>
+            <w:r>
+              <w:rPr>
+                <w:rFonts w:ascii="Times New Roman" w:hAnsi="Times New Roman" w:cs="Times New Roman"/>
+                <w:sz w:val="26"/>
+                <w:szCs w:val="26"/>
+              </w:rPr>
+              <w:t xml:space="preserve"> Nguyên Vũ</w:t>
+            </w:r>
           </w:p>
         </w:tc>
         <w:tc>
@@ -1387,6 +1688,22 @@
                 <w:szCs w:val="26"/>
               </w:rPr>
             </w:pPr>
+            <w:r>
+              <w:rPr>
+                <w:rFonts w:ascii="Times New Roman" w:hAnsi="Times New Roman" w:cs="Times New Roman"/>
+                <w:sz w:val="26"/>
+                <w:szCs w:val="26"/>
+              </w:rPr>
+              <w:t>3.Chuẩn bị các file báo cáo đồ án</w:t>
+            </w:r>
+            <w:r>
+              <w:rPr>
+                <w:rFonts w:ascii="Times New Roman" w:hAnsi="Times New Roman" w:cs="Times New Roman"/>
+                <w:sz w:val="26"/>
+                <w:szCs w:val="26"/>
+              </w:rPr>
+              <w:t>.</w:t>
+            </w:r>
           </w:p>
         </w:tc>
         <w:tc>
@@ -1406,6 +1723,24 @@
                 <w:szCs w:val="26"/>
               </w:rPr>
             </w:pPr>
+            <w:r>
+              <w:rPr>
+                <w:rFonts w:ascii="Times New Roman" w:hAnsi="Times New Roman" w:cs="Times New Roman"/>
+                <w:sz w:val="26"/>
+                <w:szCs w:val="26"/>
+              </w:rPr>
+              <w:t xml:space="preserve">Trần Thanh </w:t>
+            </w:r>
+            <w:proofErr w:type="spellStart"/>
+            <w:r>
+              <w:rPr>
+                <w:rFonts w:ascii="Times New Roman" w:hAnsi="Times New Roman" w:cs="Times New Roman"/>
+                <w:sz w:val="26"/>
+                <w:szCs w:val="26"/>
+              </w:rPr>
+              <w:t>Vy</w:t>
+            </w:r>
+            <w:proofErr w:type="spellEnd"/>
           </w:p>
         </w:tc>
         <w:tc>
@@ -1465,6 +1800,22 @@
                 <w:szCs w:val="26"/>
               </w:rPr>
             </w:pPr>
+            <w:r>
+              <w:rPr>
+                <w:rFonts w:ascii="Times New Roman" w:hAnsi="Times New Roman" w:cs="Times New Roman"/>
+                <w:sz w:val="26"/>
+                <w:szCs w:val="26"/>
+              </w:rPr>
+              <w:t xml:space="preserve">4. </w:t>
+            </w:r>
+            <w:r>
+              <w:rPr>
+                <w:rFonts w:ascii="Times New Roman" w:hAnsi="Times New Roman" w:cs="Times New Roman"/>
+                <w:sz w:val="26"/>
+                <w:szCs w:val="26"/>
+              </w:rPr>
+              <w:t>Phân công và lên kế hoạch cụ thể thực hiện.</w:t>
+            </w:r>
           </w:p>
         </w:tc>
         <w:tc>
@@ -1484,6 +1835,14 @@
                 <w:szCs w:val="26"/>
               </w:rPr>
             </w:pPr>
+            <w:r>
+              <w:rPr>
+                <w:rFonts w:ascii="Times New Roman" w:hAnsi="Times New Roman" w:cs="Times New Roman"/>
+                <w:sz w:val="26"/>
+                <w:szCs w:val="26"/>
+              </w:rPr>
+              <w:t>Trần Ngọc Phát</w:t>
+            </w:r>
           </w:p>
         </w:tc>
         <w:tc>
@@ -1543,6 +1902,14 @@
                 <w:szCs w:val="26"/>
               </w:rPr>
             </w:pPr>
+            <w:r>
+              <w:rPr>
+                <w:rFonts w:ascii="Times New Roman" w:hAnsi="Times New Roman" w:cs="Times New Roman"/>
+                <w:sz w:val="26"/>
+                <w:szCs w:val="26"/>
+              </w:rPr>
+              <w:t>5.Ôn lại các kiến thức cũ liên quan đến môn phân tích thiết kế hệ thống.</w:t>
+            </w:r>
           </w:p>
         </w:tc>
         <w:tc>
@@ -1562,6 +1929,14 @@
                 <w:szCs w:val="26"/>
               </w:rPr>
             </w:pPr>
+            <w:r>
+              <w:rPr>
+                <w:rFonts w:ascii="Times New Roman" w:hAnsi="Times New Roman" w:cs="Times New Roman"/>
+                <w:sz w:val="26"/>
+                <w:szCs w:val="26"/>
+              </w:rPr>
+              <w:t>Tất cả thành viên</w:t>
+            </w:r>
           </w:p>
         </w:tc>
         <w:tc>
@@ -1641,68 +2016,104 @@
                 <w:sz w:val="26"/>
                 <w:szCs w:val="26"/>
               </w:rPr>
-              <w:t xml:space="preserve">: </w:t>
-            </w:r>
-            <w:proofErr w:type="gramStart"/>
-            <w:r>
-              <w:rPr>
-                <w:rFonts w:ascii="Times New Roman" w:hAnsi="Times New Roman" w:cs="Times New Roman"/>
-                <w:sz w:val="26"/>
-                <w:szCs w:val="26"/>
-              </w:rPr>
-              <w:t xml:space="preserve"> ..</w:t>
-            </w:r>
-            <w:proofErr w:type="gramEnd"/>
-            <w:r>
-              <w:rPr>
-                <w:rFonts w:ascii="Times New Roman" w:hAnsi="Times New Roman" w:cs="Times New Roman"/>
-                <w:sz w:val="26"/>
-                <w:szCs w:val="26"/>
-              </w:rPr>
-              <w:t>/../2018</w:t>
-            </w:r>
-          </w:p>
-          <w:p>
-            <w:pPr>
-              <w:rPr>
-                <w:rFonts w:ascii="Times New Roman" w:hAnsi="Times New Roman" w:cs="Times New Roman"/>
-                <w:sz w:val="26"/>
-                <w:szCs w:val="26"/>
-              </w:rPr>
-            </w:pPr>
-            <w:r>
-              <w:rPr>
-                <w:rFonts w:ascii="Times New Roman" w:hAnsi="Times New Roman" w:cs="Times New Roman"/>
-                <w:sz w:val="26"/>
-                <w:szCs w:val="26"/>
-              </w:rPr>
-              <w:t xml:space="preserve">Đến: </w:t>
-            </w:r>
-            <w:proofErr w:type="gramStart"/>
-            <w:r>
-              <w:rPr>
-                <w:rFonts w:ascii="Times New Roman" w:hAnsi="Times New Roman" w:cs="Times New Roman"/>
-                <w:sz w:val="26"/>
-                <w:szCs w:val="26"/>
-              </w:rPr>
-              <w:t xml:space="preserve"> </w:t>
-            </w:r>
-            <w:r>
-              <w:rPr>
-                <w:rFonts w:ascii="Times New Roman" w:hAnsi="Times New Roman" w:cs="Times New Roman"/>
-                <w:sz w:val="26"/>
-                <w:szCs w:val="26"/>
-              </w:rPr>
-              <w:t>..</w:t>
-            </w:r>
-            <w:proofErr w:type="gramEnd"/>
-            <w:r>
-              <w:rPr>
-                <w:rFonts w:ascii="Times New Roman" w:hAnsi="Times New Roman" w:cs="Times New Roman"/>
-                <w:sz w:val="26"/>
-                <w:szCs w:val="26"/>
-              </w:rPr>
-              <w:t>/../2018</w:t>
+              <w:t xml:space="preserve">:  </w:t>
+            </w:r>
+            <w:r>
+              <w:rPr>
+                <w:rFonts w:ascii="Times New Roman" w:hAnsi="Times New Roman" w:cs="Times New Roman"/>
+                <w:sz w:val="26"/>
+                <w:szCs w:val="26"/>
+              </w:rPr>
+              <w:t>29</w:t>
+            </w:r>
+            <w:r>
+              <w:rPr>
+                <w:rFonts w:ascii="Times New Roman" w:hAnsi="Times New Roman" w:cs="Times New Roman"/>
+                <w:sz w:val="26"/>
+                <w:szCs w:val="26"/>
+              </w:rPr>
+              <w:t>/</w:t>
+            </w:r>
+            <w:r>
+              <w:rPr>
+                <w:rFonts w:ascii="Times New Roman" w:hAnsi="Times New Roman" w:cs="Times New Roman"/>
+                <w:sz w:val="26"/>
+                <w:szCs w:val="26"/>
+              </w:rPr>
+              <w:t>08</w:t>
+            </w:r>
+            <w:r>
+              <w:rPr>
+                <w:rFonts w:ascii="Times New Roman" w:hAnsi="Times New Roman" w:cs="Times New Roman"/>
+                <w:sz w:val="26"/>
+                <w:szCs w:val="26"/>
+              </w:rPr>
+              <w:t>/</w:t>
+            </w:r>
+            <w:r>
+              <w:rPr>
+                <w:rFonts w:ascii="Times New Roman" w:hAnsi="Times New Roman" w:cs="Times New Roman"/>
+                <w:sz w:val="26"/>
+                <w:szCs w:val="26"/>
+              </w:rPr>
+              <w:t>2023</w:t>
+            </w:r>
+          </w:p>
+          <w:p>
+            <w:pPr>
+              <w:rPr>
+                <w:rFonts w:ascii="Times New Roman" w:hAnsi="Times New Roman" w:cs="Times New Roman"/>
+                <w:sz w:val="26"/>
+                <w:szCs w:val="26"/>
+              </w:rPr>
+            </w:pPr>
+            <w:r>
+              <w:rPr>
+                <w:rFonts w:ascii="Times New Roman" w:hAnsi="Times New Roman" w:cs="Times New Roman"/>
+                <w:sz w:val="26"/>
+                <w:szCs w:val="26"/>
+              </w:rPr>
+              <w:t xml:space="preserve">Đến:  </w:t>
+            </w:r>
+            <w:r>
+              <w:rPr>
+                <w:rFonts w:ascii="Times New Roman" w:hAnsi="Times New Roman" w:cs="Times New Roman"/>
+                <w:sz w:val="26"/>
+                <w:szCs w:val="26"/>
+              </w:rPr>
+              <w:t>04</w:t>
+            </w:r>
+            <w:r>
+              <w:rPr>
+                <w:rFonts w:ascii="Times New Roman" w:hAnsi="Times New Roman" w:cs="Times New Roman"/>
+                <w:sz w:val="26"/>
+                <w:szCs w:val="26"/>
+              </w:rPr>
+              <w:t>/</w:t>
+            </w:r>
+            <w:r>
+              <w:rPr>
+                <w:rFonts w:ascii="Times New Roman" w:hAnsi="Times New Roman" w:cs="Times New Roman"/>
+                <w:sz w:val="26"/>
+                <w:szCs w:val="26"/>
+              </w:rPr>
+              <w:t>09</w:t>
+            </w:r>
+            <w:r>
+              <w:rPr>
+                <w:rFonts w:ascii="Times New Roman" w:hAnsi="Times New Roman" w:cs="Times New Roman"/>
+                <w:sz w:val="26"/>
+                <w:szCs w:val="26"/>
+              </w:rPr>
+              <w:t>/</w:t>
+            </w:r>
+            <w:r>
+              <w:rPr>
+                <w:rFonts w:ascii="Times New Roman" w:hAnsi="Times New Roman" w:cs="Times New Roman"/>
+                <w:sz w:val="26"/>
+                <w:szCs w:val="26"/>
+              </w:rPr>
+              <w:t>2023</w:t>
             </w:r>
             <w:r>
               <w:rPr>
@@ -1730,6 +2141,30 @@
                 <w:szCs w:val="26"/>
               </w:rPr>
             </w:pPr>
+            <w:r>
+              <w:rPr>
+                <w:rFonts w:ascii="Times New Roman" w:hAnsi="Times New Roman" w:cs="Times New Roman"/>
+                <w:sz w:val="26"/>
+                <w:szCs w:val="26"/>
+              </w:rPr>
+              <w:t xml:space="preserve">1.Vẽ </w:t>
+            </w:r>
+            <w:r>
+              <w:rPr>
+                <w:rFonts w:ascii="Times New Roman" w:hAnsi="Times New Roman" w:cs="Times New Roman"/>
+                <w:sz w:val="26"/>
+                <w:szCs w:val="26"/>
+              </w:rPr>
+              <w:t>mô hình nghiệp vụ của đồ án</w:t>
+            </w:r>
+            <w:r>
+              <w:rPr>
+                <w:rFonts w:ascii="Times New Roman" w:hAnsi="Times New Roman" w:cs="Times New Roman"/>
+                <w:sz w:val="26"/>
+                <w:szCs w:val="26"/>
+              </w:rPr>
+              <w:t>.</w:t>
+            </w:r>
           </w:p>
         </w:tc>
         <w:tc>
@@ -1748,6 +2183,14 @@
                 <w:szCs w:val="26"/>
               </w:rPr>
             </w:pPr>
+            <w:r>
+              <w:rPr>
+                <w:rFonts w:ascii="Times New Roman" w:hAnsi="Times New Roman" w:cs="Times New Roman"/>
+                <w:sz w:val="26"/>
+                <w:szCs w:val="26"/>
+              </w:rPr>
+              <w:t>Mai Nhật Hào</w:t>
+            </w:r>
           </w:p>
         </w:tc>
         <w:tc>
@@ -1806,6 +2249,22 @@
                 <w:szCs w:val="26"/>
               </w:rPr>
             </w:pPr>
+            <w:r>
+              <w:rPr>
+                <w:rFonts w:ascii="Times New Roman" w:hAnsi="Times New Roman" w:cs="Times New Roman"/>
+                <w:sz w:val="26"/>
+                <w:szCs w:val="26"/>
+              </w:rPr>
+              <w:t>2. Đưa ra các mô hình UML: Use Case Diagram, Activity Diagram, Class Diagram và các mô hình liên quan</w:t>
+            </w:r>
+            <w:r>
+              <w:rPr>
+                <w:rFonts w:ascii="Times New Roman" w:hAnsi="Times New Roman" w:cs="Times New Roman"/>
+                <w:sz w:val="26"/>
+                <w:szCs w:val="26"/>
+              </w:rPr>
+              <w:t>.</w:t>
+            </w:r>
           </w:p>
         </w:tc>
         <w:tc>
@@ -1825,6 +2284,14 @@
                 <w:szCs w:val="26"/>
               </w:rPr>
             </w:pPr>
+            <w:r>
+              <w:rPr>
+                <w:rFonts w:ascii="Times New Roman" w:hAnsi="Times New Roman" w:cs="Times New Roman"/>
+                <w:sz w:val="26"/>
+                <w:szCs w:val="26"/>
+              </w:rPr>
+              <w:t xml:space="preserve">Tất cả thành viên </w:t>
+            </w:r>
           </w:p>
         </w:tc>
         <w:tc>
@@ -1884,6 +2351,14 @@
                 <w:szCs w:val="26"/>
               </w:rPr>
             </w:pPr>
+            <w:r>
+              <w:rPr>
+                <w:rFonts w:ascii="Times New Roman" w:hAnsi="Times New Roman" w:cs="Times New Roman"/>
+                <w:sz w:val="26"/>
+                <w:szCs w:val="26"/>
+              </w:rPr>
+              <w:t>3.Đánh giá, chỉnh sửa hoàn thiện mô hình.</w:t>
+            </w:r>
           </w:p>
         </w:tc>
         <w:tc>
@@ -1903,6 +2378,14 @@
                 <w:szCs w:val="26"/>
               </w:rPr>
             </w:pPr>
+            <w:r>
+              <w:rPr>
+                <w:rFonts w:ascii="Times New Roman" w:hAnsi="Times New Roman" w:cs="Times New Roman"/>
+                <w:sz w:val="26"/>
+                <w:szCs w:val="26"/>
+              </w:rPr>
+              <w:t>Tất cả thành viên</w:t>
+            </w:r>
           </w:p>
         </w:tc>
         <w:tc>
@@ -1962,6 +2445,14 @@
                 <w:szCs w:val="26"/>
               </w:rPr>
             </w:pPr>
+            <w:r>
+              <w:rPr>
+                <w:rFonts w:ascii="Times New Roman" w:hAnsi="Times New Roman" w:cs="Times New Roman"/>
+                <w:sz w:val="26"/>
+                <w:szCs w:val="26"/>
+              </w:rPr>
+              <w:t xml:space="preserve">4.Thiết kế cơ sở dữ liệu </w:t>
+            </w:r>
           </w:p>
         </w:tc>
         <w:tc>
@@ -1981,6 +2472,14 @@
                 <w:szCs w:val="26"/>
               </w:rPr>
             </w:pPr>
+            <w:r>
+              <w:rPr>
+                <w:rFonts w:ascii="Times New Roman" w:hAnsi="Times New Roman" w:cs="Times New Roman"/>
+                <w:sz w:val="26"/>
+                <w:szCs w:val="26"/>
+              </w:rPr>
+              <w:t>Trần Nguyên Vũ</w:t>
+            </w:r>
           </w:p>
         </w:tc>
         <w:tc>
@@ -1999,6 +2498,73 @@
                 <w:szCs w:val="26"/>
               </w:rPr>
             </w:pPr>
+            <w:r>
+              <w:rPr>
+                <w:rFonts w:ascii="Times New Roman" w:hAnsi="Times New Roman" w:cs="Times New Roman"/>
+                <w:sz w:val="26"/>
+                <w:szCs w:val="26"/>
+              </w:rPr>
+              <w:t>-Trần Nguyên Vũ: Hướng dẫn chính.</w:t>
+            </w:r>
+          </w:p>
+          <w:p>
+            <w:pPr>
+              <w:rPr>
+                <w:rFonts w:ascii="Times New Roman" w:hAnsi="Times New Roman" w:cs="Times New Roman"/>
+                <w:sz w:val="26"/>
+                <w:szCs w:val="26"/>
+              </w:rPr>
+            </w:pPr>
+            <w:r>
+              <w:rPr>
+                <w:rFonts w:ascii="Times New Roman" w:hAnsi="Times New Roman" w:cs="Times New Roman"/>
+                <w:sz w:val="26"/>
+                <w:szCs w:val="26"/>
+              </w:rPr>
+              <w:t xml:space="preserve">-Trần Ngọc Phát: Phân công nhiệm vụ theo </w:t>
+            </w:r>
+            <w:r>
+              <w:rPr>
+                <w:rFonts w:ascii="Times New Roman" w:hAnsi="Times New Roman" w:cs="Times New Roman"/>
+                <w:sz w:val="26"/>
+                <w:szCs w:val="26"/>
+              </w:rPr>
+              <w:lastRenderedPageBreak/>
+              <w:t>khả năng của từng thành viên</w:t>
+            </w:r>
+            <w:r>
+              <w:rPr>
+                <w:rFonts w:ascii="Times New Roman" w:hAnsi="Times New Roman" w:cs="Times New Roman"/>
+                <w:sz w:val="26"/>
+                <w:szCs w:val="26"/>
+              </w:rPr>
+              <w:t>.</w:t>
+            </w:r>
+            <w:r>
+              <w:rPr>
+                <w:rFonts w:ascii="Times New Roman" w:hAnsi="Times New Roman" w:cs="Times New Roman"/>
+                <w:sz w:val="26"/>
+                <w:szCs w:val="26"/>
+              </w:rPr>
+              <w:t xml:space="preserve"> </w:t>
+            </w:r>
+            <w:r>
+              <w:rPr>
+                <w:rFonts w:ascii="Times New Roman" w:hAnsi="Times New Roman" w:cs="Times New Roman"/>
+                <w:sz w:val="26"/>
+                <w:szCs w:val="26"/>
+              </w:rPr>
+              <w:br/>
+              <w:t>-Các thành viên còn lại thực hiện nhiệm vụ theo phân công và hướng dẫn</w:t>
+            </w:r>
+            <w:r>
+              <w:rPr>
+                <w:rFonts w:ascii="Times New Roman" w:hAnsi="Times New Roman" w:cs="Times New Roman"/>
+                <w:sz w:val="26"/>
+                <w:szCs w:val="26"/>
+              </w:rPr>
+              <w:t>, hỏi đáp nếu có thắc mắc.</w:t>
+            </w:r>
           </w:p>
         </w:tc>
       </w:tr>
@@ -2040,6 +2606,30 @@
                 <w:szCs w:val="26"/>
               </w:rPr>
             </w:pPr>
+            <w:r>
+              <w:rPr>
+                <w:rFonts w:ascii="Times New Roman" w:hAnsi="Times New Roman" w:cs="Times New Roman"/>
+                <w:sz w:val="26"/>
+                <w:szCs w:val="26"/>
+              </w:rPr>
+              <w:t>5.Ôn lại các kiến thức cũ cần thiết</w:t>
+            </w:r>
+            <w:r>
+              <w:rPr>
+                <w:rFonts w:ascii="Times New Roman" w:hAnsi="Times New Roman" w:cs="Times New Roman"/>
+                <w:sz w:val="26"/>
+                <w:szCs w:val="26"/>
+              </w:rPr>
+              <w:t xml:space="preserve"> về môn</w:t>
+            </w:r>
+            <w:r>
+              <w:rPr>
+                <w:rFonts w:ascii="Times New Roman" w:hAnsi="Times New Roman" w:cs="Times New Roman"/>
+                <w:sz w:val="26"/>
+                <w:szCs w:val="26"/>
+              </w:rPr>
+              <w:t xml:space="preserve"> lập trình hướng đối tượng với ngôn ngữ lập trình Java</w:t>
+            </w:r>
           </w:p>
         </w:tc>
         <w:tc>
@@ -2059,6 +2649,14 @@
                 <w:szCs w:val="26"/>
               </w:rPr>
             </w:pPr>
+            <w:r>
+              <w:rPr>
+                <w:rFonts w:ascii="Times New Roman" w:hAnsi="Times New Roman" w:cs="Times New Roman"/>
+                <w:sz w:val="26"/>
+                <w:szCs w:val="26"/>
+              </w:rPr>
+              <w:t xml:space="preserve">Tất cả thành viên </w:t>
+            </w:r>
           </w:p>
         </w:tc>
         <w:tc>
@@ -2138,68 +2736,104 @@
                 <w:sz w:val="26"/>
                 <w:szCs w:val="26"/>
               </w:rPr>
-              <w:t xml:space="preserve">: </w:t>
-            </w:r>
-            <w:proofErr w:type="gramStart"/>
-            <w:r>
-              <w:rPr>
-                <w:rFonts w:ascii="Times New Roman" w:hAnsi="Times New Roman" w:cs="Times New Roman"/>
-                <w:sz w:val="26"/>
-                <w:szCs w:val="26"/>
-              </w:rPr>
-              <w:t xml:space="preserve"> ..</w:t>
-            </w:r>
-            <w:proofErr w:type="gramEnd"/>
-            <w:r>
-              <w:rPr>
-                <w:rFonts w:ascii="Times New Roman" w:hAnsi="Times New Roman" w:cs="Times New Roman"/>
-                <w:sz w:val="26"/>
-                <w:szCs w:val="26"/>
-              </w:rPr>
-              <w:t>/../2018</w:t>
-            </w:r>
-          </w:p>
-          <w:p>
-            <w:pPr>
-              <w:rPr>
-                <w:rFonts w:ascii="Times New Roman" w:hAnsi="Times New Roman" w:cs="Times New Roman"/>
-                <w:sz w:val="26"/>
-                <w:szCs w:val="26"/>
-              </w:rPr>
-            </w:pPr>
-            <w:r>
-              <w:rPr>
-                <w:rFonts w:ascii="Times New Roman" w:hAnsi="Times New Roman" w:cs="Times New Roman"/>
-                <w:sz w:val="26"/>
-                <w:szCs w:val="26"/>
-              </w:rPr>
-              <w:t xml:space="preserve">Đến: </w:t>
-            </w:r>
-            <w:proofErr w:type="gramStart"/>
-            <w:r>
-              <w:rPr>
-                <w:rFonts w:ascii="Times New Roman" w:hAnsi="Times New Roman" w:cs="Times New Roman"/>
-                <w:sz w:val="26"/>
-                <w:szCs w:val="26"/>
-              </w:rPr>
-              <w:t xml:space="preserve"> </w:t>
-            </w:r>
-            <w:r>
-              <w:rPr>
-                <w:rFonts w:ascii="Times New Roman" w:hAnsi="Times New Roman" w:cs="Times New Roman"/>
-                <w:sz w:val="26"/>
-                <w:szCs w:val="26"/>
-              </w:rPr>
-              <w:t>..</w:t>
-            </w:r>
-            <w:proofErr w:type="gramEnd"/>
-            <w:r>
-              <w:rPr>
-                <w:rFonts w:ascii="Times New Roman" w:hAnsi="Times New Roman" w:cs="Times New Roman"/>
-                <w:sz w:val="26"/>
-                <w:szCs w:val="26"/>
-              </w:rPr>
-              <w:t>/../2018</w:t>
+              <w:t xml:space="preserve">:  </w:t>
+            </w:r>
+            <w:r>
+              <w:rPr>
+                <w:rFonts w:ascii="Times New Roman" w:hAnsi="Times New Roman" w:cs="Times New Roman"/>
+                <w:sz w:val="26"/>
+                <w:szCs w:val="26"/>
+              </w:rPr>
+              <w:t>05</w:t>
+            </w:r>
+            <w:r>
+              <w:rPr>
+                <w:rFonts w:ascii="Times New Roman" w:hAnsi="Times New Roman" w:cs="Times New Roman"/>
+                <w:sz w:val="26"/>
+                <w:szCs w:val="26"/>
+              </w:rPr>
+              <w:t>/</w:t>
+            </w:r>
+            <w:r>
+              <w:rPr>
+                <w:rFonts w:ascii="Times New Roman" w:hAnsi="Times New Roman" w:cs="Times New Roman"/>
+                <w:sz w:val="26"/>
+                <w:szCs w:val="26"/>
+              </w:rPr>
+              <w:t>09</w:t>
+            </w:r>
+            <w:r>
+              <w:rPr>
+                <w:rFonts w:ascii="Times New Roman" w:hAnsi="Times New Roman" w:cs="Times New Roman"/>
+                <w:sz w:val="26"/>
+                <w:szCs w:val="26"/>
+              </w:rPr>
+              <w:t>/</w:t>
+            </w:r>
+            <w:r>
+              <w:rPr>
+                <w:rFonts w:ascii="Times New Roman" w:hAnsi="Times New Roman" w:cs="Times New Roman"/>
+                <w:sz w:val="26"/>
+                <w:szCs w:val="26"/>
+              </w:rPr>
+              <w:t>2023</w:t>
+            </w:r>
+          </w:p>
+          <w:p>
+            <w:pPr>
+              <w:rPr>
+                <w:rFonts w:ascii="Times New Roman" w:hAnsi="Times New Roman" w:cs="Times New Roman"/>
+                <w:sz w:val="26"/>
+                <w:szCs w:val="26"/>
+              </w:rPr>
+            </w:pPr>
+            <w:r>
+              <w:rPr>
+                <w:rFonts w:ascii="Times New Roman" w:hAnsi="Times New Roman" w:cs="Times New Roman"/>
+                <w:sz w:val="26"/>
+                <w:szCs w:val="26"/>
+              </w:rPr>
+              <w:t xml:space="preserve">Đến:  </w:t>
+            </w:r>
+            <w:r>
+              <w:rPr>
+                <w:rFonts w:ascii="Times New Roman" w:hAnsi="Times New Roman" w:cs="Times New Roman"/>
+                <w:sz w:val="26"/>
+                <w:szCs w:val="26"/>
+              </w:rPr>
+              <w:t>11</w:t>
+            </w:r>
+            <w:r>
+              <w:rPr>
+                <w:rFonts w:ascii="Times New Roman" w:hAnsi="Times New Roman" w:cs="Times New Roman"/>
+                <w:sz w:val="26"/>
+                <w:szCs w:val="26"/>
+              </w:rPr>
+              <w:t>/</w:t>
+            </w:r>
+            <w:r>
+              <w:rPr>
+                <w:rFonts w:ascii="Times New Roman" w:hAnsi="Times New Roman" w:cs="Times New Roman"/>
+                <w:sz w:val="26"/>
+                <w:szCs w:val="26"/>
+              </w:rPr>
+              <w:t>09</w:t>
+            </w:r>
+            <w:r>
+              <w:rPr>
+                <w:rFonts w:ascii="Times New Roman" w:hAnsi="Times New Roman" w:cs="Times New Roman"/>
+                <w:sz w:val="26"/>
+                <w:szCs w:val="26"/>
+              </w:rPr>
+              <w:t>/</w:t>
+            </w:r>
+            <w:r>
+              <w:rPr>
+                <w:rFonts w:ascii="Times New Roman" w:hAnsi="Times New Roman" w:cs="Times New Roman"/>
+                <w:sz w:val="26"/>
+                <w:szCs w:val="26"/>
+              </w:rPr>
+              <w:t>2023</w:t>
             </w:r>
             <w:r>
               <w:rPr>
@@ -2635,68 +3269,104 @@
                 <w:sz w:val="26"/>
                 <w:szCs w:val="26"/>
               </w:rPr>
-              <w:t xml:space="preserve">: </w:t>
-            </w:r>
-            <w:proofErr w:type="gramStart"/>
-            <w:r>
-              <w:rPr>
-                <w:rFonts w:ascii="Times New Roman" w:hAnsi="Times New Roman" w:cs="Times New Roman"/>
-                <w:sz w:val="26"/>
-                <w:szCs w:val="26"/>
-              </w:rPr>
-              <w:t xml:space="preserve"> ..</w:t>
-            </w:r>
-            <w:proofErr w:type="gramEnd"/>
-            <w:r>
-              <w:rPr>
-                <w:rFonts w:ascii="Times New Roman" w:hAnsi="Times New Roman" w:cs="Times New Roman"/>
-                <w:sz w:val="26"/>
-                <w:szCs w:val="26"/>
-              </w:rPr>
-              <w:t>/../2018</w:t>
-            </w:r>
-          </w:p>
-          <w:p>
-            <w:pPr>
-              <w:rPr>
-                <w:rFonts w:ascii="Times New Roman" w:hAnsi="Times New Roman" w:cs="Times New Roman"/>
-                <w:sz w:val="26"/>
-                <w:szCs w:val="26"/>
-              </w:rPr>
-            </w:pPr>
-            <w:r>
-              <w:rPr>
-                <w:rFonts w:ascii="Times New Roman" w:hAnsi="Times New Roman" w:cs="Times New Roman"/>
-                <w:sz w:val="26"/>
-                <w:szCs w:val="26"/>
-              </w:rPr>
-              <w:t xml:space="preserve">Đến: </w:t>
-            </w:r>
-            <w:proofErr w:type="gramStart"/>
-            <w:r>
-              <w:rPr>
-                <w:rFonts w:ascii="Times New Roman" w:hAnsi="Times New Roman" w:cs="Times New Roman"/>
-                <w:sz w:val="26"/>
-                <w:szCs w:val="26"/>
-              </w:rPr>
-              <w:t xml:space="preserve"> </w:t>
-            </w:r>
-            <w:r>
-              <w:rPr>
-                <w:rFonts w:ascii="Times New Roman" w:hAnsi="Times New Roman" w:cs="Times New Roman"/>
-                <w:sz w:val="26"/>
-                <w:szCs w:val="26"/>
-              </w:rPr>
-              <w:t>..</w:t>
-            </w:r>
-            <w:proofErr w:type="gramEnd"/>
-            <w:r>
-              <w:rPr>
-                <w:rFonts w:ascii="Times New Roman" w:hAnsi="Times New Roman" w:cs="Times New Roman"/>
-                <w:sz w:val="26"/>
-                <w:szCs w:val="26"/>
-              </w:rPr>
-              <w:t>/../2018</w:t>
+              <w:t xml:space="preserve">:  </w:t>
+            </w:r>
+            <w:r>
+              <w:rPr>
+                <w:rFonts w:ascii="Times New Roman" w:hAnsi="Times New Roman" w:cs="Times New Roman"/>
+                <w:sz w:val="26"/>
+                <w:szCs w:val="26"/>
+              </w:rPr>
+              <w:t>12</w:t>
+            </w:r>
+            <w:r>
+              <w:rPr>
+                <w:rFonts w:ascii="Times New Roman" w:hAnsi="Times New Roman" w:cs="Times New Roman"/>
+                <w:sz w:val="26"/>
+                <w:szCs w:val="26"/>
+              </w:rPr>
+              <w:t>/</w:t>
+            </w:r>
+            <w:r>
+              <w:rPr>
+                <w:rFonts w:ascii="Times New Roman" w:hAnsi="Times New Roman" w:cs="Times New Roman"/>
+                <w:sz w:val="26"/>
+                <w:szCs w:val="26"/>
+              </w:rPr>
+              <w:t>09</w:t>
+            </w:r>
+            <w:r>
+              <w:rPr>
+                <w:rFonts w:ascii="Times New Roman" w:hAnsi="Times New Roman" w:cs="Times New Roman"/>
+                <w:sz w:val="26"/>
+                <w:szCs w:val="26"/>
+              </w:rPr>
+              <w:t>/</w:t>
+            </w:r>
+            <w:r>
+              <w:rPr>
+                <w:rFonts w:ascii="Times New Roman" w:hAnsi="Times New Roman" w:cs="Times New Roman"/>
+                <w:sz w:val="26"/>
+                <w:szCs w:val="26"/>
+              </w:rPr>
+              <w:t>2023</w:t>
+            </w:r>
+          </w:p>
+          <w:p>
+            <w:pPr>
+              <w:rPr>
+                <w:rFonts w:ascii="Times New Roman" w:hAnsi="Times New Roman" w:cs="Times New Roman"/>
+                <w:sz w:val="26"/>
+                <w:szCs w:val="26"/>
+              </w:rPr>
+            </w:pPr>
+            <w:r>
+              <w:rPr>
+                <w:rFonts w:ascii="Times New Roman" w:hAnsi="Times New Roman" w:cs="Times New Roman"/>
+                <w:sz w:val="26"/>
+                <w:szCs w:val="26"/>
+              </w:rPr>
+              <w:t xml:space="preserve">Đến:  </w:t>
+            </w:r>
+            <w:r>
+              <w:rPr>
+                <w:rFonts w:ascii="Times New Roman" w:hAnsi="Times New Roman" w:cs="Times New Roman"/>
+                <w:sz w:val="26"/>
+                <w:szCs w:val="26"/>
+              </w:rPr>
+              <w:t>18</w:t>
+            </w:r>
+            <w:r>
+              <w:rPr>
+                <w:rFonts w:ascii="Times New Roman" w:hAnsi="Times New Roman" w:cs="Times New Roman"/>
+                <w:sz w:val="26"/>
+                <w:szCs w:val="26"/>
+              </w:rPr>
+              <w:t>/</w:t>
+            </w:r>
+            <w:r>
+              <w:rPr>
+                <w:rFonts w:ascii="Times New Roman" w:hAnsi="Times New Roman" w:cs="Times New Roman"/>
+                <w:sz w:val="26"/>
+                <w:szCs w:val="26"/>
+              </w:rPr>
+              <w:t>09</w:t>
+            </w:r>
+            <w:r>
+              <w:rPr>
+                <w:rFonts w:ascii="Times New Roman" w:hAnsi="Times New Roman" w:cs="Times New Roman"/>
+                <w:sz w:val="26"/>
+                <w:szCs w:val="26"/>
+              </w:rPr>
+              <w:t>/</w:t>
+            </w:r>
+            <w:r>
+              <w:rPr>
+                <w:rFonts w:ascii="Times New Roman" w:hAnsi="Times New Roman" w:cs="Times New Roman"/>
+                <w:sz w:val="26"/>
+                <w:szCs w:val="26"/>
+              </w:rPr>
+              <w:t>2023</w:t>
             </w:r>
             <w:r>
               <w:rPr>
@@ -3202,7 +3872,6 @@
                 <w:sz w:val="26"/>
                 <w:szCs w:val="26"/>
               </w:rPr>
-              <w:lastRenderedPageBreak/>
               <w:t>(Từ</w:t>
             </w:r>
             <w:r>
@@ -3211,68 +3880,104 @@
                 <w:sz w:val="26"/>
                 <w:szCs w:val="26"/>
               </w:rPr>
-              <w:t xml:space="preserve">: </w:t>
-            </w:r>
-            <w:proofErr w:type="gramStart"/>
-            <w:r>
-              <w:rPr>
-                <w:rFonts w:ascii="Times New Roman" w:hAnsi="Times New Roman" w:cs="Times New Roman"/>
-                <w:sz w:val="26"/>
-                <w:szCs w:val="26"/>
-              </w:rPr>
-              <w:t xml:space="preserve"> ..</w:t>
-            </w:r>
-            <w:proofErr w:type="gramEnd"/>
-            <w:r>
-              <w:rPr>
-                <w:rFonts w:ascii="Times New Roman" w:hAnsi="Times New Roman" w:cs="Times New Roman"/>
-                <w:sz w:val="26"/>
-                <w:szCs w:val="26"/>
-              </w:rPr>
-              <w:t>/../2018</w:t>
-            </w:r>
-          </w:p>
-          <w:p>
-            <w:pPr>
-              <w:rPr>
-                <w:rFonts w:ascii="Times New Roman" w:hAnsi="Times New Roman" w:cs="Times New Roman"/>
-                <w:sz w:val="26"/>
-                <w:szCs w:val="26"/>
-              </w:rPr>
-            </w:pPr>
-            <w:r>
-              <w:rPr>
-                <w:rFonts w:ascii="Times New Roman" w:hAnsi="Times New Roman" w:cs="Times New Roman"/>
-                <w:sz w:val="26"/>
-                <w:szCs w:val="26"/>
-              </w:rPr>
-              <w:t xml:space="preserve">Đến: </w:t>
-            </w:r>
-            <w:proofErr w:type="gramStart"/>
-            <w:r>
-              <w:rPr>
-                <w:rFonts w:ascii="Times New Roman" w:hAnsi="Times New Roman" w:cs="Times New Roman"/>
-                <w:sz w:val="26"/>
-                <w:szCs w:val="26"/>
-              </w:rPr>
-              <w:t xml:space="preserve"> </w:t>
-            </w:r>
-            <w:r>
-              <w:rPr>
-                <w:rFonts w:ascii="Times New Roman" w:hAnsi="Times New Roman" w:cs="Times New Roman"/>
-                <w:sz w:val="26"/>
-                <w:szCs w:val="26"/>
-              </w:rPr>
-              <w:t>..</w:t>
-            </w:r>
-            <w:proofErr w:type="gramEnd"/>
-            <w:r>
-              <w:rPr>
-                <w:rFonts w:ascii="Times New Roman" w:hAnsi="Times New Roman" w:cs="Times New Roman"/>
-                <w:sz w:val="26"/>
-                <w:szCs w:val="26"/>
-              </w:rPr>
-              <w:t>/../2018</w:t>
+              <w:t xml:space="preserve">:  </w:t>
+            </w:r>
+            <w:r>
+              <w:rPr>
+                <w:rFonts w:ascii="Times New Roman" w:hAnsi="Times New Roman" w:cs="Times New Roman"/>
+                <w:sz w:val="26"/>
+                <w:szCs w:val="26"/>
+              </w:rPr>
+              <w:t>19</w:t>
+            </w:r>
+            <w:r>
+              <w:rPr>
+                <w:rFonts w:ascii="Times New Roman" w:hAnsi="Times New Roman" w:cs="Times New Roman"/>
+                <w:sz w:val="26"/>
+                <w:szCs w:val="26"/>
+              </w:rPr>
+              <w:t>/</w:t>
+            </w:r>
+            <w:r>
+              <w:rPr>
+                <w:rFonts w:ascii="Times New Roman" w:hAnsi="Times New Roman" w:cs="Times New Roman"/>
+                <w:sz w:val="26"/>
+                <w:szCs w:val="26"/>
+              </w:rPr>
+              <w:t>09</w:t>
+            </w:r>
+            <w:r>
+              <w:rPr>
+                <w:rFonts w:ascii="Times New Roman" w:hAnsi="Times New Roman" w:cs="Times New Roman"/>
+                <w:sz w:val="26"/>
+                <w:szCs w:val="26"/>
+              </w:rPr>
+              <w:t>/</w:t>
+            </w:r>
+            <w:r>
+              <w:rPr>
+                <w:rFonts w:ascii="Times New Roman" w:hAnsi="Times New Roman" w:cs="Times New Roman"/>
+                <w:sz w:val="26"/>
+                <w:szCs w:val="26"/>
+              </w:rPr>
+              <w:t>2023</w:t>
+            </w:r>
+          </w:p>
+          <w:p>
+            <w:pPr>
+              <w:rPr>
+                <w:rFonts w:ascii="Times New Roman" w:hAnsi="Times New Roman" w:cs="Times New Roman"/>
+                <w:sz w:val="26"/>
+                <w:szCs w:val="26"/>
+              </w:rPr>
+            </w:pPr>
+            <w:r>
+              <w:rPr>
+                <w:rFonts w:ascii="Times New Roman" w:hAnsi="Times New Roman" w:cs="Times New Roman"/>
+                <w:sz w:val="26"/>
+                <w:szCs w:val="26"/>
+              </w:rPr>
+              <w:t xml:space="preserve">Đến:  </w:t>
+            </w:r>
+            <w:r>
+              <w:rPr>
+                <w:rFonts w:ascii="Times New Roman" w:hAnsi="Times New Roman" w:cs="Times New Roman"/>
+                <w:sz w:val="26"/>
+                <w:szCs w:val="26"/>
+              </w:rPr>
+              <w:t>25</w:t>
+            </w:r>
+            <w:r>
+              <w:rPr>
+                <w:rFonts w:ascii="Times New Roman" w:hAnsi="Times New Roman" w:cs="Times New Roman"/>
+                <w:sz w:val="26"/>
+                <w:szCs w:val="26"/>
+              </w:rPr>
+              <w:t>/</w:t>
+            </w:r>
+            <w:r>
+              <w:rPr>
+                <w:rFonts w:ascii="Times New Roman" w:hAnsi="Times New Roman" w:cs="Times New Roman"/>
+                <w:sz w:val="26"/>
+                <w:szCs w:val="26"/>
+              </w:rPr>
+              <w:t>09</w:t>
+            </w:r>
+            <w:r>
+              <w:rPr>
+                <w:rFonts w:ascii="Times New Roman" w:hAnsi="Times New Roman" w:cs="Times New Roman"/>
+                <w:sz w:val="26"/>
+                <w:szCs w:val="26"/>
+              </w:rPr>
+              <w:t>/</w:t>
+            </w:r>
+            <w:r>
+              <w:rPr>
+                <w:rFonts w:ascii="Times New Roman" w:hAnsi="Times New Roman" w:cs="Times New Roman"/>
+                <w:sz w:val="26"/>
+                <w:szCs w:val="26"/>
+              </w:rPr>
+              <w:t>2023</w:t>
             </w:r>
             <w:r>
               <w:rPr>
@@ -3705,68 +4410,104 @@
                 <w:sz w:val="26"/>
                 <w:szCs w:val="26"/>
               </w:rPr>
-              <w:t xml:space="preserve">: </w:t>
-            </w:r>
-            <w:proofErr w:type="gramStart"/>
-            <w:r>
-              <w:rPr>
-                <w:rFonts w:ascii="Times New Roman" w:hAnsi="Times New Roman" w:cs="Times New Roman"/>
-                <w:sz w:val="26"/>
-                <w:szCs w:val="26"/>
-              </w:rPr>
-              <w:t xml:space="preserve"> ..</w:t>
-            </w:r>
-            <w:proofErr w:type="gramEnd"/>
-            <w:r>
-              <w:rPr>
-                <w:rFonts w:ascii="Times New Roman" w:hAnsi="Times New Roman" w:cs="Times New Roman"/>
-                <w:sz w:val="26"/>
-                <w:szCs w:val="26"/>
-              </w:rPr>
-              <w:t>/../2018</w:t>
-            </w:r>
-          </w:p>
-          <w:p>
-            <w:pPr>
-              <w:rPr>
-                <w:rFonts w:ascii="Times New Roman" w:hAnsi="Times New Roman" w:cs="Times New Roman"/>
-                <w:sz w:val="26"/>
-                <w:szCs w:val="26"/>
-              </w:rPr>
-            </w:pPr>
-            <w:r>
-              <w:rPr>
-                <w:rFonts w:ascii="Times New Roman" w:hAnsi="Times New Roman" w:cs="Times New Roman"/>
-                <w:sz w:val="26"/>
-                <w:szCs w:val="26"/>
-              </w:rPr>
-              <w:t xml:space="preserve">Đến: </w:t>
-            </w:r>
-            <w:proofErr w:type="gramStart"/>
-            <w:r>
-              <w:rPr>
-                <w:rFonts w:ascii="Times New Roman" w:hAnsi="Times New Roman" w:cs="Times New Roman"/>
-                <w:sz w:val="26"/>
-                <w:szCs w:val="26"/>
-              </w:rPr>
-              <w:t xml:space="preserve"> </w:t>
-            </w:r>
-            <w:r>
-              <w:rPr>
-                <w:rFonts w:ascii="Times New Roman" w:hAnsi="Times New Roman" w:cs="Times New Roman"/>
-                <w:sz w:val="26"/>
-                <w:szCs w:val="26"/>
-              </w:rPr>
-              <w:t>..</w:t>
-            </w:r>
-            <w:proofErr w:type="gramEnd"/>
-            <w:r>
-              <w:rPr>
-                <w:rFonts w:ascii="Times New Roman" w:hAnsi="Times New Roman" w:cs="Times New Roman"/>
-                <w:sz w:val="26"/>
-                <w:szCs w:val="26"/>
-              </w:rPr>
-              <w:t>/../2018</w:t>
+              <w:t xml:space="preserve">:  </w:t>
+            </w:r>
+            <w:r>
+              <w:rPr>
+                <w:rFonts w:ascii="Times New Roman" w:hAnsi="Times New Roman" w:cs="Times New Roman"/>
+                <w:sz w:val="26"/>
+                <w:szCs w:val="26"/>
+              </w:rPr>
+              <w:t>26</w:t>
+            </w:r>
+            <w:r>
+              <w:rPr>
+                <w:rFonts w:ascii="Times New Roman" w:hAnsi="Times New Roman" w:cs="Times New Roman"/>
+                <w:sz w:val="26"/>
+                <w:szCs w:val="26"/>
+              </w:rPr>
+              <w:t>/</w:t>
+            </w:r>
+            <w:r>
+              <w:rPr>
+                <w:rFonts w:ascii="Times New Roman" w:hAnsi="Times New Roman" w:cs="Times New Roman"/>
+                <w:sz w:val="26"/>
+                <w:szCs w:val="26"/>
+              </w:rPr>
+              <w:t>09</w:t>
+            </w:r>
+            <w:r>
+              <w:rPr>
+                <w:rFonts w:ascii="Times New Roman" w:hAnsi="Times New Roman" w:cs="Times New Roman"/>
+                <w:sz w:val="26"/>
+                <w:szCs w:val="26"/>
+              </w:rPr>
+              <w:t>/</w:t>
+            </w:r>
+            <w:r>
+              <w:rPr>
+                <w:rFonts w:ascii="Times New Roman" w:hAnsi="Times New Roman" w:cs="Times New Roman"/>
+                <w:sz w:val="26"/>
+                <w:szCs w:val="26"/>
+              </w:rPr>
+              <w:t>2023</w:t>
+            </w:r>
+          </w:p>
+          <w:p>
+            <w:pPr>
+              <w:rPr>
+                <w:rFonts w:ascii="Times New Roman" w:hAnsi="Times New Roman" w:cs="Times New Roman"/>
+                <w:sz w:val="26"/>
+                <w:szCs w:val="26"/>
+              </w:rPr>
+            </w:pPr>
+            <w:r>
+              <w:rPr>
+                <w:rFonts w:ascii="Times New Roman" w:hAnsi="Times New Roman" w:cs="Times New Roman"/>
+                <w:sz w:val="26"/>
+                <w:szCs w:val="26"/>
+              </w:rPr>
+              <w:t xml:space="preserve">Đến:  </w:t>
+            </w:r>
+            <w:r>
+              <w:rPr>
+                <w:rFonts w:ascii="Times New Roman" w:hAnsi="Times New Roman" w:cs="Times New Roman"/>
+                <w:sz w:val="26"/>
+                <w:szCs w:val="26"/>
+              </w:rPr>
+              <w:t>02</w:t>
+            </w:r>
+            <w:r>
+              <w:rPr>
+                <w:rFonts w:ascii="Times New Roman" w:hAnsi="Times New Roman" w:cs="Times New Roman"/>
+                <w:sz w:val="26"/>
+                <w:szCs w:val="26"/>
+              </w:rPr>
+              <w:t>/</w:t>
+            </w:r>
+            <w:r>
+              <w:rPr>
+                <w:rFonts w:ascii="Times New Roman" w:hAnsi="Times New Roman" w:cs="Times New Roman"/>
+                <w:sz w:val="26"/>
+                <w:szCs w:val="26"/>
+              </w:rPr>
+              <w:t>10</w:t>
+            </w:r>
+            <w:r>
+              <w:rPr>
+                <w:rFonts w:ascii="Times New Roman" w:hAnsi="Times New Roman" w:cs="Times New Roman"/>
+                <w:sz w:val="26"/>
+                <w:szCs w:val="26"/>
+              </w:rPr>
+              <w:t>/</w:t>
+            </w:r>
+            <w:r>
+              <w:rPr>
+                <w:rFonts w:ascii="Times New Roman" w:hAnsi="Times New Roman" w:cs="Times New Roman"/>
+                <w:sz w:val="26"/>
+                <w:szCs w:val="26"/>
+              </w:rPr>
+              <w:t>2023</w:t>
             </w:r>
             <w:r>
               <w:rPr>
@@ -4202,68 +4943,104 @@
                 <w:sz w:val="26"/>
                 <w:szCs w:val="26"/>
               </w:rPr>
-              <w:t xml:space="preserve">: </w:t>
-            </w:r>
-            <w:proofErr w:type="gramStart"/>
-            <w:r>
-              <w:rPr>
-                <w:rFonts w:ascii="Times New Roman" w:hAnsi="Times New Roman" w:cs="Times New Roman"/>
-                <w:sz w:val="26"/>
-                <w:szCs w:val="26"/>
-              </w:rPr>
-              <w:t xml:space="preserve"> ..</w:t>
-            </w:r>
-            <w:proofErr w:type="gramEnd"/>
-            <w:r>
-              <w:rPr>
-                <w:rFonts w:ascii="Times New Roman" w:hAnsi="Times New Roman" w:cs="Times New Roman"/>
-                <w:sz w:val="26"/>
-                <w:szCs w:val="26"/>
-              </w:rPr>
-              <w:t>/../2018</w:t>
-            </w:r>
-          </w:p>
-          <w:p>
-            <w:pPr>
-              <w:rPr>
-                <w:rFonts w:ascii="Times New Roman" w:hAnsi="Times New Roman" w:cs="Times New Roman"/>
-                <w:sz w:val="26"/>
-                <w:szCs w:val="26"/>
-              </w:rPr>
-            </w:pPr>
-            <w:r>
-              <w:rPr>
-                <w:rFonts w:ascii="Times New Roman" w:hAnsi="Times New Roman" w:cs="Times New Roman"/>
-                <w:sz w:val="26"/>
-                <w:szCs w:val="26"/>
-              </w:rPr>
-              <w:t xml:space="preserve">Đến: </w:t>
-            </w:r>
-            <w:proofErr w:type="gramStart"/>
-            <w:r>
-              <w:rPr>
-                <w:rFonts w:ascii="Times New Roman" w:hAnsi="Times New Roman" w:cs="Times New Roman"/>
-                <w:sz w:val="26"/>
-                <w:szCs w:val="26"/>
-              </w:rPr>
-              <w:t xml:space="preserve"> </w:t>
-            </w:r>
-            <w:r>
-              <w:rPr>
-                <w:rFonts w:ascii="Times New Roman" w:hAnsi="Times New Roman" w:cs="Times New Roman"/>
-                <w:sz w:val="26"/>
-                <w:szCs w:val="26"/>
-              </w:rPr>
-              <w:t>..</w:t>
-            </w:r>
-            <w:proofErr w:type="gramEnd"/>
-            <w:r>
-              <w:rPr>
-                <w:rFonts w:ascii="Times New Roman" w:hAnsi="Times New Roman" w:cs="Times New Roman"/>
-                <w:sz w:val="26"/>
-                <w:szCs w:val="26"/>
-              </w:rPr>
-              <w:t>/../2018</w:t>
+              <w:t xml:space="preserve">:  </w:t>
+            </w:r>
+            <w:r>
+              <w:rPr>
+                <w:rFonts w:ascii="Times New Roman" w:hAnsi="Times New Roman" w:cs="Times New Roman"/>
+                <w:sz w:val="26"/>
+                <w:szCs w:val="26"/>
+              </w:rPr>
+              <w:t>3</w:t>
+            </w:r>
+            <w:r>
+              <w:rPr>
+                <w:rFonts w:ascii="Times New Roman" w:hAnsi="Times New Roman" w:cs="Times New Roman"/>
+                <w:sz w:val="26"/>
+                <w:szCs w:val="26"/>
+              </w:rPr>
+              <w:t>/</w:t>
+            </w:r>
+            <w:r>
+              <w:rPr>
+                <w:rFonts w:ascii="Times New Roman" w:hAnsi="Times New Roman" w:cs="Times New Roman"/>
+                <w:sz w:val="26"/>
+                <w:szCs w:val="26"/>
+              </w:rPr>
+              <w:t>10</w:t>
+            </w:r>
+            <w:r>
+              <w:rPr>
+                <w:rFonts w:ascii="Times New Roman" w:hAnsi="Times New Roman" w:cs="Times New Roman"/>
+                <w:sz w:val="26"/>
+                <w:szCs w:val="26"/>
+              </w:rPr>
+              <w:t>/</w:t>
+            </w:r>
+            <w:r>
+              <w:rPr>
+                <w:rFonts w:ascii="Times New Roman" w:hAnsi="Times New Roman" w:cs="Times New Roman"/>
+                <w:sz w:val="26"/>
+                <w:szCs w:val="26"/>
+              </w:rPr>
+              <w:t>2023</w:t>
+            </w:r>
+          </w:p>
+          <w:p>
+            <w:pPr>
+              <w:rPr>
+                <w:rFonts w:ascii="Times New Roman" w:hAnsi="Times New Roman" w:cs="Times New Roman"/>
+                <w:sz w:val="26"/>
+                <w:szCs w:val="26"/>
+              </w:rPr>
+            </w:pPr>
+            <w:r>
+              <w:rPr>
+                <w:rFonts w:ascii="Times New Roman" w:hAnsi="Times New Roman" w:cs="Times New Roman"/>
+                <w:sz w:val="26"/>
+                <w:szCs w:val="26"/>
+              </w:rPr>
+              <w:t xml:space="preserve">Đến:  </w:t>
+            </w:r>
+            <w:r>
+              <w:rPr>
+                <w:rFonts w:ascii="Times New Roman" w:hAnsi="Times New Roman" w:cs="Times New Roman"/>
+                <w:sz w:val="26"/>
+                <w:szCs w:val="26"/>
+              </w:rPr>
+              <w:t>09</w:t>
+            </w:r>
+            <w:r>
+              <w:rPr>
+                <w:rFonts w:ascii="Times New Roman" w:hAnsi="Times New Roman" w:cs="Times New Roman"/>
+                <w:sz w:val="26"/>
+                <w:szCs w:val="26"/>
+              </w:rPr>
+              <w:t>/</w:t>
+            </w:r>
+            <w:r>
+              <w:rPr>
+                <w:rFonts w:ascii="Times New Roman" w:hAnsi="Times New Roman" w:cs="Times New Roman"/>
+                <w:sz w:val="26"/>
+                <w:szCs w:val="26"/>
+              </w:rPr>
+              <w:t>10</w:t>
+            </w:r>
+            <w:r>
+              <w:rPr>
+                <w:rFonts w:ascii="Times New Roman" w:hAnsi="Times New Roman" w:cs="Times New Roman"/>
+                <w:sz w:val="26"/>
+                <w:szCs w:val="26"/>
+              </w:rPr>
+              <w:t>/</w:t>
+            </w:r>
+            <w:r>
+              <w:rPr>
+                <w:rFonts w:ascii="Times New Roman" w:hAnsi="Times New Roman" w:cs="Times New Roman"/>
+                <w:sz w:val="26"/>
+                <w:szCs w:val="26"/>
+              </w:rPr>
+              <w:t>2023</w:t>
             </w:r>
             <w:r>
               <w:rPr>
@@ -4691,6 +5468,7 @@
                 <w:sz w:val="26"/>
                 <w:szCs w:val="26"/>
               </w:rPr>
+              <w:lastRenderedPageBreak/>
               <w:t>(Từ</w:t>
             </w:r>
             <w:r>
@@ -4699,68 +5477,104 @@
                 <w:sz w:val="26"/>
                 <w:szCs w:val="26"/>
               </w:rPr>
-              <w:t xml:space="preserve">: </w:t>
-            </w:r>
-            <w:proofErr w:type="gramStart"/>
-            <w:r>
-              <w:rPr>
-                <w:rFonts w:ascii="Times New Roman" w:hAnsi="Times New Roman" w:cs="Times New Roman"/>
-                <w:sz w:val="26"/>
-                <w:szCs w:val="26"/>
-              </w:rPr>
-              <w:t xml:space="preserve"> ..</w:t>
-            </w:r>
-            <w:proofErr w:type="gramEnd"/>
-            <w:r>
-              <w:rPr>
-                <w:rFonts w:ascii="Times New Roman" w:hAnsi="Times New Roman" w:cs="Times New Roman"/>
-                <w:sz w:val="26"/>
-                <w:szCs w:val="26"/>
-              </w:rPr>
-              <w:t>/../2018</w:t>
-            </w:r>
-          </w:p>
-          <w:p>
-            <w:pPr>
-              <w:rPr>
-                <w:rFonts w:ascii="Times New Roman" w:hAnsi="Times New Roman" w:cs="Times New Roman"/>
-                <w:sz w:val="26"/>
-                <w:szCs w:val="26"/>
-              </w:rPr>
-            </w:pPr>
-            <w:r>
-              <w:rPr>
-                <w:rFonts w:ascii="Times New Roman" w:hAnsi="Times New Roman" w:cs="Times New Roman"/>
-                <w:sz w:val="26"/>
-                <w:szCs w:val="26"/>
-              </w:rPr>
-              <w:t xml:space="preserve">Đến: </w:t>
-            </w:r>
-            <w:proofErr w:type="gramStart"/>
-            <w:r>
-              <w:rPr>
-                <w:rFonts w:ascii="Times New Roman" w:hAnsi="Times New Roman" w:cs="Times New Roman"/>
-                <w:sz w:val="26"/>
-                <w:szCs w:val="26"/>
-              </w:rPr>
-              <w:t xml:space="preserve"> </w:t>
-            </w:r>
-            <w:r>
-              <w:rPr>
-                <w:rFonts w:ascii="Times New Roman" w:hAnsi="Times New Roman" w:cs="Times New Roman"/>
-                <w:sz w:val="26"/>
-                <w:szCs w:val="26"/>
-              </w:rPr>
-              <w:t>..</w:t>
-            </w:r>
-            <w:proofErr w:type="gramEnd"/>
-            <w:r>
-              <w:rPr>
-                <w:rFonts w:ascii="Times New Roman" w:hAnsi="Times New Roman" w:cs="Times New Roman"/>
-                <w:sz w:val="26"/>
-                <w:szCs w:val="26"/>
-              </w:rPr>
-              <w:t>/../2018</w:t>
+              <w:t xml:space="preserve">:  </w:t>
+            </w:r>
+            <w:r>
+              <w:rPr>
+                <w:rFonts w:ascii="Times New Roman" w:hAnsi="Times New Roman" w:cs="Times New Roman"/>
+                <w:sz w:val="26"/>
+                <w:szCs w:val="26"/>
+              </w:rPr>
+              <w:t>10</w:t>
+            </w:r>
+            <w:r>
+              <w:rPr>
+                <w:rFonts w:ascii="Times New Roman" w:hAnsi="Times New Roman" w:cs="Times New Roman"/>
+                <w:sz w:val="26"/>
+                <w:szCs w:val="26"/>
+              </w:rPr>
+              <w:t>/</w:t>
+            </w:r>
+            <w:r>
+              <w:rPr>
+                <w:rFonts w:ascii="Times New Roman" w:hAnsi="Times New Roman" w:cs="Times New Roman"/>
+                <w:sz w:val="26"/>
+                <w:szCs w:val="26"/>
+              </w:rPr>
+              <w:t>10</w:t>
+            </w:r>
+            <w:r>
+              <w:rPr>
+                <w:rFonts w:ascii="Times New Roman" w:hAnsi="Times New Roman" w:cs="Times New Roman"/>
+                <w:sz w:val="26"/>
+                <w:szCs w:val="26"/>
+              </w:rPr>
+              <w:t>/</w:t>
+            </w:r>
+            <w:r>
+              <w:rPr>
+                <w:rFonts w:ascii="Times New Roman" w:hAnsi="Times New Roman" w:cs="Times New Roman"/>
+                <w:sz w:val="26"/>
+                <w:szCs w:val="26"/>
+              </w:rPr>
+              <w:t>2023</w:t>
+            </w:r>
+          </w:p>
+          <w:p>
+            <w:pPr>
+              <w:rPr>
+                <w:rFonts w:ascii="Times New Roman" w:hAnsi="Times New Roman" w:cs="Times New Roman"/>
+                <w:sz w:val="26"/>
+                <w:szCs w:val="26"/>
+              </w:rPr>
+            </w:pPr>
+            <w:r>
+              <w:rPr>
+                <w:rFonts w:ascii="Times New Roman" w:hAnsi="Times New Roman" w:cs="Times New Roman"/>
+                <w:sz w:val="26"/>
+                <w:szCs w:val="26"/>
+              </w:rPr>
+              <w:t xml:space="preserve">Đến:  </w:t>
+            </w:r>
+            <w:r>
+              <w:rPr>
+                <w:rFonts w:ascii="Times New Roman" w:hAnsi="Times New Roman" w:cs="Times New Roman"/>
+                <w:sz w:val="26"/>
+                <w:szCs w:val="26"/>
+              </w:rPr>
+              <w:t>16</w:t>
+            </w:r>
+            <w:r>
+              <w:rPr>
+                <w:rFonts w:ascii="Times New Roman" w:hAnsi="Times New Roman" w:cs="Times New Roman"/>
+                <w:sz w:val="26"/>
+                <w:szCs w:val="26"/>
+              </w:rPr>
+              <w:t>/</w:t>
+            </w:r>
+            <w:r>
+              <w:rPr>
+                <w:rFonts w:ascii="Times New Roman" w:hAnsi="Times New Roman" w:cs="Times New Roman"/>
+                <w:sz w:val="26"/>
+                <w:szCs w:val="26"/>
+              </w:rPr>
+              <w:t>10</w:t>
+            </w:r>
+            <w:r>
+              <w:rPr>
+                <w:rFonts w:ascii="Times New Roman" w:hAnsi="Times New Roman" w:cs="Times New Roman"/>
+                <w:sz w:val="26"/>
+                <w:szCs w:val="26"/>
+              </w:rPr>
+              <w:t>/</w:t>
+            </w:r>
+            <w:r>
+              <w:rPr>
+                <w:rFonts w:ascii="Times New Roman" w:hAnsi="Times New Roman" w:cs="Times New Roman"/>
+                <w:sz w:val="26"/>
+                <w:szCs w:val="26"/>
+              </w:rPr>
+              <w:t>2023</w:t>
             </w:r>
             <w:r>
               <w:rPr>
@@ -5198,66 +6012,102 @@
               </w:rPr>
               <w:t xml:space="preserve">: </w:t>
             </w:r>
-            <w:proofErr w:type="gramStart"/>
-            <w:r>
-              <w:rPr>
-                <w:rFonts w:ascii="Times New Roman" w:hAnsi="Times New Roman" w:cs="Times New Roman"/>
-                <w:sz w:val="26"/>
-                <w:szCs w:val="26"/>
-              </w:rPr>
-              <w:t xml:space="preserve"> ..</w:t>
-            </w:r>
-            <w:proofErr w:type="gramEnd"/>
-            <w:r>
-              <w:rPr>
-                <w:rFonts w:ascii="Times New Roman" w:hAnsi="Times New Roman" w:cs="Times New Roman"/>
-                <w:sz w:val="26"/>
-                <w:szCs w:val="26"/>
-              </w:rPr>
-              <w:t>/../2018</w:t>
-            </w:r>
-          </w:p>
-          <w:p>
-            <w:pPr>
-              <w:rPr>
-                <w:rFonts w:ascii="Times New Roman" w:hAnsi="Times New Roman" w:cs="Times New Roman"/>
-                <w:sz w:val="26"/>
-                <w:szCs w:val="26"/>
-              </w:rPr>
-            </w:pPr>
-            <w:r>
-              <w:rPr>
-                <w:rFonts w:ascii="Times New Roman" w:hAnsi="Times New Roman" w:cs="Times New Roman"/>
-                <w:sz w:val="26"/>
-                <w:szCs w:val="26"/>
-              </w:rPr>
-              <w:t xml:space="preserve">Đến: </w:t>
-            </w:r>
-            <w:proofErr w:type="gramStart"/>
-            <w:r>
-              <w:rPr>
-                <w:rFonts w:ascii="Times New Roman" w:hAnsi="Times New Roman" w:cs="Times New Roman"/>
-                <w:sz w:val="26"/>
-                <w:szCs w:val="26"/>
-              </w:rPr>
-              <w:t xml:space="preserve"> </w:t>
-            </w:r>
-            <w:r>
-              <w:rPr>
-                <w:rFonts w:ascii="Times New Roman" w:hAnsi="Times New Roman" w:cs="Times New Roman"/>
-                <w:sz w:val="26"/>
-                <w:szCs w:val="26"/>
-              </w:rPr>
-              <w:t>..</w:t>
-            </w:r>
-            <w:proofErr w:type="gramEnd"/>
-            <w:r>
-              <w:rPr>
-                <w:rFonts w:ascii="Times New Roman" w:hAnsi="Times New Roman" w:cs="Times New Roman"/>
-                <w:sz w:val="26"/>
-                <w:szCs w:val="26"/>
-              </w:rPr>
-              <w:t>/../2018</w:t>
+            <w:r>
+              <w:rPr>
+                <w:rFonts w:ascii="Times New Roman" w:hAnsi="Times New Roman" w:cs="Times New Roman"/>
+                <w:sz w:val="26"/>
+                <w:szCs w:val="26"/>
+              </w:rPr>
+              <w:t>17</w:t>
+            </w:r>
+            <w:r>
+              <w:rPr>
+                <w:rFonts w:ascii="Times New Roman" w:hAnsi="Times New Roman" w:cs="Times New Roman"/>
+                <w:sz w:val="26"/>
+                <w:szCs w:val="26"/>
+              </w:rPr>
+              <w:t>/</w:t>
+            </w:r>
+            <w:r>
+              <w:rPr>
+                <w:rFonts w:ascii="Times New Roman" w:hAnsi="Times New Roman" w:cs="Times New Roman"/>
+                <w:sz w:val="26"/>
+                <w:szCs w:val="26"/>
+              </w:rPr>
+              <w:t>10</w:t>
+            </w:r>
+            <w:r>
+              <w:rPr>
+                <w:rFonts w:ascii="Times New Roman" w:hAnsi="Times New Roman" w:cs="Times New Roman"/>
+                <w:sz w:val="26"/>
+                <w:szCs w:val="26"/>
+              </w:rPr>
+              <w:t>/</w:t>
+            </w:r>
+            <w:r>
+              <w:rPr>
+                <w:rFonts w:ascii="Times New Roman" w:hAnsi="Times New Roman" w:cs="Times New Roman"/>
+                <w:sz w:val="26"/>
+                <w:szCs w:val="26"/>
+              </w:rPr>
+              <w:t>2023</w:t>
+            </w:r>
+          </w:p>
+          <w:p>
+            <w:pPr>
+              <w:rPr>
+                <w:rFonts w:ascii="Times New Roman" w:hAnsi="Times New Roman" w:cs="Times New Roman"/>
+                <w:sz w:val="26"/>
+                <w:szCs w:val="26"/>
+              </w:rPr>
+            </w:pPr>
+            <w:r>
+              <w:rPr>
+                <w:rFonts w:ascii="Times New Roman" w:hAnsi="Times New Roman" w:cs="Times New Roman"/>
+                <w:sz w:val="26"/>
+                <w:szCs w:val="26"/>
+              </w:rPr>
+              <w:t xml:space="preserve">Đến:  </w:t>
+            </w:r>
+            <w:r>
+              <w:rPr>
+                <w:rFonts w:ascii="Times New Roman" w:hAnsi="Times New Roman" w:cs="Times New Roman"/>
+                <w:sz w:val="26"/>
+                <w:szCs w:val="26"/>
+              </w:rPr>
+              <w:t>23</w:t>
+            </w:r>
+            <w:r>
+              <w:rPr>
+                <w:rFonts w:ascii="Times New Roman" w:hAnsi="Times New Roman" w:cs="Times New Roman"/>
+                <w:sz w:val="26"/>
+                <w:szCs w:val="26"/>
+              </w:rPr>
+              <w:t>/</w:t>
+            </w:r>
+            <w:r>
+              <w:rPr>
+                <w:rFonts w:ascii="Times New Roman" w:hAnsi="Times New Roman" w:cs="Times New Roman"/>
+                <w:sz w:val="26"/>
+                <w:szCs w:val="26"/>
+              </w:rPr>
+              <w:t>10</w:t>
+            </w:r>
+            <w:r>
+              <w:rPr>
+                <w:rFonts w:ascii="Times New Roman" w:hAnsi="Times New Roman" w:cs="Times New Roman"/>
+                <w:sz w:val="26"/>
+                <w:szCs w:val="26"/>
+              </w:rPr>
+              <w:t>/</w:t>
+            </w:r>
+            <w:r>
+              <w:rPr>
+                <w:rFonts w:ascii="Times New Roman" w:hAnsi="Times New Roman" w:cs="Times New Roman"/>
+                <w:sz w:val="26"/>
+                <w:szCs w:val="26"/>
+              </w:rPr>
+              <w:t>2023</w:t>
             </w:r>
             <w:r>
               <w:rPr>
@@ -5686,68 +6536,104 @@
                 <w:sz w:val="26"/>
                 <w:szCs w:val="26"/>
               </w:rPr>
-              <w:t xml:space="preserve">: </w:t>
-            </w:r>
-            <w:proofErr w:type="gramStart"/>
-            <w:r>
-              <w:rPr>
-                <w:rFonts w:ascii="Times New Roman" w:hAnsi="Times New Roman" w:cs="Times New Roman"/>
-                <w:sz w:val="26"/>
-                <w:szCs w:val="26"/>
-              </w:rPr>
-              <w:t xml:space="preserve"> ..</w:t>
-            </w:r>
-            <w:proofErr w:type="gramEnd"/>
-            <w:r>
-              <w:rPr>
-                <w:rFonts w:ascii="Times New Roman" w:hAnsi="Times New Roman" w:cs="Times New Roman"/>
-                <w:sz w:val="26"/>
-                <w:szCs w:val="26"/>
-              </w:rPr>
-              <w:t>/../2018</w:t>
-            </w:r>
-          </w:p>
-          <w:p>
-            <w:pPr>
-              <w:rPr>
-                <w:rFonts w:ascii="Times New Roman" w:hAnsi="Times New Roman" w:cs="Times New Roman"/>
-                <w:sz w:val="26"/>
-                <w:szCs w:val="26"/>
-              </w:rPr>
-            </w:pPr>
-            <w:r>
-              <w:rPr>
-                <w:rFonts w:ascii="Times New Roman" w:hAnsi="Times New Roman" w:cs="Times New Roman"/>
-                <w:sz w:val="26"/>
-                <w:szCs w:val="26"/>
-              </w:rPr>
-              <w:t xml:space="preserve">Đến: </w:t>
-            </w:r>
-            <w:proofErr w:type="gramStart"/>
-            <w:r>
-              <w:rPr>
-                <w:rFonts w:ascii="Times New Roman" w:hAnsi="Times New Roman" w:cs="Times New Roman"/>
-                <w:sz w:val="26"/>
-                <w:szCs w:val="26"/>
-              </w:rPr>
-              <w:t xml:space="preserve"> </w:t>
-            </w:r>
-            <w:r>
-              <w:rPr>
-                <w:rFonts w:ascii="Times New Roman" w:hAnsi="Times New Roman" w:cs="Times New Roman"/>
-                <w:sz w:val="26"/>
-                <w:szCs w:val="26"/>
-              </w:rPr>
-              <w:t>..</w:t>
-            </w:r>
-            <w:proofErr w:type="gramEnd"/>
-            <w:r>
-              <w:rPr>
-                <w:rFonts w:ascii="Times New Roman" w:hAnsi="Times New Roman" w:cs="Times New Roman"/>
-                <w:sz w:val="26"/>
-                <w:szCs w:val="26"/>
-              </w:rPr>
-              <w:t>/../2018</w:t>
+              <w:t xml:space="preserve">:  </w:t>
+            </w:r>
+            <w:r>
+              <w:rPr>
+                <w:rFonts w:ascii="Times New Roman" w:hAnsi="Times New Roman" w:cs="Times New Roman"/>
+                <w:sz w:val="26"/>
+                <w:szCs w:val="26"/>
+              </w:rPr>
+              <w:t>24</w:t>
+            </w:r>
+            <w:r>
+              <w:rPr>
+                <w:rFonts w:ascii="Times New Roman" w:hAnsi="Times New Roman" w:cs="Times New Roman"/>
+                <w:sz w:val="26"/>
+                <w:szCs w:val="26"/>
+              </w:rPr>
+              <w:t>/</w:t>
+            </w:r>
+            <w:r>
+              <w:rPr>
+                <w:rFonts w:ascii="Times New Roman" w:hAnsi="Times New Roman" w:cs="Times New Roman"/>
+                <w:sz w:val="26"/>
+                <w:szCs w:val="26"/>
+              </w:rPr>
+              <w:t>10</w:t>
+            </w:r>
+            <w:r>
+              <w:rPr>
+                <w:rFonts w:ascii="Times New Roman" w:hAnsi="Times New Roman" w:cs="Times New Roman"/>
+                <w:sz w:val="26"/>
+                <w:szCs w:val="26"/>
+              </w:rPr>
+              <w:t>/</w:t>
+            </w:r>
+            <w:r>
+              <w:rPr>
+                <w:rFonts w:ascii="Times New Roman" w:hAnsi="Times New Roman" w:cs="Times New Roman"/>
+                <w:sz w:val="26"/>
+                <w:szCs w:val="26"/>
+              </w:rPr>
+              <w:t>2023</w:t>
+            </w:r>
+          </w:p>
+          <w:p>
+            <w:pPr>
+              <w:rPr>
+                <w:rFonts w:ascii="Times New Roman" w:hAnsi="Times New Roman" w:cs="Times New Roman"/>
+                <w:sz w:val="26"/>
+                <w:szCs w:val="26"/>
+              </w:rPr>
+            </w:pPr>
+            <w:r>
+              <w:rPr>
+                <w:rFonts w:ascii="Times New Roman" w:hAnsi="Times New Roman" w:cs="Times New Roman"/>
+                <w:sz w:val="26"/>
+                <w:szCs w:val="26"/>
+              </w:rPr>
+              <w:t xml:space="preserve">Đến:  </w:t>
+            </w:r>
+            <w:r>
+              <w:rPr>
+                <w:rFonts w:ascii="Times New Roman" w:hAnsi="Times New Roman" w:cs="Times New Roman"/>
+                <w:sz w:val="26"/>
+                <w:szCs w:val="26"/>
+              </w:rPr>
+              <w:t>30</w:t>
+            </w:r>
+            <w:r>
+              <w:rPr>
+                <w:rFonts w:ascii="Times New Roman" w:hAnsi="Times New Roman" w:cs="Times New Roman"/>
+                <w:sz w:val="26"/>
+                <w:szCs w:val="26"/>
+              </w:rPr>
+              <w:t>/</w:t>
+            </w:r>
+            <w:r>
+              <w:rPr>
+                <w:rFonts w:ascii="Times New Roman" w:hAnsi="Times New Roman" w:cs="Times New Roman"/>
+                <w:sz w:val="26"/>
+                <w:szCs w:val="26"/>
+              </w:rPr>
+              <w:t>10</w:t>
+            </w:r>
+            <w:r>
+              <w:rPr>
+                <w:rFonts w:ascii="Times New Roman" w:hAnsi="Times New Roman" w:cs="Times New Roman"/>
+                <w:sz w:val="26"/>
+                <w:szCs w:val="26"/>
+              </w:rPr>
+              <w:t>/</w:t>
+            </w:r>
+            <w:r>
+              <w:rPr>
+                <w:rFonts w:ascii="Times New Roman" w:hAnsi="Times New Roman" w:cs="Times New Roman"/>
+                <w:sz w:val="26"/>
+                <w:szCs w:val="26"/>
+              </w:rPr>
+              <w:t>2023</w:t>
             </w:r>
             <w:r>
               <w:rPr>
@@ -6191,68 +7077,104 @@
                 <w:sz w:val="26"/>
                 <w:szCs w:val="26"/>
               </w:rPr>
-              <w:t xml:space="preserve">: </w:t>
-            </w:r>
-            <w:proofErr w:type="gramStart"/>
-            <w:r>
-              <w:rPr>
-                <w:rFonts w:ascii="Times New Roman" w:hAnsi="Times New Roman" w:cs="Times New Roman"/>
-                <w:sz w:val="26"/>
-                <w:szCs w:val="26"/>
-              </w:rPr>
-              <w:t xml:space="preserve"> ..</w:t>
-            </w:r>
-            <w:proofErr w:type="gramEnd"/>
-            <w:r>
-              <w:rPr>
-                <w:rFonts w:ascii="Times New Roman" w:hAnsi="Times New Roman" w:cs="Times New Roman"/>
-                <w:sz w:val="26"/>
-                <w:szCs w:val="26"/>
-              </w:rPr>
-              <w:t>/../2018</w:t>
-            </w:r>
-          </w:p>
-          <w:p>
-            <w:pPr>
-              <w:rPr>
-                <w:rFonts w:ascii="Times New Roman" w:hAnsi="Times New Roman" w:cs="Times New Roman"/>
-                <w:sz w:val="26"/>
-                <w:szCs w:val="26"/>
-              </w:rPr>
-            </w:pPr>
-            <w:r>
-              <w:rPr>
-                <w:rFonts w:ascii="Times New Roman" w:hAnsi="Times New Roman" w:cs="Times New Roman"/>
-                <w:sz w:val="26"/>
-                <w:szCs w:val="26"/>
-              </w:rPr>
-              <w:t xml:space="preserve">Đến: </w:t>
-            </w:r>
-            <w:proofErr w:type="gramStart"/>
-            <w:r>
-              <w:rPr>
-                <w:rFonts w:ascii="Times New Roman" w:hAnsi="Times New Roman" w:cs="Times New Roman"/>
-                <w:sz w:val="26"/>
-                <w:szCs w:val="26"/>
-              </w:rPr>
-              <w:t xml:space="preserve"> </w:t>
-            </w:r>
-            <w:r>
-              <w:rPr>
-                <w:rFonts w:ascii="Times New Roman" w:hAnsi="Times New Roman" w:cs="Times New Roman"/>
-                <w:sz w:val="26"/>
-                <w:szCs w:val="26"/>
-              </w:rPr>
-              <w:t>..</w:t>
-            </w:r>
-            <w:proofErr w:type="gramEnd"/>
-            <w:r>
-              <w:rPr>
-                <w:rFonts w:ascii="Times New Roman" w:hAnsi="Times New Roman" w:cs="Times New Roman"/>
-                <w:sz w:val="26"/>
-                <w:szCs w:val="26"/>
-              </w:rPr>
-              <w:t>/../2018</w:t>
+              <w:t xml:space="preserve">:  </w:t>
+            </w:r>
+            <w:r>
+              <w:rPr>
+                <w:rFonts w:ascii="Times New Roman" w:hAnsi="Times New Roman" w:cs="Times New Roman"/>
+                <w:sz w:val="26"/>
+                <w:szCs w:val="26"/>
+              </w:rPr>
+              <w:t>31</w:t>
+            </w:r>
+            <w:r>
+              <w:rPr>
+                <w:rFonts w:ascii="Times New Roman" w:hAnsi="Times New Roman" w:cs="Times New Roman"/>
+                <w:sz w:val="26"/>
+                <w:szCs w:val="26"/>
+              </w:rPr>
+              <w:t>/</w:t>
+            </w:r>
+            <w:r>
+              <w:rPr>
+                <w:rFonts w:ascii="Times New Roman" w:hAnsi="Times New Roman" w:cs="Times New Roman"/>
+                <w:sz w:val="26"/>
+                <w:szCs w:val="26"/>
+              </w:rPr>
+              <w:t>10</w:t>
+            </w:r>
+            <w:r>
+              <w:rPr>
+                <w:rFonts w:ascii="Times New Roman" w:hAnsi="Times New Roman" w:cs="Times New Roman"/>
+                <w:sz w:val="26"/>
+                <w:szCs w:val="26"/>
+              </w:rPr>
+              <w:t>/</w:t>
+            </w:r>
+            <w:r>
+              <w:rPr>
+                <w:rFonts w:ascii="Times New Roman" w:hAnsi="Times New Roman" w:cs="Times New Roman"/>
+                <w:sz w:val="26"/>
+                <w:szCs w:val="26"/>
+              </w:rPr>
+              <w:t>2023</w:t>
+            </w:r>
+          </w:p>
+          <w:p>
+            <w:pPr>
+              <w:rPr>
+                <w:rFonts w:ascii="Times New Roman" w:hAnsi="Times New Roman" w:cs="Times New Roman"/>
+                <w:sz w:val="26"/>
+                <w:szCs w:val="26"/>
+              </w:rPr>
+            </w:pPr>
+            <w:r>
+              <w:rPr>
+                <w:rFonts w:ascii="Times New Roman" w:hAnsi="Times New Roman" w:cs="Times New Roman"/>
+                <w:sz w:val="26"/>
+                <w:szCs w:val="26"/>
+              </w:rPr>
+              <w:t xml:space="preserve">Đến:  </w:t>
+            </w:r>
+            <w:r>
+              <w:rPr>
+                <w:rFonts w:ascii="Times New Roman" w:hAnsi="Times New Roman" w:cs="Times New Roman"/>
+                <w:sz w:val="26"/>
+                <w:szCs w:val="26"/>
+              </w:rPr>
+              <w:t>06</w:t>
+            </w:r>
+            <w:r>
+              <w:rPr>
+                <w:rFonts w:ascii="Times New Roman" w:hAnsi="Times New Roman" w:cs="Times New Roman"/>
+                <w:sz w:val="26"/>
+                <w:szCs w:val="26"/>
+              </w:rPr>
+              <w:t>/</w:t>
+            </w:r>
+            <w:r>
+              <w:rPr>
+                <w:rFonts w:ascii="Times New Roman" w:hAnsi="Times New Roman" w:cs="Times New Roman"/>
+                <w:sz w:val="26"/>
+                <w:szCs w:val="26"/>
+              </w:rPr>
+              <w:t>11</w:t>
+            </w:r>
+            <w:r>
+              <w:rPr>
+                <w:rFonts w:ascii="Times New Roman" w:hAnsi="Times New Roman" w:cs="Times New Roman"/>
+                <w:sz w:val="26"/>
+                <w:szCs w:val="26"/>
+              </w:rPr>
+              <w:t>/</w:t>
+            </w:r>
+            <w:r>
+              <w:rPr>
+                <w:rFonts w:ascii="Times New Roman" w:hAnsi="Times New Roman" w:cs="Times New Roman"/>
+                <w:sz w:val="26"/>
+                <w:szCs w:val="26"/>
+              </w:rPr>
+              <w:t>2023</w:t>
             </w:r>
             <w:r>
               <w:rPr>
@@ -6708,7 +7630,15 @@
                 <w:sz w:val="26"/>
                 <w:szCs w:val="26"/>
               </w:rPr>
-              <w:t>/../2018</w:t>
+              <w:t>/../</w:t>
+            </w:r>
+            <w:r>
+              <w:rPr>
+                <w:rFonts w:ascii="Times New Roman" w:hAnsi="Times New Roman" w:cs="Times New Roman"/>
+                <w:sz w:val="26"/>
+                <w:szCs w:val="26"/>
+              </w:rPr>
+              <w:t>2023</w:t>
             </w:r>
           </w:p>
           <w:p>
@@ -6751,7 +7681,15 @@
                 <w:sz w:val="26"/>
                 <w:szCs w:val="26"/>
               </w:rPr>
-              <w:t>/../2018</w:t>
+              <w:t>/../</w:t>
+            </w:r>
+            <w:r>
+              <w:rPr>
+                <w:rFonts w:ascii="Times New Roman" w:hAnsi="Times New Roman" w:cs="Times New Roman"/>
+                <w:sz w:val="26"/>
+                <w:szCs w:val="26"/>
+              </w:rPr>
+              <w:t>2023</w:t>
             </w:r>
             <w:r>
               <w:rPr>
@@ -7187,7 +8125,6 @@
                 <w:sz w:val="26"/>
                 <w:szCs w:val="26"/>
               </w:rPr>
-              <w:lastRenderedPageBreak/>
               <w:t>(Từ</w:t>
             </w:r>
             <w:r>
@@ -7214,7 +8151,15 @@
                 <w:sz w:val="26"/>
                 <w:szCs w:val="26"/>
               </w:rPr>
-              <w:t>/../2018</w:t>
+              <w:t>/../</w:t>
+            </w:r>
+            <w:r>
+              <w:rPr>
+                <w:rFonts w:ascii="Times New Roman" w:hAnsi="Times New Roman" w:cs="Times New Roman"/>
+                <w:sz w:val="26"/>
+                <w:szCs w:val="26"/>
+              </w:rPr>
+              <w:t>2023</w:t>
             </w:r>
           </w:p>
           <w:p>
@@ -7257,7 +8202,15 @@
                 <w:sz w:val="26"/>
                 <w:szCs w:val="26"/>
               </w:rPr>
-              <w:t>/../2018</w:t>
+              <w:t>/../</w:t>
+            </w:r>
+            <w:r>
+              <w:rPr>
+                <w:rFonts w:ascii="Times New Roman" w:hAnsi="Times New Roman" w:cs="Times New Roman"/>
+                <w:sz w:val="26"/>
+                <w:szCs w:val="26"/>
+              </w:rPr>
+              <w:t>2023</w:t>
             </w:r>
             <w:r>
               <w:rPr>
@@ -7710,7 +8663,15 @@
                 <w:sz w:val="26"/>
                 <w:szCs w:val="26"/>
               </w:rPr>
-              <w:t>/../2018</w:t>
+              <w:t>/../</w:t>
+            </w:r>
+            <w:r>
+              <w:rPr>
+                <w:rFonts w:ascii="Times New Roman" w:hAnsi="Times New Roman" w:cs="Times New Roman"/>
+                <w:sz w:val="26"/>
+                <w:szCs w:val="26"/>
+              </w:rPr>
+              <w:t>2023</w:t>
             </w:r>
           </w:p>
           <w:p>
@@ -7753,7 +8714,15 @@
                 <w:sz w:val="26"/>
                 <w:szCs w:val="26"/>
               </w:rPr>
-              <w:t>/../2018</w:t>
+              <w:t>/../</w:t>
+            </w:r>
+            <w:r>
+              <w:rPr>
+                <w:rFonts w:ascii="Times New Roman" w:hAnsi="Times New Roman" w:cs="Times New Roman"/>
+                <w:sz w:val="26"/>
+                <w:szCs w:val="26"/>
+              </w:rPr>
+              <w:t>2023</w:t>
             </w:r>
             <w:r>
               <w:rPr>
@@ -8684,6 +9653,564 @@
 <file path=word/numbering.xml><?xml version="1.0" encoding="utf-8"?>
 <w:numbering xmlns:wpc="http://schemas.microsoft.com/office/word/2010/wordprocessingCanvas" xmlns:cx="http://schemas.microsoft.com/office/drawing/2014/chartex" xmlns:cx1="http://schemas.microsoft.com/office/drawing/2015/9/8/chartex" xmlns:cx2="http://schemas.microsoft.com/office/drawing/2015/10/21/chartex" xmlns:cx3="http://schemas.microsoft.com/office/drawing/2016/5/9/chartex" xmlns:cx4="http://schemas.microsoft.com/office/drawing/2016/5/10/chartex" xmlns:cx5="http://schemas.microsoft.com/office/drawing/2016/5/11/chartex" xmlns:cx6="http://schemas.microsoft.com/office/drawing/2016/5/12/chartex" xmlns:cx7="http://schemas.microsoft.com/office/drawing/2016/5/13/chartex" xmlns:cx8="http://schemas.microsoft.com/office/drawing/2016/5/14/chartex" xmlns:mc="http://schemas.openxmlformats.org/markup-compatibility/2006" xmlns:aink="http://schemas.microsoft.com/office/drawing/2016/ink" xmlns:am3d="http://schemas.microsoft.com/office/drawing/2017/model3d" xmlns:o="urn:schemas-microsoft-com:office:office" xmlns:oel="http://schemas.microsoft.com/office/2019/extlst" xmlns:r="http://schemas.openxmlformats.org/officeDocument/2006/relationships" xmlns:m="http://schemas.openxmlformats.org/officeDocument/2006/math" xmlns:v="urn:schemas-microsoft-com:vml" xmlns:wp14="http://schemas.microsoft.com/office/word/2010/wordprocessingDrawing" xmlns:wp="http://schemas.openxmlformats.org/drawingml/2006/wordprocessingDrawing" xmlns:w10="urn:schemas-microsoft-com:office:word" xmlns:w="http://schemas.openxmlformats.org/wordprocessingml/2006/main" xmlns:w14="http://schemas.microsoft.com/office/word/2010/wordml" xmlns:w15="http://schemas.microsoft.com/office/word/2012/wordml" xmlns:w16cex="http://schemas.microsoft.com/office/word/2018/wordml/cex" xmlns:w16cid="http://schemas.microsoft.com/office/word/2016/wordml/cid" xmlns:w16="http://schemas.microsoft.com/office/word/2018/wordml" xmlns:w16sdtdh="http://schemas.microsoft.com/office/word/2020/wordml/sdtdatahash" xmlns:w16se="http://schemas.microsoft.com/office/word/2015/wordml/symex" xmlns:wpg="http://schemas.microsoft.com/office/word/2010/wordprocessingGroup" xmlns:wpi="http://schemas.microsoft.com/office/word/2010/wordprocessingInk" xmlns:wne="http://schemas.microsoft.com/office/word/2006/wordml" xmlns:wps="http://schemas.microsoft.com/office/word/2010/wordprocessingShape" mc:Ignorable="w14 w15 w16se w16cid w16 w16cex w16sdtdh wp14">
   <w:abstractNum w:abstractNumId="0" w15:restartNumberingAfterBreak="0">
+    <w:nsid w:val="0B4505B7"/>
+    <w:multiLevelType w:val="hybridMultilevel"/>
+    <w:tmpl w:val="551C9CF8"/>
+    <w:lvl w:ilvl="0" w:tplc="F85C835E">
+      <w:start w:val="4"/>
+      <w:numFmt w:val="bullet"/>
+      <w:lvlText w:val="-"/>
+      <w:lvlJc w:val="left"/>
+      <w:pPr>
+        <w:ind w:left="720" w:hanging="360"/>
+      </w:pPr>
+      <w:rPr>
+        <w:rFonts w:ascii="Times New Roman" w:eastAsiaTheme="minorHAnsi" w:hAnsi="Times New Roman" w:cs="Times New Roman" w:hint="default"/>
+      </w:rPr>
+    </w:lvl>
+    <w:lvl w:ilvl="1" w:tplc="04090003" w:tentative="1">
+      <w:start w:val="1"/>
+      <w:numFmt w:val="bullet"/>
+      <w:lvlText w:val="o"/>
+      <w:lvlJc w:val="left"/>
+      <w:pPr>
+        <w:ind w:left="1440" w:hanging="360"/>
+      </w:pPr>
+      <w:rPr>
+        <w:rFonts w:ascii="Courier New" w:hAnsi="Courier New" w:cs="Courier New" w:hint="default"/>
+      </w:rPr>
+    </w:lvl>
+    <w:lvl w:ilvl="2" w:tplc="04090005" w:tentative="1">
+      <w:start w:val="1"/>
+      <w:numFmt w:val="bullet"/>
+      <w:lvlText w:val=""/>
+      <w:lvlJc w:val="left"/>
+      <w:pPr>
+        <w:ind w:left="2160" w:hanging="360"/>
+      </w:pPr>
+      <w:rPr>
+        <w:rFonts w:ascii="Wingdings" w:hAnsi="Wingdings" w:hint="default"/>
+      </w:rPr>
+    </w:lvl>
+    <w:lvl w:ilvl="3" w:tplc="04090001" w:tentative="1">
+      <w:start w:val="1"/>
+      <w:numFmt w:val="bullet"/>
+      <w:lvlText w:val=""/>
+      <w:lvlJc w:val="left"/>
+      <w:pPr>
+        <w:ind w:left="2880" w:hanging="360"/>
+      </w:pPr>
+      <w:rPr>
+        <w:rFonts w:ascii="Symbol" w:hAnsi="Symbol" w:hint="default"/>
+      </w:rPr>
+    </w:lvl>
+    <w:lvl w:ilvl="4" w:tplc="04090003" w:tentative="1">
+      <w:start w:val="1"/>
+      <w:numFmt w:val="bullet"/>
+      <w:lvlText w:val="o"/>
+      <w:lvlJc w:val="left"/>
+      <w:pPr>
+        <w:ind w:left="3600" w:hanging="360"/>
+      </w:pPr>
+      <w:rPr>
+        <w:rFonts w:ascii="Courier New" w:hAnsi="Courier New" w:cs="Courier New" w:hint="default"/>
+      </w:rPr>
+    </w:lvl>
+    <w:lvl w:ilvl="5" w:tplc="04090005" w:tentative="1">
+      <w:start w:val="1"/>
+      <w:numFmt w:val="bullet"/>
+      <w:lvlText w:val=""/>
+      <w:lvlJc w:val="left"/>
+      <w:pPr>
+        <w:ind w:left="4320" w:hanging="360"/>
+      </w:pPr>
+      <w:rPr>
+        <w:rFonts w:ascii="Wingdings" w:hAnsi="Wingdings" w:hint="default"/>
+      </w:rPr>
+    </w:lvl>
+    <w:lvl w:ilvl="6" w:tplc="04090001" w:tentative="1">
+      <w:start w:val="1"/>
+      <w:numFmt w:val="bullet"/>
+      <w:lvlText w:val=""/>
+      <w:lvlJc w:val="left"/>
+      <w:pPr>
+        <w:ind w:left="5040" w:hanging="360"/>
+      </w:pPr>
+      <w:rPr>
+        <w:rFonts w:ascii="Symbol" w:hAnsi="Symbol" w:hint="default"/>
+      </w:rPr>
+    </w:lvl>
+    <w:lvl w:ilvl="7" w:tplc="04090003" w:tentative="1">
+      <w:start w:val="1"/>
+      <w:numFmt w:val="bullet"/>
+      <w:lvlText w:val="o"/>
+      <w:lvlJc w:val="left"/>
+      <w:pPr>
+        <w:ind w:left="5760" w:hanging="360"/>
+      </w:pPr>
+      <w:rPr>
+        <w:rFonts w:ascii="Courier New" w:hAnsi="Courier New" w:cs="Courier New" w:hint="default"/>
+      </w:rPr>
+    </w:lvl>
+    <w:lvl w:ilvl="8" w:tplc="04090005" w:tentative="1">
+      <w:start w:val="1"/>
+      <w:numFmt w:val="bullet"/>
+      <w:lvlText w:val=""/>
+      <w:lvlJc w:val="left"/>
+      <w:pPr>
+        <w:ind w:left="6480" w:hanging="360"/>
+      </w:pPr>
+      <w:rPr>
+        <w:rFonts w:ascii="Wingdings" w:hAnsi="Wingdings" w:hint="default"/>
+      </w:rPr>
+    </w:lvl>
+  </w:abstractNum>
+  <w:abstractNum w:abstractNumId="1" w15:restartNumberingAfterBreak="0">
+    <w:nsid w:val="57F239C4"/>
+    <w:multiLevelType w:val="hybridMultilevel"/>
+    <w:tmpl w:val="A2FE53C4"/>
+    <w:lvl w:ilvl="0" w:tplc="0409000F">
+      <w:start w:val="1"/>
+      <w:numFmt w:val="decimal"/>
+      <w:lvlText w:val="%1."/>
+      <w:lvlJc w:val="left"/>
+      <w:pPr>
+        <w:ind w:left="720" w:hanging="360"/>
+      </w:pPr>
+      <w:rPr>
+        <w:rFonts w:hint="default"/>
+      </w:rPr>
+    </w:lvl>
+    <w:lvl w:ilvl="1" w:tplc="04090019" w:tentative="1">
+      <w:start w:val="1"/>
+      <w:numFmt w:val="lowerLetter"/>
+      <w:lvlText w:val="%2."/>
+      <w:lvlJc w:val="left"/>
+      <w:pPr>
+        <w:ind w:left="1440" w:hanging="360"/>
+      </w:pPr>
+    </w:lvl>
+    <w:lvl w:ilvl="2" w:tplc="0409001B" w:tentative="1">
+      <w:start w:val="1"/>
+      <w:numFmt w:val="lowerRoman"/>
+      <w:lvlText w:val="%3."/>
+      <w:lvlJc w:val="right"/>
+      <w:pPr>
+        <w:ind w:left="2160" w:hanging="180"/>
+      </w:pPr>
+    </w:lvl>
+    <w:lvl w:ilvl="3" w:tplc="0409000F" w:tentative="1">
+      <w:start w:val="1"/>
+      <w:numFmt w:val="decimal"/>
+      <w:lvlText w:val="%4."/>
+      <w:lvlJc w:val="left"/>
+      <w:pPr>
+        <w:ind w:left="2880" w:hanging="360"/>
+      </w:pPr>
+    </w:lvl>
+    <w:lvl w:ilvl="4" w:tplc="04090019" w:tentative="1">
+      <w:start w:val="1"/>
+      <w:numFmt w:val="lowerLetter"/>
+      <w:lvlText w:val="%5."/>
+      <w:lvlJc w:val="left"/>
+      <w:pPr>
+        <w:ind w:left="3600" w:hanging="360"/>
+      </w:pPr>
+    </w:lvl>
+    <w:lvl w:ilvl="5" w:tplc="0409001B" w:tentative="1">
+      <w:start w:val="1"/>
+      <w:numFmt w:val="lowerRoman"/>
+      <w:lvlText w:val="%6."/>
+      <w:lvlJc w:val="right"/>
+      <w:pPr>
+        <w:ind w:left="4320" w:hanging="180"/>
+      </w:pPr>
+    </w:lvl>
+    <w:lvl w:ilvl="6" w:tplc="0409000F" w:tentative="1">
+      <w:start w:val="1"/>
+      <w:numFmt w:val="decimal"/>
+      <w:lvlText w:val="%7."/>
+      <w:lvlJc w:val="left"/>
+      <w:pPr>
+        <w:ind w:left="5040" w:hanging="360"/>
+      </w:pPr>
+    </w:lvl>
+    <w:lvl w:ilvl="7" w:tplc="04090019" w:tentative="1">
+      <w:start w:val="1"/>
+      <w:numFmt w:val="lowerLetter"/>
+      <w:lvlText w:val="%8."/>
+      <w:lvlJc w:val="left"/>
+      <w:pPr>
+        <w:ind w:left="5760" w:hanging="360"/>
+      </w:pPr>
+    </w:lvl>
+    <w:lvl w:ilvl="8" w:tplc="0409001B" w:tentative="1">
+      <w:start w:val="1"/>
+      <w:numFmt w:val="lowerRoman"/>
+      <w:lvlText w:val="%9."/>
+      <w:lvlJc w:val="right"/>
+      <w:pPr>
+        <w:ind w:left="6480" w:hanging="180"/>
+      </w:pPr>
+    </w:lvl>
+  </w:abstractNum>
+  <w:abstractNum w:abstractNumId="2" w15:restartNumberingAfterBreak="0">
+    <w:nsid w:val="5E4C4827"/>
+    <w:multiLevelType w:val="hybridMultilevel"/>
+    <w:tmpl w:val="064A7F22"/>
+    <w:lvl w:ilvl="0" w:tplc="0409000F">
+      <w:start w:val="1"/>
+      <w:numFmt w:val="decimal"/>
+      <w:lvlText w:val="%1."/>
+      <w:lvlJc w:val="left"/>
+      <w:pPr>
+        <w:ind w:left="720" w:hanging="360"/>
+      </w:pPr>
+      <w:rPr>
+        <w:rFonts w:hint="default"/>
+      </w:rPr>
+    </w:lvl>
+    <w:lvl w:ilvl="1" w:tplc="04090019" w:tentative="1">
+      <w:start w:val="1"/>
+      <w:numFmt w:val="lowerLetter"/>
+      <w:lvlText w:val="%2."/>
+      <w:lvlJc w:val="left"/>
+      <w:pPr>
+        <w:ind w:left="1440" w:hanging="360"/>
+      </w:pPr>
+    </w:lvl>
+    <w:lvl w:ilvl="2" w:tplc="0409001B" w:tentative="1">
+      <w:start w:val="1"/>
+      <w:numFmt w:val="lowerRoman"/>
+      <w:lvlText w:val="%3."/>
+      <w:lvlJc w:val="right"/>
+      <w:pPr>
+        <w:ind w:left="2160" w:hanging="180"/>
+      </w:pPr>
+    </w:lvl>
+    <w:lvl w:ilvl="3" w:tplc="0409000F" w:tentative="1">
+      <w:start w:val="1"/>
+      <w:numFmt w:val="decimal"/>
+      <w:lvlText w:val="%4."/>
+      <w:lvlJc w:val="left"/>
+      <w:pPr>
+        <w:ind w:left="2880" w:hanging="360"/>
+      </w:pPr>
+    </w:lvl>
+    <w:lvl w:ilvl="4" w:tplc="04090019" w:tentative="1">
+      <w:start w:val="1"/>
+      <w:numFmt w:val="lowerLetter"/>
+      <w:lvlText w:val="%5."/>
+      <w:lvlJc w:val="left"/>
+      <w:pPr>
+        <w:ind w:left="3600" w:hanging="360"/>
+      </w:pPr>
+    </w:lvl>
+    <w:lvl w:ilvl="5" w:tplc="0409001B" w:tentative="1">
+      <w:start w:val="1"/>
+      <w:numFmt w:val="lowerRoman"/>
+      <w:lvlText w:val="%6."/>
+      <w:lvlJc w:val="right"/>
+      <w:pPr>
+        <w:ind w:left="4320" w:hanging="180"/>
+      </w:pPr>
+    </w:lvl>
+    <w:lvl w:ilvl="6" w:tplc="0409000F" w:tentative="1">
+      <w:start w:val="1"/>
+      <w:numFmt w:val="decimal"/>
+      <w:lvlText w:val="%7."/>
+      <w:lvlJc w:val="left"/>
+      <w:pPr>
+        <w:ind w:left="5040" w:hanging="360"/>
+      </w:pPr>
+    </w:lvl>
+    <w:lvl w:ilvl="7" w:tplc="04090019" w:tentative="1">
+      <w:start w:val="1"/>
+      <w:numFmt w:val="lowerLetter"/>
+      <w:lvlText w:val="%8."/>
+      <w:lvlJc w:val="left"/>
+      <w:pPr>
+        <w:ind w:left="5760" w:hanging="360"/>
+      </w:pPr>
+    </w:lvl>
+    <w:lvl w:ilvl="8" w:tplc="0409001B" w:tentative="1">
+      <w:start w:val="1"/>
+      <w:numFmt w:val="lowerRoman"/>
+      <w:lvlText w:val="%9."/>
+      <w:lvlJc w:val="right"/>
+      <w:pPr>
+        <w:ind w:left="6480" w:hanging="180"/>
+      </w:pPr>
+    </w:lvl>
+  </w:abstractNum>
+  <w:abstractNum w:abstractNumId="3" w15:restartNumberingAfterBreak="0">
+    <w:nsid w:val="6191445F"/>
+    <w:multiLevelType w:val="hybridMultilevel"/>
+    <w:tmpl w:val="E83A84FA"/>
+    <w:lvl w:ilvl="0" w:tplc="0409000F">
+      <w:start w:val="1"/>
+      <w:numFmt w:val="decimal"/>
+      <w:lvlText w:val="%1."/>
+      <w:lvlJc w:val="left"/>
+      <w:pPr>
+        <w:ind w:left="720" w:hanging="360"/>
+      </w:pPr>
+      <w:rPr>
+        <w:rFonts w:hint="default"/>
+      </w:rPr>
+    </w:lvl>
+    <w:lvl w:ilvl="1" w:tplc="04090019" w:tentative="1">
+      <w:start w:val="1"/>
+      <w:numFmt w:val="lowerLetter"/>
+      <w:lvlText w:val="%2."/>
+      <w:lvlJc w:val="left"/>
+      <w:pPr>
+        <w:ind w:left="1440" w:hanging="360"/>
+      </w:pPr>
+    </w:lvl>
+    <w:lvl w:ilvl="2" w:tplc="0409001B" w:tentative="1">
+      <w:start w:val="1"/>
+      <w:numFmt w:val="lowerRoman"/>
+      <w:lvlText w:val="%3."/>
+      <w:lvlJc w:val="right"/>
+      <w:pPr>
+        <w:ind w:left="2160" w:hanging="180"/>
+      </w:pPr>
+    </w:lvl>
+    <w:lvl w:ilvl="3" w:tplc="0409000F" w:tentative="1">
+      <w:start w:val="1"/>
+      <w:numFmt w:val="decimal"/>
+      <w:lvlText w:val="%4."/>
+      <w:lvlJc w:val="left"/>
+      <w:pPr>
+        <w:ind w:left="2880" w:hanging="360"/>
+      </w:pPr>
+    </w:lvl>
+    <w:lvl w:ilvl="4" w:tplc="04090019" w:tentative="1">
+      <w:start w:val="1"/>
+      <w:numFmt w:val="lowerLetter"/>
+      <w:lvlText w:val="%5."/>
+      <w:lvlJc w:val="left"/>
+      <w:pPr>
+        <w:ind w:left="3600" w:hanging="360"/>
+      </w:pPr>
+    </w:lvl>
+    <w:lvl w:ilvl="5" w:tplc="0409001B" w:tentative="1">
+      <w:start w:val="1"/>
+      <w:numFmt w:val="lowerRoman"/>
+      <w:lvlText w:val="%6."/>
+      <w:lvlJc w:val="right"/>
+      <w:pPr>
+        <w:ind w:left="4320" w:hanging="180"/>
+      </w:pPr>
+    </w:lvl>
+    <w:lvl w:ilvl="6" w:tplc="0409000F" w:tentative="1">
+      <w:start w:val="1"/>
+      <w:numFmt w:val="decimal"/>
+      <w:lvlText w:val="%7."/>
+      <w:lvlJc w:val="left"/>
+      <w:pPr>
+        <w:ind w:left="5040" w:hanging="360"/>
+      </w:pPr>
+    </w:lvl>
+    <w:lvl w:ilvl="7" w:tplc="04090019" w:tentative="1">
+      <w:start w:val="1"/>
+      <w:numFmt w:val="lowerLetter"/>
+      <w:lvlText w:val="%8."/>
+      <w:lvlJc w:val="left"/>
+      <w:pPr>
+        <w:ind w:left="5760" w:hanging="360"/>
+      </w:pPr>
+    </w:lvl>
+    <w:lvl w:ilvl="8" w:tplc="0409001B" w:tentative="1">
+      <w:start w:val="1"/>
+      <w:numFmt w:val="lowerRoman"/>
+      <w:lvlText w:val="%9."/>
+      <w:lvlJc w:val="right"/>
+      <w:pPr>
+        <w:ind w:left="6480" w:hanging="180"/>
+      </w:pPr>
+    </w:lvl>
+  </w:abstractNum>
+  <w:abstractNum w:abstractNumId="4" w15:restartNumberingAfterBreak="0">
+    <w:nsid w:val="62A4671C"/>
+    <w:multiLevelType w:val="hybridMultilevel"/>
+    <w:tmpl w:val="C1F8CBC2"/>
+    <w:lvl w:ilvl="0" w:tplc="0409000F">
+      <w:start w:val="1"/>
+      <w:numFmt w:val="decimal"/>
+      <w:lvlText w:val="%1."/>
+      <w:lvlJc w:val="left"/>
+      <w:pPr>
+        <w:ind w:left="720" w:hanging="360"/>
+      </w:pPr>
+      <w:rPr>
+        <w:rFonts w:hint="default"/>
+      </w:rPr>
+    </w:lvl>
+    <w:lvl w:ilvl="1" w:tplc="04090019" w:tentative="1">
+      <w:start w:val="1"/>
+      <w:numFmt w:val="lowerLetter"/>
+      <w:lvlText w:val="%2."/>
+      <w:lvlJc w:val="left"/>
+      <w:pPr>
+        <w:ind w:left="1440" w:hanging="360"/>
+      </w:pPr>
+    </w:lvl>
+    <w:lvl w:ilvl="2" w:tplc="0409001B" w:tentative="1">
+      <w:start w:val="1"/>
+      <w:numFmt w:val="lowerRoman"/>
+      <w:lvlText w:val="%3."/>
+      <w:lvlJc w:val="right"/>
+      <w:pPr>
+        <w:ind w:left="2160" w:hanging="180"/>
+      </w:pPr>
+    </w:lvl>
+    <w:lvl w:ilvl="3" w:tplc="0409000F" w:tentative="1">
+      <w:start w:val="1"/>
+      <w:numFmt w:val="decimal"/>
+      <w:lvlText w:val="%4."/>
+      <w:lvlJc w:val="left"/>
+      <w:pPr>
+        <w:ind w:left="2880" w:hanging="360"/>
+      </w:pPr>
+    </w:lvl>
+    <w:lvl w:ilvl="4" w:tplc="04090019" w:tentative="1">
+      <w:start w:val="1"/>
+      <w:numFmt w:val="lowerLetter"/>
+      <w:lvlText w:val="%5."/>
+      <w:lvlJc w:val="left"/>
+      <w:pPr>
+        <w:ind w:left="3600" w:hanging="360"/>
+      </w:pPr>
+    </w:lvl>
+    <w:lvl w:ilvl="5" w:tplc="0409001B" w:tentative="1">
+      <w:start w:val="1"/>
+      <w:numFmt w:val="lowerRoman"/>
+      <w:lvlText w:val="%6."/>
+      <w:lvlJc w:val="right"/>
+      <w:pPr>
+        <w:ind w:left="4320" w:hanging="180"/>
+      </w:pPr>
+    </w:lvl>
+    <w:lvl w:ilvl="6" w:tplc="0409000F" w:tentative="1">
+      <w:start w:val="1"/>
+      <w:numFmt w:val="decimal"/>
+      <w:lvlText w:val="%7."/>
+      <w:lvlJc w:val="left"/>
+      <w:pPr>
+        <w:ind w:left="5040" w:hanging="360"/>
+      </w:pPr>
+    </w:lvl>
+    <w:lvl w:ilvl="7" w:tplc="04090019" w:tentative="1">
+      <w:start w:val="1"/>
+      <w:numFmt w:val="lowerLetter"/>
+      <w:lvlText w:val="%8."/>
+      <w:lvlJc w:val="left"/>
+      <w:pPr>
+        <w:ind w:left="5760" w:hanging="360"/>
+      </w:pPr>
+    </w:lvl>
+    <w:lvl w:ilvl="8" w:tplc="0409001B" w:tentative="1">
+      <w:start w:val="1"/>
+      <w:numFmt w:val="lowerRoman"/>
+      <w:lvlText w:val="%9."/>
+      <w:lvlJc w:val="right"/>
+      <w:pPr>
+        <w:ind w:left="6480" w:hanging="180"/>
+      </w:pPr>
+    </w:lvl>
+  </w:abstractNum>
+  <w:abstractNum w:abstractNumId="5" w15:restartNumberingAfterBreak="0">
+    <w:nsid w:val="65066C6A"/>
+    <w:multiLevelType w:val="hybridMultilevel"/>
+    <w:tmpl w:val="FB00D5F6"/>
+    <w:lvl w:ilvl="0" w:tplc="0409000F">
+      <w:start w:val="1"/>
+      <w:numFmt w:val="decimal"/>
+      <w:lvlText w:val="%1."/>
+      <w:lvlJc w:val="left"/>
+      <w:pPr>
+        <w:ind w:left="720" w:hanging="360"/>
+      </w:pPr>
+      <w:rPr>
+        <w:rFonts w:hint="default"/>
+      </w:rPr>
+    </w:lvl>
+    <w:lvl w:ilvl="1" w:tplc="04090019" w:tentative="1">
+      <w:start w:val="1"/>
+      <w:numFmt w:val="lowerLetter"/>
+      <w:lvlText w:val="%2."/>
+      <w:lvlJc w:val="left"/>
+      <w:pPr>
+        <w:ind w:left="1440" w:hanging="360"/>
+      </w:pPr>
+    </w:lvl>
+    <w:lvl w:ilvl="2" w:tplc="0409001B" w:tentative="1">
+      <w:start w:val="1"/>
+      <w:numFmt w:val="lowerRoman"/>
+      <w:lvlText w:val="%3."/>
+      <w:lvlJc w:val="right"/>
+      <w:pPr>
+        <w:ind w:left="2160" w:hanging="180"/>
+      </w:pPr>
+    </w:lvl>
+    <w:lvl w:ilvl="3" w:tplc="0409000F" w:tentative="1">
+      <w:start w:val="1"/>
+      <w:numFmt w:val="decimal"/>
+      <w:lvlText w:val="%4."/>
+      <w:lvlJc w:val="left"/>
+      <w:pPr>
+        <w:ind w:left="2880" w:hanging="360"/>
+      </w:pPr>
+    </w:lvl>
+    <w:lvl w:ilvl="4" w:tplc="04090019" w:tentative="1">
+      <w:start w:val="1"/>
+      <w:numFmt w:val="lowerLetter"/>
+      <w:lvlText w:val="%5."/>
+      <w:lvlJc w:val="left"/>
+      <w:pPr>
+        <w:ind w:left="3600" w:hanging="360"/>
+      </w:pPr>
+    </w:lvl>
+    <w:lvl w:ilvl="5" w:tplc="0409001B" w:tentative="1">
+      <w:start w:val="1"/>
+      <w:numFmt w:val="lowerRoman"/>
+      <w:lvlText w:val="%6."/>
+      <w:lvlJc w:val="right"/>
+      <w:pPr>
+        <w:ind w:left="4320" w:hanging="180"/>
+      </w:pPr>
+    </w:lvl>
+    <w:lvl w:ilvl="6" w:tplc="0409000F" w:tentative="1">
+      <w:start w:val="1"/>
+      <w:numFmt w:val="decimal"/>
+      <w:lvlText w:val="%7."/>
+      <w:lvlJc w:val="left"/>
+      <w:pPr>
+        <w:ind w:left="5040" w:hanging="360"/>
+      </w:pPr>
+    </w:lvl>
+    <w:lvl w:ilvl="7" w:tplc="04090019" w:tentative="1">
+      <w:start w:val="1"/>
+      <w:numFmt w:val="lowerLetter"/>
+      <w:lvlText w:val="%8."/>
+      <w:lvlJc w:val="left"/>
+      <w:pPr>
+        <w:ind w:left="5760" w:hanging="360"/>
+      </w:pPr>
+    </w:lvl>
+    <w:lvl w:ilvl="8" w:tplc="0409001B" w:tentative="1">
+      <w:start w:val="1"/>
+      <w:numFmt w:val="lowerRoman"/>
+      <w:lvlText w:val="%9."/>
+      <w:lvlJc w:val="right"/>
+      <w:pPr>
+        <w:ind w:left="6480" w:hanging="180"/>
+      </w:pPr>
+    </w:lvl>
+  </w:abstractNum>
+  <w:abstractNum w:abstractNumId="6" w15:restartNumberingAfterBreak="0">
     <w:nsid w:val="79BF5A33"/>
     <w:multiLevelType w:val="hybridMultilevel"/>
     <w:tmpl w:val="A322EDBA"/>
@@ -8774,6 +10301,54 @@
     </w:lvl>
   </w:abstractNum>
   <w:num w:numId="1" w16cid:durableId="2015498882">
+    <w:abstractNumId w:val="6"/>
+  </w:num>
+  <w:num w:numId="2" w16cid:durableId="816384757">
+    <w:abstractNumId w:val="5"/>
+  </w:num>
+  <w:num w:numId="3" w16cid:durableId="754471102">
+    <w:abstractNumId w:val="1"/>
+  </w:num>
+  <w:num w:numId="4" w16cid:durableId="835806494">
+    <w:abstractNumId w:val="3"/>
+  </w:num>
+  <w:num w:numId="5" w16cid:durableId="61099259">
+    <w:abstractNumId w:val="2"/>
+  </w:num>
+  <w:num w:numId="6" w16cid:durableId="298463901">
+    <w:abstractNumId w:val="4"/>
+  </w:num>
+  <w:num w:numId="7" w16cid:durableId="1761367202">
+    <w:abstractNumId w:val="6"/>
+    <w:lvlOverride w:ilvl="0">
+      <w:startOverride w:val="1"/>
+    </w:lvlOverride>
+    <w:lvlOverride w:ilvl="1">
+      <w:startOverride w:val="1"/>
+    </w:lvlOverride>
+    <w:lvlOverride w:ilvl="2">
+      <w:startOverride w:val="1"/>
+    </w:lvlOverride>
+    <w:lvlOverride w:ilvl="3">
+      <w:startOverride w:val="1"/>
+    </w:lvlOverride>
+    <w:lvlOverride w:ilvl="4">
+      <w:startOverride w:val="1"/>
+    </w:lvlOverride>
+    <w:lvlOverride w:ilvl="5">
+      <w:startOverride w:val="1"/>
+    </w:lvlOverride>
+    <w:lvlOverride w:ilvl="6">
+      <w:startOverride w:val="1"/>
+    </w:lvlOverride>
+    <w:lvlOverride w:ilvl="7">
+      <w:startOverride w:val="1"/>
+    </w:lvlOverride>
+    <w:lvlOverride w:ilvl="8">
+      <w:startOverride w:val="1"/>
+    </w:lvlOverride>
+  </w:num>
+  <w:num w:numId="8" w16cid:durableId="411238409">
     <w:abstractNumId w:val="0"/>
   </w:num>
 </w:numbering>

</xml_diff>

<commit_message>
Cập nhật tiến độ kế hoạch tuần 4-6
</commit_message>
<xml_diff>
--- a/Nhom17_1_ApplicationDevelopment_First Plan.docx
+++ b/Nhom17_1_ApplicationDevelopment_First Plan.docx
@@ -79,15 +79,7 @@
           <w:sz w:val="26"/>
           <w:szCs w:val="26"/>
         </w:rPr>
-        <w:t>Nhóm</w:t>
-      </w:r>
-      <w:r>
-        <w:rPr>
-          <w:rFonts w:ascii="Times New Roman" w:hAnsi="Times New Roman" w:cs="Times New Roman"/>
-          <w:sz w:val="26"/>
-          <w:szCs w:val="26"/>
-        </w:rPr>
-        <w:t xml:space="preserve"> </w:t>
+        <w:t xml:space="preserve">Nhóm </w:t>
       </w:r>
       <w:r>
         <w:rPr>
@@ -103,23 +95,7 @@
           <w:sz w:val="26"/>
           <w:szCs w:val="26"/>
         </w:rPr>
-        <w:t xml:space="preserve"> </w:t>
-      </w:r>
-      <w:r>
-        <w:rPr>
-          <w:rFonts w:ascii="Times New Roman" w:hAnsi="Times New Roman" w:cs="Times New Roman"/>
-          <w:sz w:val="26"/>
-          <w:szCs w:val="26"/>
-        </w:rPr>
-        <w:t xml:space="preserve">- </w:t>
-      </w:r>
-      <w:r>
-        <w:rPr>
-          <w:rFonts w:ascii="Times New Roman" w:hAnsi="Times New Roman" w:cs="Times New Roman"/>
-          <w:sz w:val="26"/>
-          <w:szCs w:val="26"/>
-        </w:rPr>
-        <w:t>Thành viên nhóm</w:t>
+        <w:t xml:space="preserve"> - Thành viên nhóm</w:t>
       </w:r>
     </w:p>
     <w:p>
@@ -215,25 +191,7 @@
           <w:sz w:val="26"/>
           <w:szCs w:val="26"/>
         </w:rPr>
-        <w:t xml:space="preserve">Trần Thanh </w:t>
-      </w:r>
-      <w:proofErr w:type="spellStart"/>
-      <w:r>
-        <w:rPr>
-          <w:rFonts w:ascii="Times New Roman" w:hAnsi="Times New Roman" w:cs="Times New Roman"/>
-          <w:sz w:val="26"/>
-          <w:szCs w:val="26"/>
-        </w:rPr>
-        <w:t>Vy</w:t>
-      </w:r>
-      <w:proofErr w:type="spellEnd"/>
-      <w:r>
-        <w:rPr>
-          <w:rFonts w:ascii="Times New Roman" w:hAnsi="Times New Roman" w:cs="Times New Roman"/>
-          <w:sz w:val="26"/>
-          <w:szCs w:val="26"/>
-        </w:rPr>
-        <w:t xml:space="preserve"> (Note Taker)</w:t>
+        <w:t>Trần Thanh Vy (Note Taker)</w:t>
       </w:r>
     </w:p>
     <w:p>
@@ -1305,15 +1263,7 @@
                 <w:sz w:val="26"/>
                 <w:szCs w:val="26"/>
               </w:rPr>
-              <w:t>(Từ</w:t>
-            </w:r>
-            <w:r>
-              <w:rPr>
-                <w:rFonts w:ascii="Times New Roman" w:hAnsi="Times New Roman" w:cs="Times New Roman"/>
-                <w:sz w:val="26"/>
-                <w:szCs w:val="26"/>
-              </w:rPr>
-              <w:t xml:space="preserve">:  </w:t>
+              <w:t xml:space="preserve">(Từ:  </w:t>
             </w:r>
             <w:r>
               <w:rPr>
@@ -1460,15 +1410,7 @@
                 <w:sz w:val="26"/>
                 <w:szCs w:val="26"/>
               </w:rPr>
-              <w:t xml:space="preserve"> và đ</w:t>
-            </w:r>
-            <w:r>
-              <w:rPr>
-                <w:rFonts w:ascii="Times New Roman" w:hAnsi="Times New Roman" w:cs="Times New Roman"/>
-                <w:sz w:val="26"/>
-                <w:szCs w:val="26"/>
-              </w:rPr>
-              <w:t>ưa ra các mô hình cần vẽ</w:t>
+              <w:t xml:space="preserve"> và đưa ra các mô hình cần vẽ</w:t>
             </w:r>
             <w:r>
               <w:rPr>
@@ -1729,18 +1671,8 @@
                 <w:sz w:val="26"/>
                 <w:szCs w:val="26"/>
               </w:rPr>
-              <w:t xml:space="preserve">Trần Thanh </w:t>
-            </w:r>
-            <w:proofErr w:type="spellStart"/>
-            <w:r>
-              <w:rPr>
-                <w:rFonts w:ascii="Times New Roman" w:hAnsi="Times New Roman" w:cs="Times New Roman"/>
-                <w:sz w:val="26"/>
-                <w:szCs w:val="26"/>
-              </w:rPr>
-              <w:t>Vy</w:t>
-            </w:r>
-            <w:proofErr w:type="spellEnd"/>
+              <w:t>Trần Thanh Vy</w:t>
+            </w:r>
           </w:p>
         </w:tc>
         <w:tc>
@@ -2008,15 +1940,7 @@
                 <w:sz w:val="26"/>
                 <w:szCs w:val="26"/>
               </w:rPr>
-              <w:t>(Từ</w:t>
-            </w:r>
-            <w:r>
-              <w:rPr>
-                <w:rFonts w:ascii="Times New Roman" w:hAnsi="Times New Roman" w:cs="Times New Roman"/>
-                <w:sz w:val="26"/>
-                <w:szCs w:val="26"/>
-              </w:rPr>
-              <w:t xml:space="preserve">:  </w:t>
+              <w:t xml:space="preserve">(Từ:  </w:t>
             </w:r>
             <w:r>
               <w:rPr>
@@ -2728,15 +2652,7 @@
                 <w:sz w:val="26"/>
                 <w:szCs w:val="26"/>
               </w:rPr>
-              <w:t>(Từ</w:t>
-            </w:r>
-            <w:r>
-              <w:rPr>
-                <w:rFonts w:ascii="Times New Roman" w:hAnsi="Times New Roman" w:cs="Times New Roman"/>
-                <w:sz w:val="26"/>
-                <w:szCs w:val="26"/>
-              </w:rPr>
-              <w:t xml:space="preserve">:  </w:t>
+              <w:t xml:space="preserve">(Từ:  </w:t>
             </w:r>
             <w:r>
               <w:rPr>
@@ -2861,6 +2777,30 @@
                 <w:szCs w:val="26"/>
               </w:rPr>
             </w:pPr>
+            <w:r>
+              <w:rPr>
+                <w:rFonts w:ascii="Times New Roman" w:hAnsi="Times New Roman" w:cs="Times New Roman"/>
+                <w:sz w:val="26"/>
+                <w:szCs w:val="26"/>
+              </w:rPr>
+              <w:t>1. Nhờ giảng viên xem lại các mô</w:t>
+            </w:r>
+            <w:r>
+              <w:rPr>
+                <w:rFonts w:ascii="Times New Roman" w:hAnsi="Times New Roman" w:cs="Times New Roman"/>
+                <w:sz w:val="26"/>
+                <w:szCs w:val="26"/>
+              </w:rPr>
+              <w:t xml:space="preserve"> </w:t>
+            </w:r>
+            <w:r>
+              <w:rPr>
+                <w:rFonts w:ascii="Times New Roman" w:hAnsi="Times New Roman" w:cs="Times New Roman"/>
+                <w:sz w:val="26"/>
+                <w:szCs w:val="26"/>
+              </w:rPr>
+              <w:t>hình.</w:t>
+            </w:r>
           </w:p>
         </w:tc>
         <w:tc>
@@ -2877,8 +2817,18 @@
                 <w:rFonts w:ascii="Times New Roman" w:hAnsi="Times New Roman" w:cs="Times New Roman"/>
                 <w:sz w:val="26"/>
                 <w:szCs w:val="26"/>
-              </w:rPr>
-            </w:pPr>
+                <w:lang w:val="vi-VN"/>
+              </w:rPr>
+            </w:pPr>
+            <w:r>
+              <w:rPr>
+                <w:rFonts w:ascii="Times New Roman" w:hAnsi="Times New Roman" w:cs="Times New Roman"/>
+                <w:sz w:val="26"/>
+                <w:szCs w:val="26"/>
+                <w:lang w:val="vi-VN"/>
+              </w:rPr>
+              <w:t>Tất cả thành viên</w:t>
+            </w:r>
           </w:p>
         </w:tc>
         <w:tc>
@@ -2896,6 +2846,39 @@
                 <w:szCs w:val="26"/>
               </w:rPr>
             </w:pPr>
+            <w:r>
+              <w:rPr>
+                <w:rFonts w:ascii="Times New Roman" w:hAnsi="Times New Roman" w:cs="Times New Roman"/>
+                <w:sz w:val="26"/>
+                <w:szCs w:val="26"/>
+              </w:rPr>
+              <w:t xml:space="preserve">Mục tiêu là để đảm bảo </w:t>
+            </w:r>
+            <w:r>
+              <w:rPr>
+                <w:rFonts w:ascii="Times New Roman" w:hAnsi="Times New Roman" w:cs="Times New Roman"/>
+                <w:sz w:val="26"/>
+                <w:szCs w:val="26"/>
+              </w:rPr>
+              <w:t>tính</w:t>
+            </w:r>
+            <w:r>
+              <w:rPr>
+                <w:rFonts w:ascii="Times New Roman" w:hAnsi="Times New Roman" w:cs="Times New Roman"/>
+                <w:sz w:val="26"/>
+                <w:szCs w:val="26"/>
+                <w:lang w:val="vi-VN"/>
+              </w:rPr>
+              <w:t xml:space="preserve"> </w:t>
+            </w:r>
+            <w:r>
+              <w:rPr>
+                <w:rFonts w:ascii="Times New Roman" w:hAnsi="Times New Roman" w:cs="Times New Roman"/>
+                <w:sz w:val="26"/>
+                <w:szCs w:val="26"/>
+              </w:rPr>
+              <w:t>phù hợp với yêu cầu dự án.</w:t>
+            </w:r>
           </w:p>
         </w:tc>
       </w:tr>
@@ -2937,6 +2920,14 @@
                 <w:szCs w:val="26"/>
               </w:rPr>
             </w:pPr>
+            <w:r>
+              <w:rPr>
+                <w:rFonts w:ascii="Times New Roman" w:hAnsi="Times New Roman" w:cs="Times New Roman"/>
+                <w:sz w:val="26"/>
+                <w:szCs w:val="26"/>
+              </w:rPr>
+              <w:t>2. Ghi chép lại nhận xét, sửa đổi các mô hình</w:t>
+            </w:r>
           </w:p>
         </w:tc>
         <w:tc>
@@ -2954,8 +2945,26 @@
                 <w:rFonts w:ascii="Times New Roman" w:hAnsi="Times New Roman" w:cs="Times New Roman"/>
                 <w:sz w:val="26"/>
                 <w:szCs w:val="26"/>
-              </w:rPr>
-            </w:pPr>
+                <w:lang w:val="vi-VN"/>
+              </w:rPr>
+            </w:pPr>
+            <w:r>
+              <w:rPr>
+                <w:rFonts w:ascii="Times New Roman" w:hAnsi="Times New Roman" w:cs="Times New Roman"/>
+                <w:sz w:val="26"/>
+                <w:szCs w:val="26"/>
+              </w:rPr>
+              <w:t>Trần</w:t>
+            </w:r>
+            <w:r>
+              <w:rPr>
+                <w:rFonts w:ascii="Times New Roman" w:hAnsi="Times New Roman" w:cs="Times New Roman"/>
+                <w:sz w:val="26"/>
+                <w:szCs w:val="26"/>
+                <w:lang w:val="vi-VN"/>
+              </w:rPr>
+              <w:t xml:space="preserve"> Thanh Vy</w:t>
+            </w:r>
           </w:p>
         </w:tc>
         <w:tc>
@@ -3015,6 +3024,22 @@
                 <w:szCs w:val="26"/>
               </w:rPr>
             </w:pPr>
+            <w:r>
+              <w:rPr>
+                <w:rFonts w:ascii="Times New Roman" w:hAnsi="Times New Roman" w:cs="Times New Roman"/>
+                <w:sz w:val="26"/>
+                <w:szCs w:val="26"/>
+              </w:rPr>
+              <w:t>3</w:t>
+            </w:r>
+            <w:r>
+              <w:rPr>
+                <w:rFonts w:ascii="Times New Roman" w:hAnsi="Times New Roman" w:cs="Times New Roman"/>
+                <w:sz w:val="26"/>
+                <w:szCs w:val="26"/>
+              </w:rPr>
+              <w:t>. Tiến hành chỉnh sửa các mô hình.</w:t>
+            </w:r>
           </w:p>
         </w:tc>
         <w:tc>
@@ -3032,8 +3057,26 @@
                 <w:rFonts w:ascii="Times New Roman" w:hAnsi="Times New Roman" w:cs="Times New Roman"/>
                 <w:sz w:val="26"/>
                 <w:szCs w:val="26"/>
-              </w:rPr>
-            </w:pPr>
+                <w:lang w:val="vi-VN"/>
+              </w:rPr>
+            </w:pPr>
+            <w:r>
+              <w:rPr>
+                <w:rFonts w:ascii="Times New Roman" w:hAnsi="Times New Roman" w:cs="Times New Roman"/>
+                <w:sz w:val="26"/>
+                <w:szCs w:val="26"/>
+              </w:rPr>
+              <w:t>Mai</w:t>
+            </w:r>
+            <w:r>
+              <w:rPr>
+                <w:rFonts w:ascii="Times New Roman" w:hAnsi="Times New Roman" w:cs="Times New Roman"/>
+                <w:sz w:val="26"/>
+                <w:szCs w:val="26"/>
+                <w:lang w:val="vi-VN"/>
+              </w:rPr>
+              <w:t xml:space="preserve"> Nhật Hào</w:t>
+            </w:r>
           </w:p>
         </w:tc>
         <w:tc>
@@ -3093,6 +3136,22 @@
                 <w:szCs w:val="26"/>
               </w:rPr>
             </w:pPr>
+            <w:r>
+              <w:rPr>
+                <w:rFonts w:ascii="Times New Roman" w:hAnsi="Times New Roman" w:cs="Times New Roman"/>
+                <w:sz w:val="26"/>
+                <w:szCs w:val="26"/>
+              </w:rPr>
+              <w:t>4</w:t>
+            </w:r>
+            <w:r>
+              <w:rPr>
+                <w:rFonts w:ascii="Times New Roman" w:hAnsi="Times New Roman" w:cs="Times New Roman"/>
+                <w:sz w:val="26"/>
+                <w:szCs w:val="26"/>
+              </w:rPr>
+              <w:t>. Đánh giá lại các mô hình sau khi chỉnh sửa.</w:t>
+            </w:r>
           </w:p>
         </w:tc>
         <w:tc>
@@ -3110,8 +3169,26 @@
                 <w:rFonts w:ascii="Times New Roman" w:hAnsi="Times New Roman" w:cs="Times New Roman"/>
                 <w:sz w:val="26"/>
                 <w:szCs w:val="26"/>
-              </w:rPr>
-            </w:pPr>
+                <w:lang w:val="vi-VN"/>
+              </w:rPr>
+            </w:pPr>
+            <w:r>
+              <w:rPr>
+                <w:rFonts w:ascii="Times New Roman" w:hAnsi="Times New Roman" w:cs="Times New Roman"/>
+                <w:sz w:val="26"/>
+                <w:szCs w:val="26"/>
+              </w:rPr>
+              <w:t>Tất</w:t>
+            </w:r>
+            <w:r>
+              <w:rPr>
+                <w:rFonts w:ascii="Times New Roman" w:hAnsi="Times New Roman" w:cs="Times New Roman"/>
+                <w:sz w:val="26"/>
+                <w:szCs w:val="26"/>
+                <w:lang w:val="vi-VN"/>
+              </w:rPr>
+              <w:t xml:space="preserve"> cả thành viên </w:t>
+            </w:r>
           </w:p>
         </w:tc>
         <w:tc>
@@ -3171,6 +3248,22 @@
                 <w:szCs w:val="26"/>
               </w:rPr>
             </w:pPr>
+            <w:r>
+              <w:rPr>
+                <w:rFonts w:ascii="Times New Roman" w:hAnsi="Times New Roman" w:cs="Times New Roman"/>
+                <w:sz w:val="26"/>
+                <w:szCs w:val="26"/>
+              </w:rPr>
+              <w:t>5</w:t>
+            </w:r>
+            <w:r>
+              <w:rPr>
+                <w:rFonts w:ascii="Times New Roman" w:hAnsi="Times New Roman" w:cs="Times New Roman"/>
+                <w:sz w:val="26"/>
+                <w:szCs w:val="26"/>
+              </w:rPr>
+              <w:t>. Hoàn thiện các mô hình.</w:t>
+            </w:r>
           </w:p>
         </w:tc>
         <w:tc>
@@ -3188,8 +3281,18 @@
                 <w:rFonts w:ascii="Times New Roman" w:hAnsi="Times New Roman" w:cs="Times New Roman"/>
                 <w:sz w:val="26"/>
                 <w:szCs w:val="26"/>
-              </w:rPr>
-            </w:pPr>
+                <w:lang w:val="vi-VN"/>
+              </w:rPr>
+            </w:pPr>
+            <w:r>
+              <w:rPr>
+                <w:rFonts w:ascii="Times New Roman" w:hAnsi="Times New Roman" w:cs="Times New Roman"/>
+                <w:sz w:val="26"/>
+                <w:szCs w:val="26"/>
+                <w:lang w:val="vi-VN"/>
+              </w:rPr>
+              <w:t>Mai Nhật Hào</w:t>
+            </w:r>
           </w:p>
         </w:tc>
         <w:tc>
@@ -3261,15 +3364,7 @@
                 <w:sz w:val="26"/>
                 <w:szCs w:val="26"/>
               </w:rPr>
-              <w:t>(Từ</w:t>
-            </w:r>
-            <w:r>
-              <w:rPr>
-                <w:rFonts w:ascii="Times New Roman" w:hAnsi="Times New Roman" w:cs="Times New Roman"/>
-                <w:sz w:val="26"/>
-                <w:szCs w:val="26"/>
-              </w:rPr>
-              <w:t xml:space="preserve">:  </w:t>
+              <w:t xml:space="preserve">(Từ:  </w:t>
             </w:r>
             <w:r>
               <w:rPr>
@@ -3394,6 +3489,14 @@
                 <w:szCs w:val="26"/>
               </w:rPr>
             </w:pPr>
+            <w:r>
+              <w:rPr>
+                <w:rFonts w:ascii="Times New Roman" w:hAnsi="Times New Roman" w:cs="Times New Roman"/>
+                <w:sz w:val="26"/>
+                <w:szCs w:val="26"/>
+              </w:rPr>
+              <w:t>1. Liệt kê các màn hình cần thiết cho ứng dụng.</w:t>
+            </w:r>
           </w:p>
         </w:tc>
         <w:tc>
@@ -3410,8 +3513,35 @@
                 <w:rFonts w:ascii="Times New Roman" w:hAnsi="Times New Roman" w:cs="Times New Roman"/>
                 <w:sz w:val="26"/>
                 <w:szCs w:val="26"/>
-              </w:rPr>
-            </w:pPr>
+                <w:lang w:val="vi-VN"/>
+              </w:rPr>
+            </w:pPr>
+            <w:r>
+              <w:rPr>
+                <w:rFonts w:ascii="Times New Roman" w:hAnsi="Times New Roman" w:cs="Times New Roman"/>
+                <w:sz w:val="26"/>
+                <w:szCs w:val="26"/>
+              </w:rPr>
+              <w:t>Trần</w:t>
+            </w:r>
+            <w:r>
+              <w:rPr>
+                <w:rFonts w:ascii="Times New Roman" w:hAnsi="Times New Roman" w:cs="Times New Roman"/>
+                <w:sz w:val="26"/>
+                <w:szCs w:val="26"/>
+                <w:lang w:val="vi-VN"/>
+              </w:rPr>
+              <w:t xml:space="preserve"> Nguyên </w:t>
+            </w:r>
+            <w:r>
+              <w:rPr>
+                <w:rFonts w:ascii="Times New Roman" w:hAnsi="Times New Roman" w:cs="Times New Roman"/>
+                <w:sz w:val="26"/>
+                <w:szCs w:val="26"/>
+                <w:lang w:val="vi-VN"/>
+              </w:rPr>
+              <w:t>Vũ</w:t>
+            </w:r>
           </w:p>
         </w:tc>
         <w:tc>
@@ -3470,6 +3600,14 @@
                 <w:szCs w:val="26"/>
               </w:rPr>
             </w:pPr>
+            <w:r>
+              <w:rPr>
+                <w:rFonts w:ascii="Times New Roman" w:hAnsi="Times New Roman" w:cs="Times New Roman"/>
+                <w:sz w:val="26"/>
+                <w:szCs w:val="26"/>
+              </w:rPr>
+              <w:t>2. Thiết kế giao diện ứng dụng.</w:t>
+            </w:r>
           </w:p>
         </w:tc>
         <w:tc>
@@ -3487,8 +3625,18 @@
                 <w:rFonts w:ascii="Times New Roman" w:hAnsi="Times New Roman" w:cs="Times New Roman"/>
                 <w:sz w:val="26"/>
                 <w:szCs w:val="26"/>
-              </w:rPr>
-            </w:pPr>
+                <w:lang w:val="vi-VN"/>
+              </w:rPr>
+            </w:pPr>
+            <w:r>
+              <w:rPr>
+                <w:rFonts w:ascii="Times New Roman" w:hAnsi="Times New Roman" w:cs="Times New Roman"/>
+                <w:sz w:val="26"/>
+                <w:szCs w:val="26"/>
+                <w:lang w:val="vi-VN"/>
+              </w:rPr>
+              <w:t xml:space="preserve">Tất cả thành viên </w:t>
+            </w:r>
           </w:p>
         </w:tc>
         <w:tc>
@@ -3507,6 +3655,41 @@
                 <w:szCs w:val="26"/>
               </w:rPr>
             </w:pPr>
+            <w:r>
+              <w:rPr>
+                <w:rFonts w:ascii="Times New Roman" w:hAnsi="Times New Roman" w:cs="Times New Roman"/>
+                <w:sz w:val="26"/>
+                <w:szCs w:val="26"/>
+              </w:rPr>
+              <w:t>-Trần Nguyên Vũ: Hướng dẫn chính.</w:t>
+            </w:r>
+          </w:p>
+          <w:p>
+            <w:pPr>
+              <w:rPr>
+                <w:rFonts w:ascii="Times New Roman" w:hAnsi="Times New Roman" w:cs="Times New Roman"/>
+                <w:sz w:val="26"/>
+                <w:szCs w:val="26"/>
+                <w:lang w:val="vi-VN"/>
+              </w:rPr>
+            </w:pPr>
+            <w:r>
+              <w:rPr>
+                <w:rFonts w:ascii="Times New Roman" w:hAnsi="Times New Roman" w:cs="Times New Roman"/>
+                <w:sz w:val="26"/>
+                <w:szCs w:val="26"/>
+              </w:rPr>
+              <w:t xml:space="preserve">-Trần Ngọc Phát: Phân công nhiệm vụ theo khả năng của từng thành viên. </w:t>
+            </w:r>
+            <w:r>
+              <w:rPr>
+                <w:rFonts w:ascii="Times New Roman" w:hAnsi="Times New Roman" w:cs="Times New Roman"/>
+                <w:sz w:val="26"/>
+                <w:szCs w:val="26"/>
+              </w:rPr>
+              <w:br/>
+              <w:t>-Các thành viên còn lại thực hiện nhiệm vụ theo phân công và hướng dẫn, hỏi đáp nếu có thắc mắc.</w:t>
+            </w:r>
           </w:p>
         </w:tc>
       </w:tr>
@@ -3548,6 +3731,14 @@
                 <w:szCs w:val="26"/>
               </w:rPr>
             </w:pPr>
+            <w:r>
+              <w:rPr>
+                <w:rFonts w:ascii="Times New Roman" w:hAnsi="Times New Roman" w:cs="Times New Roman"/>
+                <w:sz w:val="26"/>
+                <w:szCs w:val="26"/>
+              </w:rPr>
+              <w:t>3. Vẽ tương tác giữa các màn hình của ứng dụng (screen flow).</w:t>
+            </w:r>
           </w:p>
         </w:tc>
         <w:tc>
@@ -3565,8 +3756,45 @@
                 <w:rFonts w:ascii="Times New Roman" w:hAnsi="Times New Roman" w:cs="Times New Roman"/>
                 <w:sz w:val="26"/>
                 <w:szCs w:val="26"/>
-              </w:rPr>
-            </w:pPr>
+                <w:lang w:val="vi-VN"/>
+              </w:rPr>
+            </w:pPr>
+            <w:r>
+              <w:rPr>
+                <w:rFonts w:ascii="Times New Roman" w:hAnsi="Times New Roman" w:cs="Times New Roman"/>
+                <w:sz w:val="26"/>
+                <w:szCs w:val="26"/>
+              </w:rPr>
+              <w:t>Trần</w:t>
+            </w:r>
+            <w:r>
+              <w:rPr>
+                <w:rFonts w:ascii="Times New Roman" w:hAnsi="Times New Roman" w:cs="Times New Roman"/>
+                <w:sz w:val="26"/>
+                <w:szCs w:val="26"/>
+                <w:lang w:val="vi-VN"/>
+              </w:rPr>
+              <w:t xml:space="preserve"> Thanh Vy</w:t>
+            </w:r>
+          </w:p>
+          <w:p>
+            <w:pPr>
+              <w:rPr>
+                <w:rFonts w:ascii="Times New Roman" w:hAnsi="Times New Roman" w:cs="Times New Roman"/>
+                <w:sz w:val="26"/>
+                <w:szCs w:val="26"/>
+                <w:lang w:val="vi-VN"/>
+              </w:rPr>
+            </w:pPr>
+            <w:r>
+              <w:rPr>
+                <w:rFonts w:ascii="Times New Roman" w:hAnsi="Times New Roman" w:cs="Times New Roman"/>
+                <w:sz w:val="26"/>
+                <w:szCs w:val="26"/>
+                <w:lang w:val="vi-VN"/>
+              </w:rPr>
+              <w:t>Mai Nhật Hào</w:t>
+            </w:r>
           </w:p>
         </w:tc>
         <w:tc>
@@ -3583,6 +3811,7 @@
                 <w:rFonts w:ascii="Times New Roman" w:hAnsi="Times New Roman" w:cs="Times New Roman"/>
                 <w:sz w:val="26"/>
                 <w:szCs w:val="26"/>
+                <w:lang w:val="vi-VN"/>
               </w:rPr>
             </w:pPr>
           </w:p>
@@ -3626,6 +3855,14 @@
                 <w:szCs w:val="26"/>
               </w:rPr>
             </w:pPr>
+            <w:r>
+              <w:rPr>
+                <w:rFonts w:ascii="Times New Roman" w:hAnsi="Times New Roman" w:cs="Times New Roman"/>
+                <w:sz w:val="26"/>
+                <w:szCs w:val="26"/>
+              </w:rPr>
+              <w:t>4. Xem xét các ràng buộc khi nhập dữ liệu trên giao diện.</w:t>
+            </w:r>
           </w:p>
         </w:tc>
         <w:tc>
@@ -3643,6 +3880,34 @@
                 <w:rFonts w:ascii="Times New Roman" w:hAnsi="Times New Roman" w:cs="Times New Roman"/>
                 <w:sz w:val="26"/>
                 <w:szCs w:val="26"/>
+                <w:lang w:val="vi-VN"/>
+              </w:rPr>
+            </w:pPr>
+            <w:r>
+              <w:rPr>
+                <w:rFonts w:ascii="Times New Roman" w:hAnsi="Times New Roman" w:cs="Times New Roman"/>
+                <w:sz w:val="26"/>
+                <w:szCs w:val="26"/>
+              </w:rPr>
+              <w:t>Trần</w:t>
+            </w:r>
+            <w:r>
+              <w:rPr>
+                <w:rFonts w:ascii="Times New Roman" w:hAnsi="Times New Roman" w:cs="Times New Roman"/>
+                <w:sz w:val="26"/>
+                <w:szCs w:val="26"/>
+                <w:lang w:val="vi-VN"/>
+              </w:rPr>
+              <w:t xml:space="preserve"> Ngọc Phát</w:t>
+            </w:r>
+          </w:p>
+          <w:p>
+            <w:pPr>
+              <w:rPr>
+                <w:rFonts w:ascii="Times New Roman" w:hAnsi="Times New Roman" w:cs="Times New Roman"/>
+                <w:sz w:val="26"/>
+                <w:szCs w:val="26"/>
+                <w:lang w:val="vi-VN"/>
               </w:rPr>
             </w:pPr>
           </w:p>
@@ -3704,6 +3969,14 @@
                 <w:szCs w:val="26"/>
               </w:rPr>
             </w:pPr>
+            <w:r>
+              <w:rPr>
+                <w:rFonts w:ascii="Times New Roman" w:hAnsi="Times New Roman" w:cs="Times New Roman"/>
+                <w:sz w:val="26"/>
+                <w:szCs w:val="26"/>
+              </w:rPr>
+              <w:t>5. Cập nhật file báo cáo đồ án.</w:t>
+            </w:r>
           </w:p>
         </w:tc>
         <w:tc>
@@ -3721,8 +3994,26 @@
                 <w:rFonts w:ascii="Times New Roman" w:hAnsi="Times New Roman" w:cs="Times New Roman"/>
                 <w:sz w:val="26"/>
                 <w:szCs w:val="26"/>
-              </w:rPr>
-            </w:pPr>
+                <w:lang w:val="vi-VN"/>
+              </w:rPr>
+            </w:pPr>
+            <w:r>
+              <w:rPr>
+                <w:rFonts w:ascii="Times New Roman" w:hAnsi="Times New Roman" w:cs="Times New Roman"/>
+                <w:sz w:val="26"/>
+                <w:szCs w:val="26"/>
+              </w:rPr>
+              <w:t>Trần</w:t>
+            </w:r>
+            <w:r>
+              <w:rPr>
+                <w:rFonts w:ascii="Times New Roman" w:hAnsi="Times New Roman" w:cs="Times New Roman"/>
+                <w:sz w:val="26"/>
+                <w:szCs w:val="26"/>
+                <w:lang w:val="vi-VN"/>
+              </w:rPr>
+              <w:t xml:space="preserve"> Thanh Vy</w:t>
+            </w:r>
           </w:p>
         </w:tc>
         <w:tc>
@@ -3782,6 +4073,14 @@
                 <w:szCs w:val="26"/>
               </w:rPr>
             </w:pPr>
+            <w:r>
+              <w:rPr>
+                <w:rFonts w:ascii="Times New Roman" w:hAnsi="Times New Roman" w:cs="Times New Roman"/>
+                <w:sz w:val="26"/>
+                <w:szCs w:val="26"/>
+              </w:rPr>
+              <w:t>6. Thực hiện coding (phần giao diện, xử lý ràng buộc trên giao diện).</w:t>
+            </w:r>
           </w:p>
         </w:tc>
         <w:tc>
@@ -3799,8 +4098,45 @@
                 <w:rFonts w:ascii="Times New Roman" w:hAnsi="Times New Roman" w:cs="Times New Roman"/>
                 <w:sz w:val="26"/>
                 <w:szCs w:val="26"/>
-              </w:rPr>
-            </w:pPr>
+                <w:lang w:val="vi-VN"/>
+              </w:rPr>
+            </w:pPr>
+            <w:r>
+              <w:rPr>
+                <w:rFonts w:ascii="Times New Roman" w:hAnsi="Times New Roman" w:cs="Times New Roman"/>
+                <w:sz w:val="26"/>
+                <w:szCs w:val="26"/>
+              </w:rPr>
+              <w:t>Trần</w:t>
+            </w:r>
+            <w:r>
+              <w:rPr>
+                <w:rFonts w:ascii="Times New Roman" w:hAnsi="Times New Roman" w:cs="Times New Roman"/>
+                <w:sz w:val="26"/>
+                <w:szCs w:val="26"/>
+                <w:lang w:val="vi-VN"/>
+              </w:rPr>
+              <w:t xml:space="preserve"> Nguyên Vũ</w:t>
+            </w:r>
+          </w:p>
+          <w:p>
+            <w:pPr>
+              <w:rPr>
+                <w:rFonts w:ascii="Times New Roman" w:hAnsi="Times New Roman" w:cs="Times New Roman"/>
+                <w:sz w:val="26"/>
+                <w:szCs w:val="26"/>
+                <w:lang w:val="vi-VN"/>
+              </w:rPr>
+            </w:pPr>
+            <w:r>
+              <w:rPr>
+                <w:rFonts w:ascii="Times New Roman" w:hAnsi="Times New Roman" w:cs="Times New Roman"/>
+                <w:sz w:val="26"/>
+                <w:szCs w:val="26"/>
+                <w:lang w:val="vi-VN"/>
+              </w:rPr>
+              <w:t>Trần Ngọc Phát</w:t>
+            </w:r>
           </w:p>
         </w:tc>
         <w:tc>
@@ -3872,15 +4208,7 @@
                 <w:sz w:val="26"/>
                 <w:szCs w:val="26"/>
               </w:rPr>
-              <w:t>(Từ</w:t>
-            </w:r>
-            <w:r>
-              <w:rPr>
-                <w:rFonts w:ascii="Times New Roman" w:hAnsi="Times New Roman" w:cs="Times New Roman"/>
-                <w:sz w:val="26"/>
-                <w:szCs w:val="26"/>
-              </w:rPr>
-              <w:t xml:space="preserve">:  </w:t>
+              <w:t xml:space="preserve">(Từ:  </w:t>
             </w:r>
             <w:r>
               <w:rPr>
@@ -4005,6 +4333,14 @@
                 <w:szCs w:val="26"/>
               </w:rPr>
             </w:pPr>
+            <w:r>
+              <w:rPr>
+                <w:rFonts w:ascii="Times New Roman" w:hAnsi="Times New Roman" w:cs="Times New Roman"/>
+                <w:sz w:val="26"/>
+                <w:szCs w:val="26"/>
+              </w:rPr>
+              <w:t>1. Kiểm tra, đánh giá, chỉnh sửa, hoàn thiện phần coding giao diện,xử lý ràng buộc trên giao diện.</w:t>
+            </w:r>
           </w:p>
         </w:tc>
         <w:tc>
@@ -4021,8 +4357,26 @@
                 <w:rFonts w:ascii="Times New Roman" w:hAnsi="Times New Roman" w:cs="Times New Roman"/>
                 <w:sz w:val="26"/>
                 <w:szCs w:val="26"/>
-              </w:rPr>
-            </w:pPr>
+                <w:lang w:val="vi-VN"/>
+              </w:rPr>
+            </w:pPr>
+            <w:r>
+              <w:rPr>
+                <w:rFonts w:ascii="Times New Roman" w:hAnsi="Times New Roman" w:cs="Times New Roman"/>
+                <w:sz w:val="26"/>
+                <w:szCs w:val="26"/>
+              </w:rPr>
+              <w:t>Tất</w:t>
+            </w:r>
+            <w:r>
+              <w:rPr>
+                <w:rFonts w:ascii="Times New Roman" w:hAnsi="Times New Roman" w:cs="Times New Roman"/>
+                <w:sz w:val="26"/>
+                <w:szCs w:val="26"/>
+                <w:lang w:val="vi-VN"/>
+              </w:rPr>
+              <w:t xml:space="preserve"> cả thành viên</w:t>
+            </w:r>
           </w:p>
         </w:tc>
         <w:tc>
@@ -4080,6 +4434,31 @@
                 <w:szCs w:val="26"/>
               </w:rPr>
             </w:pPr>
+            <w:r>
+              <w:rPr>
+                <w:rFonts w:ascii="Times New Roman" w:hAnsi="Times New Roman" w:cs="Times New Roman"/>
+                <w:sz w:val="26"/>
+                <w:szCs w:val="26"/>
+              </w:rPr>
+              <w:t>2. Thực hiện coding hết các lớp đối tượng và kết nối dữ liệu với cơ sở dữ liệu, kết nối với các giao</w:t>
+            </w:r>
+            <w:r>
+              <w:rPr>
+                <w:rFonts w:ascii="Times New Roman" w:hAnsi="Times New Roman" w:cs="Times New Roman"/>
+                <w:sz w:val="26"/>
+                <w:szCs w:val="26"/>
+                <w:lang w:val="vi-VN"/>
+              </w:rPr>
+              <w:t xml:space="preserve"> </w:t>
+            </w:r>
+            <w:r>
+              <w:rPr>
+                <w:rFonts w:ascii="Times New Roman" w:hAnsi="Times New Roman" w:cs="Times New Roman"/>
+                <w:sz w:val="26"/>
+                <w:szCs w:val="26"/>
+              </w:rPr>
+              <w:t>diện tương ứng.</w:t>
+            </w:r>
           </w:p>
         </w:tc>
         <w:tc>
@@ -4096,8 +4475,26 @@
                 <w:rFonts w:ascii="Times New Roman" w:hAnsi="Times New Roman" w:cs="Times New Roman"/>
                 <w:sz w:val="26"/>
                 <w:szCs w:val="26"/>
-              </w:rPr>
-            </w:pPr>
+                <w:lang w:val="vi-VN"/>
+              </w:rPr>
+            </w:pPr>
+            <w:r>
+              <w:rPr>
+                <w:rFonts w:ascii="Times New Roman" w:hAnsi="Times New Roman" w:cs="Times New Roman"/>
+                <w:sz w:val="26"/>
+                <w:szCs w:val="26"/>
+              </w:rPr>
+              <w:t>Tất</w:t>
+            </w:r>
+            <w:r>
+              <w:rPr>
+                <w:rFonts w:ascii="Times New Roman" w:hAnsi="Times New Roman" w:cs="Times New Roman"/>
+                <w:sz w:val="26"/>
+                <w:szCs w:val="26"/>
+                <w:lang w:val="vi-VN"/>
+              </w:rPr>
+              <w:t xml:space="preserve"> cả thành viên </w:t>
+            </w:r>
           </w:p>
         </w:tc>
         <w:tc>
@@ -4115,6 +4512,41 @@
                 <w:szCs w:val="26"/>
               </w:rPr>
             </w:pPr>
+            <w:r>
+              <w:rPr>
+                <w:rFonts w:ascii="Times New Roman" w:hAnsi="Times New Roman" w:cs="Times New Roman"/>
+                <w:sz w:val="26"/>
+                <w:szCs w:val="26"/>
+              </w:rPr>
+              <w:t>-Trần Nguyên Vũ: Hướng dẫn chính.</w:t>
+            </w:r>
+          </w:p>
+          <w:p>
+            <w:pPr>
+              <w:rPr>
+                <w:rFonts w:ascii="Times New Roman" w:hAnsi="Times New Roman" w:cs="Times New Roman"/>
+                <w:sz w:val="26"/>
+                <w:szCs w:val="26"/>
+                <w:lang w:val="vi-VN"/>
+              </w:rPr>
+            </w:pPr>
+            <w:r>
+              <w:rPr>
+                <w:rFonts w:ascii="Times New Roman" w:hAnsi="Times New Roman" w:cs="Times New Roman"/>
+                <w:sz w:val="26"/>
+                <w:szCs w:val="26"/>
+              </w:rPr>
+              <w:t xml:space="preserve">-Trần Ngọc Phát: Phân công nhiệm vụ theo khả năng của từng thành viên. </w:t>
+            </w:r>
+            <w:r>
+              <w:rPr>
+                <w:rFonts w:ascii="Times New Roman" w:hAnsi="Times New Roman" w:cs="Times New Roman"/>
+                <w:sz w:val="26"/>
+                <w:szCs w:val="26"/>
+              </w:rPr>
+              <w:br/>
+              <w:t>-Các thành viên còn lại thực hiện nhiệm vụ theo phân công và hướng dẫn, hỏi đáp nếu có thắc mắc.</w:t>
+            </w:r>
           </w:p>
         </w:tc>
       </w:tr>
@@ -4402,15 +4834,7 @@
                 <w:sz w:val="26"/>
                 <w:szCs w:val="26"/>
               </w:rPr>
-              <w:t>(Từ</w:t>
-            </w:r>
-            <w:r>
-              <w:rPr>
-                <w:rFonts w:ascii="Times New Roman" w:hAnsi="Times New Roman" w:cs="Times New Roman"/>
-                <w:sz w:val="26"/>
-                <w:szCs w:val="26"/>
-              </w:rPr>
-              <w:t xml:space="preserve">:  </w:t>
+              <w:t xml:space="preserve">(Từ:  </w:t>
             </w:r>
             <w:r>
               <w:rPr>
@@ -4935,15 +5359,7 @@
                 <w:sz w:val="26"/>
                 <w:szCs w:val="26"/>
               </w:rPr>
-              <w:t>(Từ</w:t>
-            </w:r>
-            <w:r>
-              <w:rPr>
-                <w:rFonts w:ascii="Times New Roman" w:hAnsi="Times New Roman" w:cs="Times New Roman"/>
-                <w:sz w:val="26"/>
-                <w:szCs w:val="26"/>
-              </w:rPr>
-              <w:t xml:space="preserve">:  </w:t>
+              <w:t xml:space="preserve">(Từ:  </w:t>
             </w:r>
             <w:r>
               <w:rPr>
@@ -5468,16 +5884,7 @@
                 <w:sz w:val="26"/>
                 <w:szCs w:val="26"/>
               </w:rPr>
-              <w:lastRenderedPageBreak/>
-              <w:t>(Từ</w:t>
-            </w:r>
-            <w:r>
-              <w:rPr>
-                <w:rFonts w:ascii="Times New Roman" w:hAnsi="Times New Roman" w:cs="Times New Roman"/>
-                <w:sz w:val="26"/>
-                <w:szCs w:val="26"/>
-              </w:rPr>
-              <w:t xml:space="preserve">:  </w:t>
+              <w:t xml:space="preserve">(Từ:  </w:t>
             </w:r>
             <w:r>
               <w:rPr>
@@ -5977,6 +6384,7 @@
                 <w:sz w:val="26"/>
                 <w:szCs w:val="26"/>
               </w:rPr>
+              <w:lastRenderedPageBreak/>
               <w:t>Tuần 10</w:t>
             </w:r>
             <w:r>
@@ -6002,15 +6410,7 @@
                 <w:sz w:val="26"/>
                 <w:szCs w:val="26"/>
               </w:rPr>
-              <w:t>(Từ</w:t>
-            </w:r>
-            <w:r>
-              <w:rPr>
-                <w:rFonts w:ascii="Times New Roman" w:hAnsi="Times New Roman" w:cs="Times New Roman"/>
-                <w:sz w:val="26"/>
-                <w:szCs w:val="26"/>
-              </w:rPr>
-              <w:t xml:space="preserve">: </w:t>
+              <w:t xml:space="preserve">(Từ: </w:t>
             </w:r>
             <w:r>
               <w:rPr>
@@ -6528,15 +6928,7 @@
                 <w:sz w:val="26"/>
                 <w:szCs w:val="26"/>
               </w:rPr>
-              <w:t>(Từ</w:t>
-            </w:r>
-            <w:r>
-              <w:rPr>
-                <w:rFonts w:ascii="Times New Roman" w:hAnsi="Times New Roman" w:cs="Times New Roman"/>
-                <w:sz w:val="26"/>
-                <w:szCs w:val="26"/>
-              </w:rPr>
-              <w:t xml:space="preserve">:  </w:t>
+              <w:t xml:space="preserve">(Từ:  </w:t>
             </w:r>
             <w:r>
               <w:rPr>
@@ -7069,15 +7461,7 @@
                 <w:sz w:val="26"/>
                 <w:szCs w:val="26"/>
               </w:rPr>
-              <w:t>(Từ</w:t>
-            </w:r>
-            <w:r>
-              <w:rPr>
-                <w:rFonts w:ascii="Times New Roman" w:hAnsi="Times New Roman" w:cs="Times New Roman"/>
-                <w:sz w:val="26"/>
-                <w:szCs w:val="26"/>
-              </w:rPr>
-              <w:t xml:space="preserve">:  </w:t>
+              <w:t xml:space="preserve">(Từ:  </w:t>
             </w:r>
             <w:r>
               <w:rPr>
@@ -7578,59 +7962,24 @@
                 <w:sz w:val="26"/>
                 <w:szCs w:val="26"/>
               </w:rPr>
-              <w:t>Tuầ</w:t>
-            </w:r>
-            <w:r>
-              <w:rPr>
-                <w:rFonts w:ascii="Times New Roman" w:hAnsi="Times New Roman" w:cs="Times New Roman"/>
-                <w:b/>
-                <w:sz w:val="26"/>
-                <w:szCs w:val="26"/>
-              </w:rPr>
-              <w:t xml:space="preserve">n 13 </w:t>
-            </w:r>
-          </w:p>
-          <w:p>
-            <w:pPr>
-              <w:rPr>
-                <w:rFonts w:ascii="Times New Roman" w:hAnsi="Times New Roman" w:cs="Times New Roman"/>
-                <w:sz w:val="26"/>
-                <w:szCs w:val="26"/>
-              </w:rPr>
-            </w:pPr>
-            <w:r>
-              <w:rPr>
-                <w:rFonts w:ascii="Times New Roman" w:hAnsi="Times New Roman" w:cs="Times New Roman"/>
-                <w:sz w:val="26"/>
-                <w:szCs w:val="26"/>
-              </w:rPr>
-              <w:t>(Từ</w:t>
-            </w:r>
-            <w:r>
-              <w:rPr>
-                <w:rFonts w:ascii="Times New Roman" w:hAnsi="Times New Roman" w:cs="Times New Roman"/>
-                <w:sz w:val="26"/>
-                <w:szCs w:val="26"/>
-              </w:rPr>
-              <w:t xml:space="preserve">: </w:t>
-            </w:r>
-            <w:proofErr w:type="gramStart"/>
-            <w:r>
-              <w:rPr>
-                <w:rFonts w:ascii="Times New Roman" w:hAnsi="Times New Roman" w:cs="Times New Roman"/>
-                <w:sz w:val="26"/>
-                <w:szCs w:val="26"/>
-              </w:rPr>
-              <w:t xml:space="preserve"> ..</w:t>
-            </w:r>
-            <w:proofErr w:type="gramEnd"/>
-            <w:r>
-              <w:rPr>
-                <w:rFonts w:ascii="Times New Roman" w:hAnsi="Times New Roman" w:cs="Times New Roman"/>
-                <w:sz w:val="26"/>
-                <w:szCs w:val="26"/>
-              </w:rPr>
-              <w:t>/../</w:t>
+              <w:t xml:space="preserve">Tuần 13 </w:t>
+            </w:r>
+          </w:p>
+          <w:p>
+            <w:pPr>
+              <w:rPr>
+                <w:rFonts w:ascii="Times New Roman" w:hAnsi="Times New Roman" w:cs="Times New Roman"/>
+                <w:sz w:val="26"/>
+                <w:szCs w:val="26"/>
+              </w:rPr>
+            </w:pPr>
+            <w:r>
+              <w:rPr>
+                <w:rFonts w:ascii="Times New Roman" w:hAnsi="Times New Roman" w:cs="Times New Roman"/>
+                <w:sz w:val="26"/>
+                <w:szCs w:val="26"/>
+              </w:rPr>
+              <w:t>(Từ:  ../../</w:t>
             </w:r>
             <w:r>
               <w:rPr>
@@ -7655,33 +8004,7 @@
                 <w:sz w:val="26"/>
                 <w:szCs w:val="26"/>
               </w:rPr>
-              <w:t xml:space="preserve">Đến: </w:t>
-            </w:r>
-            <w:proofErr w:type="gramStart"/>
-            <w:r>
-              <w:rPr>
-                <w:rFonts w:ascii="Times New Roman" w:hAnsi="Times New Roman" w:cs="Times New Roman"/>
-                <w:sz w:val="26"/>
-                <w:szCs w:val="26"/>
-              </w:rPr>
-              <w:t xml:space="preserve"> </w:t>
-            </w:r>
-            <w:r>
-              <w:rPr>
-                <w:rFonts w:ascii="Times New Roman" w:hAnsi="Times New Roman" w:cs="Times New Roman"/>
-                <w:sz w:val="26"/>
-                <w:szCs w:val="26"/>
-              </w:rPr>
-              <w:t>..</w:t>
-            </w:r>
-            <w:proofErr w:type="gramEnd"/>
-            <w:r>
-              <w:rPr>
-                <w:rFonts w:ascii="Times New Roman" w:hAnsi="Times New Roman" w:cs="Times New Roman"/>
-                <w:sz w:val="26"/>
-                <w:szCs w:val="26"/>
-              </w:rPr>
-              <w:t>/../</w:t>
+              <w:t>Đến:  ../../</w:t>
             </w:r>
             <w:r>
               <w:rPr>
@@ -8090,68 +8413,24 @@
                 <w:sz w:val="26"/>
                 <w:szCs w:val="26"/>
               </w:rPr>
-              <w:t>Tuầ</w:t>
-            </w:r>
-            <w:r>
-              <w:rPr>
-                <w:rFonts w:ascii="Times New Roman" w:hAnsi="Times New Roman" w:cs="Times New Roman"/>
-                <w:b/>
-                <w:sz w:val="26"/>
-                <w:szCs w:val="26"/>
-              </w:rPr>
-              <w:t>n 14</w:t>
-            </w:r>
-            <w:r>
-              <w:rPr>
-                <w:rFonts w:ascii="Times New Roman" w:hAnsi="Times New Roman" w:cs="Times New Roman"/>
-                <w:b/>
-                <w:sz w:val="26"/>
-                <w:szCs w:val="26"/>
-              </w:rPr>
-              <w:t xml:space="preserve"> </w:t>
-            </w:r>
-          </w:p>
-          <w:p>
-            <w:pPr>
-              <w:rPr>
-                <w:rFonts w:ascii="Times New Roman" w:hAnsi="Times New Roman" w:cs="Times New Roman"/>
-                <w:sz w:val="26"/>
-                <w:szCs w:val="26"/>
-              </w:rPr>
-            </w:pPr>
-            <w:r>
-              <w:rPr>
-                <w:rFonts w:ascii="Times New Roman" w:hAnsi="Times New Roman" w:cs="Times New Roman"/>
-                <w:sz w:val="26"/>
-                <w:szCs w:val="26"/>
-              </w:rPr>
-              <w:t>(Từ</w:t>
-            </w:r>
-            <w:r>
-              <w:rPr>
-                <w:rFonts w:ascii="Times New Roman" w:hAnsi="Times New Roman" w:cs="Times New Roman"/>
-                <w:sz w:val="26"/>
-                <w:szCs w:val="26"/>
-              </w:rPr>
-              <w:t xml:space="preserve">: </w:t>
-            </w:r>
-            <w:proofErr w:type="gramStart"/>
-            <w:r>
-              <w:rPr>
-                <w:rFonts w:ascii="Times New Roman" w:hAnsi="Times New Roman" w:cs="Times New Roman"/>
-                <w:sz w:val="26"/>
-                <w:szCs w:val="26"/>
-              </w:rPr>
-              <w:t xml:space="preserve"> ..</w:t>
-            </w:r>
-            <w:proofErr w:type="gramEnd"/>
-            <w:r>
-              <w:rPr>
-                <w:rFonts w:ascii="Times New Roman" w:hAnsi="Times New Roman" w:cs="Times New Roman"/>
-                <w:sz w:val="26"/>
-                <w:szCs w:val="26"/>
-              </w:rPr>
-              <w:t>/../</w:t>
+              <w:t xml:space="preserve">Tuần 14 </w:t>
+            </w:r>
+          </w:p>
+          <w:p>
+            <w:pPr>
+              <w:rPr>
+                <w:rFonts w:ascii="Times New Roman" w:hAnsi="Times New Roman" w:cs="Times New Roman"/>
+                <w:sz w:val="26"/>
+                <w:szCs w:val="26"/>
+              </w:rPr>
+            </w:pPr>
+            <w:r>
+              <w:rPr>
+                <w:rFonts w:ascii="Times New Roman" w:hAnsi="Times New Roman" w:cs="Times New Roman"/>
+                <w:sz w:val="26"/>
+                <w:szCs w:val="26"/>
+              </w:rPr>
+              <w:t>(Từ:  ../../</w:t>
             </w:r>
             <w:r>
               <w:rPr>
@@ -8176,33 +8455,7 @@
                 <w:sz w:val="26"/>
                 <w:szCs w:val="26"/>
               </w:rPr>
-              <w:t xml:space="preserve">Đến: </w:t>
-            </w:r>
-            <w:proofErr w:type="gramStart"/>
-            <w:r>
-              <w:rPr>
-                <w:rFonts w:ascii="Times New Roman" w:hAnsi="Times New Roman" w:cs="Times New Roman"/>
-                <w:sz w:val="26"/>
-                <w:szCs w:val="26"/>
-              </w:rPr>
-              <w:t xml:space="preserve"> </w:t>
-            </w:r>
-            <w:r>
-              <w:rPr>
-                <w:rFonts w:ascii="Times New Roman" w:hAnsi="Times New Roman" w:cs="Times New Roman"/>
-                <w:sz w:val="26"/>
-                <w:szCs w:val="26"/>
-              </w:rPr>
-              <w:t>..</w:t>
-            </w:r>
-            <w:proofErr w:type="gramEnd"/>
-            <w:r>
-              <w:rPr>
-                <w:rFonts w:ascii="Times New Roman" w:hAnsi="Times New Roman" w:cs="Times New Roman"/>
-                <w:sz w:val="26"/>
-                <w:szCs w:val="26"/>
-              </w:rPr>
-              <w:t>/../</w:t>
+              <w:t>Đến:  ../../</w:t>
             </w:r>
             <w:r>
               <w:rPr>
@@ -8611,59 +8864,24 @@
                 <w:sz w:val="26"/>
                 <w:szCs w:val="26"/>
               </w:rPr>
-              <w:t>Tuầ</w:t>
-            </w:r>
-            <w:r>
-              <w:rPr>
-                <w:rFonts w:ascii="Times New Roman" w:hAnsi="Times New Roman" w:cs="Times New Roman"/>
-                <w:b/>
-                <w:sz w:val="26"/>
-                <w:szCs w:val="26"/>
-              </w:rPr>
-              <w:t>n 15</w:t>
-            </w:r>
-          </w:p>
-          <w:p>
-            <w:pPr>
-              <w:rPr>
-                <w:rFonts w:ascii="Times New Roman" w:hAnsi="Times New Roman" w:cs="Times New Roman"/>
-                <w:sz w:val="26"/>
-                <w:szCs w:val="26"/>
-              </w:rPr>
-            </w:pPr>
-            <w:r>
-              <w:rPr>
-                <w:rFonts w:ascii="Times New Roman" w:hAnsi="Times New Roman" w:cs="Times New Roman"/>
-                <w:sz w:val="26"/>
-                <w:szCs w:val="26"/>
-              </w:rPr>
-              <w:t>(Từ</w:t>
-            </w:r>
-            <w:r>
-              <w:rPr>
-                <w:rFonts w:ascii="Times New Roman" w:hAnsi="Times New Roman" w:cs="Times New Roman"/>
-                <w:sz w:val="26"/>
-                <w:szCs w:val="26"/>
-              </w:rPr>
-              <w:t xml:space="preserve">: </w:t>
-            </w:r>
-            <w:proofErr w:type="gramStart"/>
-            <w:r>
-              <w:rPr>
-                <w:rFonts w:ascii="Times New Roman" w:hAnsi="Times New Roman" w:cs="Times New Roman"/>
-                <w:sz w:val="26"/>
-                <w:szCs w:val="26"/>
-              </w:rPr>
-              <w:t xml:space="preserve"> ..</w:t>
-            </w:r>
-            <w:proofErr w:type="gramEnd"/>
-            <w:r>
-              <w:rPr>
-                <w:rFonts w:ascii="Times New Roman" w:hAnsi="Times New Roman" w:cs="Times New Roman"/>
-                <w:sz w:val="26"/>
-                <w:szCs w:val="26"/>
-              </w:rPr>
-              <w:t>/../</w:t>
+              <w:t>Tuần 15</w:t>
+            </w:r>
+          </w:p>
+          <w:p>
+            <w:pPr>
+              <w:rPr>
+                <w:rFonts w:ascii="Times New Roman" w:hAnsi="Times New Roman" w:cs="Times New Roman"/>
+                <w:sz w:val="26"/>
+                <w:szCs w:val="26"/>
+              </w:rPr>
+            </w:pPr>
+            <w:r>
+              <w:rPr>
+                <w:rFonts w:ascii="Times New Roman" w:hAnsi="Times New Roman" w:cs="Times New Roman"/>
+                <w:sz w:val="26"/>
+                <w:szCs w:val="26"/>
+              </w:rPr>
+              <w:t>(Từ:  ../../</w:t>
             </w:r>
             <w:r>
               <w:rPr>
@@ -8688,33 +8906,7 @@
                 <w:sz w:val="26"/>
                 <w:szCs w:val="26"/>
               </w:rPr>
-              <w:t xml:space="preserve">Đến: </w:t>
-            </w:r>
-            <w:proofErr w:type="gramStart"/>
-            <w:r>
-              <w:rPr>
-                <w:rFonts w:ascii="Times New Roman" w:hAnsi="Times New Roman" w:cs="Times New Roman"/>
-                <w:sz w:val="26"/>
-                <w:szCs w:val="26"/>
-              </w:rPr>
-              <w:t xml:space="preserve"> </w:t>
-            </w:r>
-            <w:r>
-              <w:rPr>
-                <w:rFonts w:ascii="Times New Roman" w:hAnsi="Times New Roman" w:cs="Times New Roman"/>
-                <w:sz w:val="26"/>
-                <w:szCs w:val="26"/>
-              </w:rPr>
-              <w:t>..</w:t>
-            </w:r>
-            <w:proofErr w:type="gramEnd"/>
-            <w:r>
-              <w:rPr>
-                <w:rFonts w:ascii="Times New Roman" w:hAnsi="Times New Roman" w:cs="Times New Roman"/>
-                <w:sz w:val="26"/>
-                <w:szCs w:val="26"/>
-              </w:rPr>
-              <w:t>/../</w:t>
+              <w:t>Đến:  ../../</w:t>
             </w:r>
             <w:r>
               <w:rPr>
@@ -9207,16 +9399,7 @@
           <w:sz w:val="26"/>
           <w:szCs w:val="26"/>
         </w:rPr>
-        <w:t>DHKTPM13</w:t>
-      </w:r>
-      <w:proofErr w:type="gramStart"/>
-      <w:r>
-        <w:rPr>
-          <w:rFonts w:ascii="Times New Roman" w:hAnsi="Times New Roman" w:cs="Times New Roman"/>
-          <w:sz w:val="26"/>
-          <w:szCs w:val="26"/>
-        </w:rPr>
-        <w:t>ATT</w:t>
+        <w:t>DHKTPM13ATT</w:t>
       </w:r>
       <w:r>
         <w:rPr>
@@ -9226,7 +9409,6 @@
         </w:rPr>
         <w:t>][</w:t>
       </w:r>
-      <w:proofErr w:type="gramEnd"/>
       <w:r>
         <w:rPr>
           <w:rFonts w:ascii="Times New Roman" w:hAnsi="Times New Roman" w:cs="Times New Roman"/>
@@ -9243,7 +9425,6 @@
         </w:rPr>
         <w:t>]_</w:t>
       </w:r>
-      <w:proofErr w:type="spellStart"/>
       <w:r>
         <w:rPr>
           <w:rFonts w:ascii="Times New Roman" w:hAnsi="Times New Roman" w:cs="Times New Roman"/>
@@ -9253,7 +9434,6 @@
         </w:rPr>
         <w:t>KeHoachThucHien</w:t>
       </w:r>
-      <w:proofErr w:type="spellEnd"/>
     </w:p>
     <w:p>
       <w:pPr>
@@ -9271,16 +9451,7 @@
           <w:sz w:val="26"/>
           <w:szCs w:val="26"/>
         </w:rPr>
-        <w:t xml:space="preserve">File: </w:t>
-      </w:r>
-      <w:proofErr w:type="spellStart"/>
-      <w:r>
-        <w:rPr>
-          <w:rFonts w:ascii="Times New Roman" w:hAnsi="Times New Roman" w:cs="Times New Roman"/>
-          <w:sz w:val="26"/>
-          <w:szCs w:val="26"/>
-        </w:rPr>
-        <w:t>Nhom</w:t>
+        <w:t>File: Nhom</w:t>
       </w:r>
       <w:r>
         <w:rPr>
@@ -9308,7 +9479,6 @@
         </w:rPr>
         <w:t>X</w:t>
       </w:r>
-      <w:proofErr w:type="spellEnd"/>
     </w:p>
     <w:sectPr>
       <w:footerReference w:type="default" r:id="rId7"/>
@@ -9353,7 +9523,6 @@
       <w:rPr>
         <w:rFonts w:ascii="Times New Roman" w:hAnsi="Times New Roman" w:cs="Times New Roman"/>
         <w:i/>
-        <w:noProof/>
         <w:sz w:val="26"/>
         <w:szCs w:val="26"/>
       </w:rPr>
@@ -9382,7 +9551,6 @@
           <w:rPr>
             <w:rFonts w:ascii="Times New Roman" w:hAnsi="Times New Roman" w:cs="Times New Roman"/>
             <w:i/>
-            <w:noProof/>
             <w:sz w:val="26"/>
             <w:szCs w:val="26"/>
           </w:rPr>
@@ -9452,7 +9620,6 @@
           <w:rPr>
             <w:rFonts w:ascii="Times New Roman" w:hAnsi="Times New Roman" w:cs="Times New Roman"/>
             <w:i/>
-            <w:noProof/>
             <w:sz w:val="26"/>
             <w:szCs w:val="26"/>
           </w:rPr>
@@ -9462,7 +9629,6 @@
           <w:rPr>
             <w:rFonts w:ascii="Times New Roman" w:hAnsi="Times New Roman" w:cs="Times New Roman"/>
             <w:i/>
-            <w:noProof/>
             <w:sz w:val="26"/>
             <w:szCs w:val="26"/>
           </w:rPr>
@@ -9472,7 +9638,6 @@
           <w:rPr>
             <w:rFonts w:ascii="Times New Roman" w:hAnsi="Times New Roman" w:cs="Times New Roman"/>
             <w:i/>
-            <w:noProof/>
             <w:sz w:val="26"/>
             <w:szCs w:val="26"/>
           </w:rPr>
@@ -9482,7 +9647,6 @@
           <w:rPr>
             <w:rFonts w:ascii="Times New Roman" w:hAnsi="Times New Roman" w:cs="Times New Roman"/>
             <w:i/>
-            <w:noProof/>
             <w:sz w:val="26"/>
             <w:szCs w:val="26"/>
           </w:rPr>
@@ -9492,7 +9656,6 @@
           <w:rPr>
             <w:rFonts w:ascii="Times New Roman" w:hAnsi="Times New Roman" w:cs="Times New Roman"/>
             <w:i/>
-            <w:noProof/>
             <w:sz w:val="26"/>
             <w:szCs w:val="26"/>
           </w:rPr>
@@ -9502,7 +9665,6 @@
           <w:rPr>
             <w:rFonts w:ascii="Times New Roman" w:hAnsi="Times New Roman" w:cs="Times New Roman"/>
             <w:i/>
-            <w:noProof/>
             <w:sz w:val="26"/>
             <w:szCs w:val="26"/>
           </w:rPr>
@@ -9512,7 +9674,6 @@
           <w:rPr>
             <w:rFonts w:ascii="Times New Roman" w:hAnsi="Times New Roman" w:cs="Times New Roman"/>
             <w:i/>
-            <w:noProof/>
             <w:sz w:val="26"/>
             <w:szCs w:val="26"/>
           </w:rPr>
@@ -9522,7 +9683,6 @@
           <w:rPr>
             <w:rFonts w:ascii="Times New Roman" w:hAnsi="Times New Roman" w:cs="Times New Roman"/>
             <w:i/>
-            <w:noProof/>
             <w:sz w:val="26"/>
             <w:szCs w:val="26"/>
           </w:rPr>
@@ -9532,7 +9692,6 @@
           <w:rPr>
             <w:rFonts w:ascii="Times New Roman" w:hAnsi="Times New Roman" w:cs="Times New Roman"/>
             <w:i/>
-            <w:noProof/>
             <w:sz w:val="26"/>
             <w:szCs w:val="26"/>
           </w:rPr>
@@ -9542,7 +9701,6 @@
           <w:rPr>
             <w:rFonts w:ascii="Times New Roman" w:hAnsi="Times New Roman" w:cs="Times New Roman"/>
             <w:i/>
-            <w:noProof/>
             <w:sz w:val="26"/>
             <w:szCs w:val="26"/>
           </w:rPr>
@@ -9552,7 +9710,6 @@
           <w:rPr>
             <w:rFonts w:ascii="Times New Roman" w:hAnsi="Times New Roman" w:cs="Times New Roman"/>
             <w:i/>
-            <w:noProof/>
             <w:sz w:val="26"/>
             <w:szCs w:val="26"/>
           </w:rPr>
@@ -9598,7 +9755,6 @@
           <w:rPr>
             <w:rFonts w:ascii="Times New Roman" w:hAnsi="Times New Roman" w:cs="Times New Roman"/>
             <w:i/>
-            <w:noProof/>
             <w:sz w:val="26"/>
             <w:szCs w:val="26"/>
           </w:rPr>
@@ -9608,7 +9764,6 @@
           <w:rPr>
             <w:rFonts w:ascii="Times New Roman" w:hAnsi="Times New Roman" w:cs="Times New Roman"/>
             <w:i/>
-            <w:noProof/>
             <w:sz w:val="26"/>
             <w:szCs w:val="26"/>
           </w:rPr>
@@ -10752,6 +10907,10 @@
   <w:style w:type="paragraph" w:default="1" w:styleId="Normal">
     <w:name w:val="Normal"/>
     <w:qFormat/>
+    <w:rsid w:val="00426280"/>
+    <w:rPr>
+      <w:noProof/>
+    </w:rPr>
   </w:style>
   <w:style w:type="character" w:default="1" w:styleId="DefaultParagraphFont">
     <w:name w:val="Default Paragraph Font"/>

</xml_diff>